<commit_message>
NixOS and C#WebApp Screen Shots
I created this document for step by step installation for NixOS and running the Dotnet sample werb app.
</commit_message>
<xml_diff>
--- a/Documentation/CrowSoft Agile DevOps Processes - Draft.docx
+++ b/Documentation/CrowSoft Agile DevOps Processes - Draft.docx
@@ -1,6 +1,6 @@
 
 <file path=word/document.xml><?xml version="1.0" encoding="utf-8"?>
-<w:document xmlns:wpc="http://schemas.microsoft.com/office/word/2010/wordprocessingCanvas" xmlns:mc="http://schemas.openxmlformats.org/markup-compatibility/2006" xmlns:o="urn:schemas-microsoft-com:office:office" xmlns:r="http://schemas.openxmlformats.org/officeDocument/2006/relationships" xmlns:m="http://schemas.openxmlformats.org/officeDocument/2006/math" xmlns:v="urn:schemas-microsoft-com:vml" xmlns:wp14="http://schemas.microsoft.com/office/word/2010/wordprocessingDrawing" xmlns:wp="http://schemas.openxmlformats.org/drawingml/2006/wordprocessingDrawing" xmlns:w10="urn:schemas-microsoft-com:office:word" xmlns:w="http://schemas.openxmlformats.org/wordprocessingml/2006/main" xmlns:w14="http://schemas.microsoft.com/office/word/2010/wordml" xmlns:wpg="http://schemas.microsoft.com/office/word/2010/wordprocessingGroup" xmlns:wpi="http://schemas.microsoft.com/office/word/2010/wordprocessingInk" xmlns:wne="http://schemas.microsoft.com/office/word/2006/wordml" xmlns:wps="http://schemas.microsoft.com/office/word/2010/wordprocessingShape" mc:Ignorable="w14 wp14">
+<w:document xmlns:ve="http://schemas.openxmlformats.org/markup-compatibility/2006" xmlns:o="urn:schemas-microsoft-com:office:office" xmlns:r="http://schemas.openxmlformats.org/officeDocument/2006/relationships" xmlns:m="http://schemas.openxmlformats.org/officeDocument/2006/math" xmlns:v="urn:schemas-microsoft-com:vml" xmlns:wp="http://schemas.openxmlformats.org/drawingml/2006/wordprocessingDrawing" xmlns:w10="urn:schemas-microsoft-com:office:word" xmlns:w="http://schemas.openxmlformats.org/wordprocessingml/2006/main" xmlns:wne="http://schemas.microsoft.com/office/word/2006/wordml">
   <w:body>
     <w:p>
       <w:pPr>
@@ -29,6 +29,13 @@
     <w:p/>
     <w:sdt>
       <w:sdtPr>
+        <w:id w:val="1442329969"/>
+        <w:docPartObj>
+          <w:docPartGallery w:val="Table of Contents"/>
+          <w:docPartUnique/>
+        </w:docPartObj>
+      </w:sdtPr>
+      <w:sdtEndPr>
         <w:rPr>
           <w:rFonts w:asciiTheme="minorHAnsi" w:eastAsiaTheme="minorHAnsi" w:hAnsiTheme="minorHAnsi" w:cstheme="minorBidi"/>
           <w:b w:val="0"/>
@@ -38,13 +45,7 @@
           <w:szCs w:val="22"/>
           <w:lang w:val="en-GB"/>
         </w:rPr>
-        <w:id w:val="1442329969"/>
-        <w:docPartObj>
-          <w:docPartGallery w:val="Table of Contents"/>
-          <w:docPartUnique/>
-        </w:docPartObj>
-      </w:sdtPr>
-      <w:sdtEndPr/>
+      </w:sdtEndPr>
       <w:sdtContent>
         <w:p>
           <w:pPr>
@@ -889,20 +890,28 @@
       </w:r>
       <w:proofErr w:type="spellEnd"/>
       <w:r>
-        <w:t xml:space="preserve"> business requirements, it will be vitally important to define our Agile and DevOps processes, setting up the team (including roles), how we will work together, what tools we need to set up our environment, to collaborate, and finally the architecture and design for our solution. </w:t>
+        <w:t xml:space="preserve"> business requirements, it will be vitally important to define our Agile and </w:t>
+      </w:r>
+      <w:proofErr w:type="spellStart"/>
+      <w:r>
+        <w:t>DevOps</w:t>
+      </w:r>
+      <w:proofErr w:type="spellEnd"/>
+      <w:r>
+        <w:t xml:space="preserve"> processes, setting up the team (including roles), how we will work together, what tools we need to set up our environment, to collaborate, and finally the architecture and design for our solution. </w:t>
       </w:r>
     </w:p>
     <w:p>
       <w:r>
-        <w:t xml:space="preserve">In this document, you will find an outline of the proposed Scrum process, roles required per process item, </w:t>
+        <w:t xml:space="preserve">In this document, you will find an outline of the proposed Scrum process, roles required per process item, artifacts required and </w:t>
       </w:r>
       <w:proofErr w:type="spellStart"/>
       <w:r>
-        <w:t>artifacts</w:t>
+        <w:t>DevOps</w:t>
       </w:r>
       <w:proofErr w:type="spellEnd"/>
       <w:r>
-        <w:t xml:space="preserve"> required and DevOps process and environments required</w:t>
+        <w:t xml:space="preserve"> process and environments required</w:t>
       </w:r>
     </w:p>
     <w:p>
@@ -1004,7 +1013,23 @@
           <w:b/>
           <w:i/>
         </w:rPr>
-        <w:t xml:space="preserve">on Jira </w:t>
+        <w:t xml:space="preserve">on </w:t>
+      </w:r>
+      <w:proofErr w:type="spellStart"/>
+      <w:r>
+        <w:rPr>
+          <w:b/>
+          <w:i/>
+        </w:rPr>
+        <w:t>Jira</w:t>
+      </w:r>
+      <w:proofErr w:type="spellEnd"/>
+      <w:r>
+        <w:rPr>
+          <w:b/>
+          <w:i/>
+        </w:rPr>
+        <w:t xml:space="preserve"> </w:t>
       </w:r>
       <w:r>
         <w:rPr>
@@ -1043,119 +1068,6 @@
       </w:r>
       <w:bookmarkEnd w:id="2"/>
     </w:p>
-    <w:p>
-      <w:pPr>
-        <w:pStyle w:val="Heading3"/>
-      </w:pPr>
-      <w:r>
-        <w:t>Estimation</w:t>
-      </w:r>
-    </w:p>
-    <w:p>
-      <w:r>
-        <w:t xml:space="preserve">Sprints will run for one week. </w:t>
-      </w:r>
-      <w:r>
-        <w:t xml:space="preserve">Team </w:t>
-      </w:r>
-      <w:r>
-        <w:t xml:space="preserve">member </w:t>
-      </w:r>
-      <w:r>
-        <w:t xml:space="preserve">declare </w:t>
-      </w:r>
-      <w:r>
-        <w:t>availability for the coming sprint</w:t>
-      </w:r>
-      <w:r>
-        <w:t xml:space="preserve"> making a total of 80 hours per week for a full attendance. After a story is discussed the effort level will be given.</w:t>
-      </w:r>
-    </w:p>
-    <w:p>
-      <w:pPr>
-        <w:pStyle w:val="ListParagraph"/>
-        <w:numPr>
-          <w:ilvl w:val="0"/>
-          <w:numId w:val="15"/>
-        </w:numPr>
-      </w:pPr>
-      <w:r>
-        <w:t xml:space="preserve">1 </w:t>
-      </w:r>
-      <w:r>
-        <w:tab/>
-      </w:r>
-      <w:r>
-        <w:t>small task  2 hours to represent 1 working day</w:t>
-      </w:r>
-    </w:p>
-    <w:p>
-      <w:pPr>
-        <w:pStyle w:val="ListParagraph"/>
-        <w:numPr>
-          <w:ilvl w:val="0"/>
-          <w:numId w:val="15"/>
-        </w:numPr>
-      </w:pPr>
-      <w:r>
-        <w:t xml:space="preserve">3 </w:t>
-      </w:r>
-      <w:r>
-        <w:tab/>
-      </w:r>
-      <w:r>
-        <w:t>medium task 5 hours /half a week</w:t>
-      </w:r>
-    </w:p>
-    <w:p>
-      <w:pPr>
-        <w:pStyle w:val="ListParagraph"/>
-        <w:numPr>
-          <w:ilvl w:val="0"/>
-          <w:numId w:val="15"/>
-        </w:numPr>
-      </w:pPr>
-      <w:r>
-        <w:t xml:space="preserve">5 </w:t>
-      </w:r>
-      <w:r>
-        <w:tab/>
-        <w:t>large task 10 hours / full week</w:t>
-      </w:r>
-    </w:p>
-    <w:p>
-      <w:pPr>
-        <w:pStyle w:val="ListParagraph"/>
-        <w:numPr>
-          <w:ilvl w:val="0"/>
-          <w:numId w:val="15"/>
-        </w:numPr>
-      </w:pPr>
-      <w:r>
-        <w:t xml:space="preserve">8 </w:t>
-      </w:r>
-      <w:r>
-        <w:tab/>
-        <w:t xml:space="preserve">too large for one sprint – needs to be broken down </w:t>
-      </w:r>
-    </w:p>
-    <w:p>
-      <w:pPr>
-        <w:pStyle w:val="ListParagraph"/>
-        <w:numPr>
-          <w:ilvl w:val="0"/>
-          <w:numId w:val="15"/>
-        </w:numPr>
-      </w:pPr>
-      <w:r>
-        <w:t>13</w:t>
-      </w:r>
-      <w:r>
-        <w:tab/>
-        <w:t xml:space="preserve">represents an Epic to be broken down into stories </w:t>
-      </w:r>
-    </w:p>
-    <w:p/>
     <w:p>
       <w:pPr>
         <w:pStyle w:val="Heading3"/>
@@ -1270,15 +1182,6 @@
     </w:p>
     <w:p>
       <w:pPr>
-        <w:pStyle w:val="ListParagraph"/>
-        <w:ind w:left="1080"/>
-        <w:rPr>
-          <w:lang w:val="en-IE"/>
-        </w:rPr>
-      </w:pPr>
-    </w:p>
-    <w:p>
-      <w:pPr>
         <w:pStyle w:val="Heading3"/>
         <w:rPr>
           <w:lang w:val="en-IE"/>
@@ -1412,7 +1315,21 @@
         <w:rPr>
           <w:lang w:val="en-US"/>
         </w:rPr>
-        <w:t xml:space="preserve">30 Mins Standup – Monday 9:30pm, Friday 9:30am </w:t>
+        <w:t xml:space="preserve">30 </w:t>
+      </w:r>
+      <w:proofErr w:type="spellStart"/>
+      <w:r>
+        <w:rPr>
+          <w:lang w:val="en-US"/>
+        </w:rPr>
+        <w:t>Mins</w:t>
+      </w:r>
+      <w:proofErr w:type="spellEnd"/>
+      <w:r>
+        <w:rPr>
+          <w:lang w:val="en-US"/>
+        </w:rPr>
+        <w:t xml:space="preserve"> Standup – Monday 9:30pm, Friday 9:30am </w:t>
       </w:r>
     </w:p>
     <w:p>
@@ -1548,7 +1465,13 @@
         <w:rPr>
           <w:lang w:val="en-US"/>
         </w:rPr>
-        <w:t>Hosted by Scrum Master</w:t>
+        <w:t>Hosted by Scrum Mas</w:t>
+      </w:r>
+      <w:r>
+        <w:rPr>
+          <w:lang w:val="en-US"/>
+        </w:rPr>
+        <w:t>ter</w:t>
       </w:r>
     </w:p>
     <w:p>
@@ -1696,27 +1619,14 @@
         <w:lastRenderedPageBreak/>
         <w:t xml:space="preserve">Figure </w:t>
       </w:r>
-      <w:r>
-        <w:fldChar w:fldCharType="begin"/>
-      </w:r>
-      <w:r>
-        <w:instrText xml:space="preserve"> SEQ Figure \* ARABIC </w:instrText>
-      </w:r>
-      <w:r>
-        <w:fldChar w:fldCharType="separate"/>
-      </w:r>
-      <w:r>
-        <w:rPr>
-          <w:noProof/>
-        </w:rPr>
-        <w:t>1</w:t>
-      </w:r>
-      <w:r>
-        <w:rPr>
-          <w:noProof/>
-        </w:rPr>
-        <w:fldChar w:fldCharType="end"/>
-      </w:r>
+      <w:fldSimple w:instr=" SEQ Figure \* ARABIC ">
+        <w:r>
+          <w:rPr>
+            <w:noProof/>
+          </w:rPr>
+          <w:t>1</w:t>
+        </w:r>
+      </w:fldSimple>
       <w:r>
         <w:t xml:space="preserve"> - </w:t>
       </w:r>
@@ -1729,10 +1639,6 @@
         <w:keepNext/>
       </w:pPr>
       <w:r>
-        <w:rPr>
-          <w:noProof/>
-          <w:lang w:val="en-IE" w:eastAsia="en-IE"/>
-        </w:rPr>
         <w:drawing>
           <wp:inline distT="0" distB="0" distL="0" distR="0">
             <wp:extent cx="5731510" cy="3337257"/>
@@ -1747,7 +1653,7 @@
                     <pic:cNvPicPr/>
                   </pic:nvPicPr>
                   <pic:blipFill>
-                    <a:blip r:embed="rId7" cstate="print"/>
+                    <a:blip r:embed="rId6" cstate="print"/>
                     <a:stretch>
                       <a:fillRect/>
                     </a:stretch>
@@ -1787,25 +1693,21 @@
     </w:p>
     <w:p>
       <w:r>
-        <w:rPr>
-          <w:noProof/>
-          <w:lang w:val="en-IE" w:eastAsia="en-IE"/>
-        </w:rPr>
         <w:drawing>
           <wp:inline distT="0" distB="0" distL="0" distR="0">
             <wp:extent cx="5728860" cy="3784821"/>
-            <wp:effectExtent l="38100" t="0" r="5715" b="0"/>
+            <wp:effectExtent l="38100" t="0" r="24240" b="0"/>
             <wp:docPr id="10" name="Diagram 7">
               <a:extLst xmlns:a="http://schemas.openxmlformats.org/drawingml/2006/main">
                 <a:ext uri="{FF2B5EF4-FFF2-40B4-BE49-F238E27FC236}">
-                  <a16:creationId xmlns:lc="http://schemas.openxmlformats.org/drawingml/2006/lockedCanvas" xmlns:a16="http://schemas.microsoft.com/office/drawing/2014/main" xmlns:p="http://schemas.openxmlformats.org/presentationml/2006/main" xmlns="" xmlns:w="http://schemas.openxmlformats.org/wordprocessingml/2006/main" xmlns:w10="urn:schemas-microsoft-com:office:word" xmlns:v="urn:schemas-microsoft-com:vml" xmlns:o="urn:schemas-microsoft-com:office:office" xmlns:ve="http://schemas.openxmlformats.org/markup-compatibility/2006" id="{04DF54E5-A886-4E15-96BB-C8D25FBC1910}"/>
+                  <a16:creationId xmlns="" xmlns:p="http://schemas.openxmlformats.org/presentationml/2006/main" xmlns:a16="http://schemas.microsoft.com/office/drawing/2014/main" xmlns:lc="http://schemas.openxmlformats.org/drawingml/2006/lockedCanvas" id="{04DF54E5-A886-4E15-96BB-C8D25FBC1910}"/>
                 </a:ext>
               </a:extLst>
             </wp:docPr>
             <wp:cNvGraphicFramePr/>
             <a:graphic xmlns:a="http://schemas.openxmlformats.org/drawingml/2006/main">
               <a:graphicData uri="http://schemas.openxmlformats.org/drawingml/2006/diagram">
-                <dgm:relIds xmlns:dgm="http://schemas.openxmlformats.org/drawingml/2006/diagram" xmlns:r="http://schemas.openxmlformats.org/officeDocument/2006/relationships" r:dm="rId8" r:lo="rId9" r:qs="rId10" r:cs="rId11"/>
+                <dgm:relIds xmlns:dgm="http://schemas.openxmlformats.org/drawingml/2006/diagram" xmlns:r="http://schemas.openxmlformats.org/officeDocument/2006/relationships" r:dm="rId7" r:lo="rId8" r:qs="rId9" r:cs="rId10"/>
               </a:graphicData>
             </a:graphic>
           </wp:inline>
@@ -1823,9 +1725,14 @@
         <w:pStyle w:val="Heading2"/>
       </w:pPr>
       <w:bookmarkStart w:id="8" w:name="_Toc2500454"/>
+      <w:proofErr w:type="spellStart"/>
       <w:r>
         <w:lastRenderedPageBreak/>
-        <w:t>DevOps Process and Environments</w:t>
+        <w:t>DevOps</w:t>
+      </w:r>
+      <w:proofErr w:type="spellEnd"/>
+      <w:r>
+        <w:t xml:space="preserve"> Process and Environments</w:t>
       </w:r>
       <w:bookmarkEnd w:id="8"/>
     </w:p>
@@ -1835,8 +1742,13 @@
         <w:pStyle w:val="Heading3"/>
       </w:pPr>
       <w:bookmarkStart w:id="9" w:name="_Toc2500455"/>
-      <w:r>
-        <w:t>DevOps Process</w:t>
+      <w:proofErr w:type="spellStart"/>
+      <w:r>
+        <w:t>DevOps</w:t>
+      </w:r>
+      <w:proofErr w:type="spellEnd"/>
+      <w:r>
+        <w:t xml:space="preserve"> Process</w:t>
       </w:r>
       <w:bookmarkEnd w:id="9"/>
     </w:p>
@@ -1846,17 +1758,25 @@
           <w:lang w:val="en-US"/>
         </w:rPr>
       </w:pPr>
+      <w:proofErr w:type="spellStart"/>
       <w:r>
         <w:rPr>
           <w:lang w:val="en-US"/>
         </w:rPr>
         <w:t>DevOps</w:t>
       </w:r>
+      <w:proofErr w:type="spellEnd"/>
       <w:r>
         <w:rPr>
           <w:lang w:val="en-US"/>
         </w:rPr>
-        <w:t> is a software engineering culture and practice that aims at unifying software development (</w:t>
+        <w:t> is a software engineering culture and pract</w:t>
+      </w:r>
+      <w:r>
+        <w:rPr>
+          <w:lang w:val="en-US"/>
+        </w:rPr>
+        <w:t>ice that aims at unifying software development (</w:t>
       </w:r>
       <w:r>
         <w:rPr>
@@ -1891,35 +1811,26 @@
       <w:r>
         <w:t xml:space="preserve">Figure </w:t>
       </w:r>
-      <w:r>
-        <w:fldChar w:fldCharType="begin"/>
-      </w:r>
-      <w:r>
-        <w:instrText xml:space="preserve"> SEQ Figure \* ARABIC </w:instrText>
-      </w:r>
-      <w:r>
-        <w:fldChar w:fldCharType="separate"/>
-      </w:r>
-      <w:r>
-        <w:rPr>
-          <w:noProof/>
-        </w:rPr>
-        <w:t>2</w:t>
-      </w:r>
-      <w:r>
-        <w:rPr>
-          <w:noProof/>
-        </w:rPr>
-        <w:fldChar w:fldCharType="end"/>
-      </w:r>
-      <w:r>
-        <w:t xml:space="preserve"> - DevOps Process </w:t>
-      </w:r>
-      <w:r>
-        <w:rPr>
-          <w:noProof/>
-          <w:lang w:val="en-IE" w:eastAsia="en-IE"/>
-        </w:rPr>
+      <w:fldSimple w:instr=" SEQ Figure \* ARABIC ">
+        <w:r>
+          <w:rPr>
+            <w:noProof/>
+          </w:rPr>
+          <w:t>2</w:t>
+        </w:r>
+      </w:fldSimple>
+      <w:r>
+        <w:t xml:space="preserve"> - </w:t>
+      </w:r>
+      <w:proofErr w:type="spellStart"/>
+      <w:r>
+        <w:t>DevOps</w:t>
+      </w:r>
+      <w:proofErr w:type="spellEnd"/>
+      <w:r>
+        <w:t xml:space="preserve"> Process </w:t>
+      </w:r>
+      <w:r>
         <w:drawing>
           <wp:inline distT="0" distB="0" distL="0" distR="0">
             <wp:extent cx="5731510" cy="3247856"/>
@@ -1927,7 +1838,7 @@
             <wp:docPr id="11" name="Picture 8" descr="Related image">
               <a:extLst xmlns:a="http://schemas.openxmlformats.org/drawingml/2006/main">
                 <a:ext uri="{FF2B5EF4-FFF2-40B4-BE49-F238E27FC236}">
-                  <a16:creationId xmlns:lc="http://schemas.openxmlformats.org/drawingml/2006/lockedCanvas" xmlns:a16="http://schemas.microsoft.com/office/drawing/2014/main" xmlns:p="http://schemas.openxmlformats.org/presentationml/2006/main" xmlns="" xmlns:w="http://schemas.openxmlformats.org/wordprocessingml/2006/main" xmlns:w10="urn:schemas-microsoft-com:office:word" xmlns:v="urn:schemas-microsoft-com:vml" xmlns:o="urn:schemas-microsoft-com:office:office" xmlns:ve="http://schemas.openxmlformats.org/markup-compatibility/2006" id="{02965B6D-5412-43C3-891E-F9542A913B0B}"/>
+                  <a16:creationId xmlns="" xmlns:p="http://schemas.openxmlformats.org/presentationml/2006/main" xmlns:a16="http://schemas.microsoft.com/office/drawing/2014/main" xmlns:lc="http://schemas.openxmlformats.org/drawingml/2006/lockedCanvas" id="{02965B6D-5412-43C3-891E-F9542A913B0B}"/>
                 </a:ext>
               </a:extLst>
             </wp:docPr>
@@ -1939,7 +1850,7 @@
                     <pic:cNvPr id="13316" name="Picture 4" descr="Related image">
                       <a:extLst>
                         <a:ext uri="{FF2B5EF4-FFF2-40B4-BE49-F238E27FC236}">
-                          <a16:creationId xmlns:lc="http://schemas.openxmlformats.org/drawingml/2006/lockedCanvas" xmlns:a16="http://schemas.microsoft.com/office/drawing/2014/main" xmlns:p="http://schemas.openxmlformats.org/presentationml/2006/main" xmlns="" xmlns:w="http://schemas.openxmlformats.org/wordprocessingml/2006/main" xmlns:w10="urn:schemas-microsoft-com:office:word" xmlns:v="urn:schemas-microsoft-com:vml" xmlns:o="urn:schemas-microsoft-com:office:office" xmlns:ve="http://schemas.openxmlformats.org/markup-compatibility/2006" id="{02965B6D-5412-43C3-891E-F9542A913B0B}"/>
+                          <a16:creationId xmlns="" xmlns:p="http://schemas.openxmlformats.org/presentationml/2006/main" xmlns:a16="http://schemas.microsoft.com/office/drawing/2014/main" xmlns:lc="http://schemas.openxmlformats.org/drawingml/2006/lockedCanvas" id="{02965B6D-5412-43C3-891E-F9542A913B0B}"/>
                         </a:ext>
                       </a:extLst>
                     </pic:cNvPr>
@@ -1948,10 +1859,10 @@
                     </pic:cNvPicPr>
                   </pic:nvPicPr>
                   <pic:blipFill>
-                    <a:blip r:embed="rId13" cstate="print">
+                    <a:blip r:embed="rId12" cstate="print">
                       <a:extLst>
                         <a:ext uri="{28A0092B-C50C-407E-A947-70E740481C1C}">
-                          <a14:useLocalDpi xmlns:a14="http://schemas.microsoft.com/office/drawing/2010/main" val="0"/>
+                          <a14:useLocalDpi xmlns="" xmlns:p="http://schemas.openxmlformats.org/presentationml/2006/main" xmlns:a14="http://schemas.microsoft.com/office/drawing/2010/main" xmlns:lc="http://schemas.openxmlformats.org/drawingml/2006/lockedCanvas" val="0"/>
                         </a:ext>
                       </a:extLst>
                     </a:blip>
@@ -1971,7 +1882,7 @@
                     <a:noFill/>
                     <a:extLst>
                       <a:ext uri="{909E8E84-426E-40DD-AFC4-6F175D3DCCD1}">
-                        <a14:hiddenFill xmlns:a14="http://schemas.microsoft.com/office/drawing/2010/main">
+                        <a14:hiddenFill xmlns="" xmlns:p="http://schemas.openxmlformats.org/presentationml/2006/main" xmlns:a14="http://schemas.microsoft.com/office/drawing/2010/main" xmlns:lc="http://schemas.openxmlformats.org/drawingml/2006/lockedCanvas">
                           <a:solidFill>
                             <a:srgbClr val="FFFFFF"/>
                           </a:solidFill>
@@ -1993,31 +1904,18 @@
       <w:r>
         <w:t xml:space="preserve">Source:  </w:t>
       </w:r>
-      <w:r>
-        <w:fldChar w:fldCharType="begin"/>
-      </w:r>
-      <w:r>
-        <w:instrText xml:space="preserve"> SEQ Source:_ \* ARABIC </w:instrText>
-      </w:r>
-      <w:r>
-        <w:fldChar w:fldCharType="separate"/>
-      </w:r>
-      <w:r>
-        <w:rPr>
-          <w:noProof/>
-        </w:rPr>
-        <w:t>1</w:t>
-      </w:r>
-      <w:r>
-        <w:rPr>
-          <w:noProof/>
-        </w:rPr>
-        <w:fldChar w:fldCharType="end"/>
-      </w:r>
+      <w:fldSimple w:instr=" SEQ Source:_ \* ARABIC ">
+        <w:r>
+          <w:rPr>
+            <w:noProof/>
+          </w:rPr>
+          <w:t>1</w:t>
+        </w:r>
+      </w:fldSimple>
       <w:r>
         <w:t xml:space="preserve">: </w:t>
       </w:r>
-      <w:hyperlink r:id="rId14" w:history="1">
+      <w:hyperlink r:id="rId13" w:history="1">
         <w:r>
           <w:rPr>
             <w:rStyle w:val="Hyperlink"/>
@@ -2034,8 +1932,13 @@
         <w:pStyle w:val="Heading3"/>
       </w:pPr>
       <w:bookmarkStart w:id="10" w:name="_Toc2500456"/>
-      <w:r>
-        <w:t>DevOps Environments</w:t>
+      <w:proofErr w:type="spellStart"/>
+      <w:r>
+        <w:t>DevOps</w:t>
+      </w:r>
+      <w:proofErr w:type="spellEnd"/>
+      <w:r>
+        <w:t xml:space="preserve"> Environments</w:t>
       </w:r>
       <w:bookmarkEnd w:id="10"/>
     </w:p>
@@ -2065,7 +1968,15 @@
         </w:numPr>
       </w:pPr>
       <w:r>
-        <w:t>Requirements &amp; Planning (E.g. Jira, Slack)</w:t>
+        <w:t xml:space="preserve">Requirements &amp; Planning (E.g. </w:t>
+      </w:r>
+      <w:proofErr w:type="spellStart"/>
+      <w:r>
+        <w:t>Jira</w:t>
+      </w:r>
+      <w:proofErr w:type="spellEnd"/>
+      <w:r>
+        <w:t>, Slack)</w:t>
       </w:r>
     </w:p>
     <w:p>
@@ -2121,13 +2032,24 @@
           <w:numId w:val="8"/>
         </w:numPr>
       </w:pPr>
+      <w:r>
+        <w:t xml:space="preserve">Unit Testing (E.g. </w:t>
+      </w:r>
       <w:proofErr w:type="spellStart"/>
       <w:r>
-        <w:t>NUnit</w:t>
+        <w:t>Nunit</w:t>
       </w:r>
       <w:proofErr w:type="spellEnd"/>
       <w:r>
-        <w:t xml:space="preserve"> </w:t>
+        <w:t xml:space="preserve">, </w:t>
+      </w:r>
+      <w:proofErr w:type="spellStart"/>
+      <w:r>
+        <w:t>Junit</w:t>
+      </w:r>
+      <w:proofErr w:type="spellEnd"/>
+      <w:r>
+        <w:t>)</w:t>
       </w:r>
     </w:p>
     <w:p>
@@ -2138,13 +2060,16 @@
           <w:numId w:val="8"/>
         </w:numPr>
       </w:pPr>
+      <w:r>
+        <w:t xml:space="preserve">Source Control (E.g. Git, </w:t>
+      </w:r>
       <w:proofErr w:type="spellStart"/>
       <w:r>
-        <w:t>Github</w:t>
+        <w:t>GitHub</w:t>
       </w:r>
       <w:proofErr w:type="spellEnd"/>
       <w:r>
-        <w:t xml:space="preserve"> </w:t>
+        <w:t>, etc.)</w:t>
       </w:r>
     </w:p>
     <w:p>
@@ -2156,7 +2081,7 @@
         </w:numPr>
       </w:pPr>
       <w:r>
-        <w:t>Selenium</w:t>
+        <w:t>Automated Testing (E.g. Selenium)</w:t>
       </w:r>
     </w:p>
     <w:p>
@@ -2171,31 +2096,11 @@
         <w:t>Continuous Integration</w:t>
       </w:r>
       <w:r>
-        <w:t xml:space="preserve"> </w:t>
-      </w:r>
-    </w:p>
-    <w:p>
-      <w:pPr>
-        <w:pStyle w:val="ListParagraph"/>
-        <w:numPr>
-          <w:ilvl w:val="0"/>
-          <w:numId w:val="16"/>
-        </w:numPr>
-      </w:pPr>
-      <w:r>
-        <w:t>Jenki</w:t>
-      </w:r>
-      <w:r>
-        <w:t>n</w:t>
-      </w:r>
-      <w:r>
-        <w:t>s</w:t>
-      </w:r>
-      <w:r>
-        <w:t xml:space="preserve"> </w:t>
-      </w:r>
-      <w:bookmarkStart w:id="11" w:name="_GoBack"/>
-      <w:bookmarkEnd w:id="11"/>
+        <w:t xml:space="preserve"> (E.g. Such as Jenkins, Collaboration</w:t>
+      </w:r>
+      <w:r>
+        <w:t>)</w:t>
+      </w:r>
     </w:p>
     <w:p>
       <w:pPr>
@@ -2229,19 +2134,9 @@
           <w:numId w:val="8"/>
         </w:numPr>
       </w:pPr>
-      <w:proofErr w:type="spellStart"/>
-      <w:r>
-        <w:t>Artifactory</w:t>
-      </w:r>
-      <w:proofErr w:type="spellEnd"/>
-      <w:r>
-        <w:t xml:space="preserve"> </w:t>
-      </w:r>
-      <w:proofErr w:type="spellStart"/>
-      <w:r>
-        <w:t>Jfrog</w:t>
-      </w:r>
-      <w:proofErr w:type="spellEnd"/>
+      <w:r>
+        <w:t>Artefact Management</w:t>
+      </w:r>
     </w:p>
     <w:p>
       <w:pPr>
@@ -2296,7 +2191,15 @@
         </w:numPr>
       </w:pPr>
       <w:r>
-        <w:t>Continuous Feedback (Slack, Jira)</w:t>
+        <w:t xml:space="preserve">Continuous Feedback (Slack, </w:t>
+      </w:r>
+      <w:proofErr w:type="spellStart"/>
+      <w:r>
+        <w:t>Jira</w:t>
+      </w:r>
+      <w:proofErr w:type="spellEnd"/>
+      <w:r>
+        <w:t>)</w:t>
       </w:r>
     </w:p>
     <w:sectPr>
@@ -2310,7 +2213,7 @@
 </file>
 
 <file path=word/numbering.xml><?xml version="1.0" encoding="utf-8"?>
-<w:numbering xmlns:wpc="http://schemas.microsoft.com/office/word/2010/wordprocessingCanvas" xmlns:mc="http://schemas.openxmlformats.org/markup-compatibility/2006" xmlns:o="urn:schemas-microsoft-com:office:office" xmlns:r="http://schemas.openxmlformats.org/officeDocument/2006/relationships" xmlns:m="http://schemas.openxmlformats.org/officeDocument/2006/math" xmlns:v="urn:schemas-microsoft-com:vml" xmlns:wp14="http://schemas.microsoft.com/office/word/2010/wordprocessingDrawing" xmlns:wp="http://schemas.openxmlformats.org/drawingml/2006/wordprocessingDrawing" xmlns:w10="urn:schemas-microsoft-com:office:word" xmlns:w="http://schemas.openxmlformats.org/wordprocessingml/2006/main" xmlns:w14="http://schemas.microsoft.com/office/word/2010/wordml" xmlns:wpg="http://schemas.microsoft.com/office/word/2010/wordprocessingGroup" xmlns:wpi="http://schemas.microsoft.com/office/word/2010/wordprocessingInk" xmlns:wne="http://schemas.microsoft.com/office/word/2006/wordml" xmlns:wps="http://schemas.microsoft.com/office/word/2010/wordprocessingShape" mc:Ignorable="w14 wp14">
+<w:numbering xmlns:ve="http://schemas.openxmlformats.org/markup-compatibility/2006" xmlns:o="urn:schemas-microsoft-com:office:office" xmlns:r="http://schemas.openxmlformats.org/officeDocument/2006/relationships" xmlns:m="http://schemas.openxmlformats.org/officeDocument/2006/math" xmlns:v="urn:schemas-microsoft-com:vml" xmlns:wp="http://schemas.openxmlformats.org/drawingml/2006/wordprocessingDrawing" xmlns:w10="urn:schemas-microsoft-com:office:word" xmlns:w="http://schemas.openxmlformats.org/wordprocessingml/2006/main" xmlns:wne="http://schemas.microsoft.com/office/word/2006/wordml">
   <w:abstractNum w:abstractNumId="0">
     <w:nsid w:val="065F1B2B"/>
     <w:multiLevelType w:val="hybridMultilevel"/>
@@ -3236,119 +3139,6 @@
     </w:lvl>
   </w:abstractNum>
   <w:abstractNum w:abstractNumId="7">
-    <w:nsid w:val="39617B09"/>
-    <w:multiLevelType w:val="hybridMultilevel"/>
-    <w:tmpl w:val="D5B05892"/>
-    <w:lvl w:ilvl="0" w:tplc="18090003">
-      <w:start w:val="1"/>
-      <w:numFmt w:val="bullet"/>
-      <w:lvlText w:val="o"/>
-      <w:lvlJc w:val="left"/>
-      <w:pPr>
-        <w:ind w:left="1440" w:hanging="360"/>
-      </w:pPr>
-      <w:rPr>
-        <w:rFonts w:ascii="Courier New" w:hAnsi="Courier New" w:cs="Courier New" w:hint="default"/>
-      </w:rPr>
-    </w:lvl>
-    <w:lvl w:ilvl="1" w:tplc="18090003" w:tentative="1">
-      <w:start w:val="1"/>
-      <w:numFmt w:val="bullet"/>
-      <w:lvlText w:val="o"/>
-      <w:lvlJc w:val="left"/>
-      <w:pPr>
-        <w:ind w:left="2160" w:hanging="360"/>
-      </w:pPr>
-      <w:rPr>
-        <w:rFonts w:ascii="Courier New" w:hAnsi="Courier New" w:cs="Courier New" w:hint="default"/>
-      </w:rPr>
-    </w:lvl>
-    <w:lvl w:ilvl="2" w:tplc="18090005" w:tentative="1">
-      <w:start w:val="1"/>
-      <w:numFmt w:val="bullet"/>
-      <w:lvlText w:val=""/>
-      <w:lvlJc w:val="left"/>
-      <w:pPr>
-        <w:ind w:left="2880" w:hanging="360"/>
-      </w:pPr>
-      <w:rPr>
-        <w:rFonts w:ascii="Wingdings" w:hAnsi="Wingdings" w:hint="default"/>
-      </w:rPr>
-    </w:lvl>
-    <w:lvl w:ilvl="3" w:tplc="18090001" w:tentative="1">
-      <w:start w:val="1"/>
-      <w:numFmt w:val="bullet"/>
-      <w:lvlText w:val=""/>
-      <w:lvlJc w:val="left"/>
-      <w:pPr>
-        <w:ind w:left="3600" w:hanging="360"/>
-      </w:pPr>
-      <w:rPr>
-        <w:rFonts w:ascii="Symbol" w:hAnsi="Symbol" w:hint="default"/>
-      </w:rPr>
-    </w:lvl>
-    <w:lvl w:ilvl="4" w:tplc="18090003" w:tentative="1">
-      <w:start w:val="1"/>
-      <w:numFmt w:val="bullet"/>
-      <w:lvlText w:val="o"/>
-      <w:lvlJc w:val="left"/>
-      <w:pPr>
-        <w:ind w:left="4320" w:hanging="360"/>
-      </w:pPr>
-      <w:rPr>
-        <w:rFonts w:ascii="Courier New" w:hAnsi="Courier New" w:cs="Courier New" w:hint="default"/>
-      </w:rPr>
-    </w:lvl>
-    <w:lvl w:ilvl="5" w:tplc="18090005" w:tentative="1">
-      <w:start w:val="1"/>
-      <w:numFmt w:val="bullet"/>
-      <w:lvlText w:val=""/>
-      <w:lvlJc w:val="left"/>
-      <w:pPr>
-        <w:ind w:left="5040" w:hanging="360"/>
-      </w:pPr>
-      <w:rPr>
-        <w:rFonts w:ascii="Wingdings" w:hAnsi="Wingdings" w:hint="default"/>
-      </w:rPr>
-    </w:lvl>
-    <w:lvl w:ilvl="6" w:tplc="18090001" w:tentative="1">
-      <w:start w:val="1"/>
-      <w:numFmt w:val="bullet"/>
-      <w:lvlText w:val=""/>
-      <w:lvlJc w:val="left"/>
-      <w:pPr>
-        <w:ind w:left="5760" w:hanging="360"/>
-      </w:pPr>
-      <w:rPr>
-        <w:rFonts w:ascii="Symbol" w:hAnsi="Symbol" w:hint="default"/>
-      </w:rPr>
-    </w:lvl>
-    <w:lvl w:ilvl="7" w:tplc="18090003" w:tentative="1">
-      <w:start w:val="1"/>
-      <w:numFmt w:val="bullet"/>
-      <w:lvlText w:val="o"/>
-      <w:lvlJc w:val="left"/>
-      <w:pPr>
-        <w:ind w:left="6480" w:hanging="360"/>
-      </w:pPr>
-      <w:rPr>
-        <w:rFonts w:ascii="Courier New" w:hAnsi="Courier New" w:cs="Courier New" w:hint="default"/>
-      </w:rPr>
-    </w:lvl>
-    <w:lvl w:ilvl="8" w:tplc="18090005" w:tentative="1">
-      <w:start w:val="1"/>
-      <w:numFmt w:val="bullet"/>
-      <w:lvlText w:val=""/>
-      <w:lvlJc w:val="left"/>
-      <w:pPr>
-        <w:ind w:left="7200" w:hanging="360"/>
-      </w:pPr>
-      <w:rPr>
-        <w:rFonts w:ascii="Wingdings" w:hAnsi="Wingdings" w:hint="default"/>
-      </w:rPr>
-    </w:lvl>
-  </w:abstractNum>
-  <w:abstractNum w:abstractNumId="8">
     <w:nsid w:val="3DAD4B94"/>
     <w:multiLevelType w:val="hybridMultilevel"/>
     <w:tmpl w:val="72BC1614"/>
@@ -3461,120 +3251,7 @@
       </w:rPr>
     </w:lvl>
   </w:abstractNum>
-  <w:abstractNum w:abstractNumId="9">
-    <w:nsid w:val="3DB75A03"/>
-    <w:multiLevelType w:val="hybridMultilevel"/>
-    <w:tmpl w:val="EF563A9E"/>
-    <w:lvl w:ilvl="0" w:tplc="18090001">
-      <w:start w:val="1"/>
-      <w:numFmt w:val="bullet"/>
-      <w:lvlText w:val=""/>
-      <w:lvlJc w:val="left"/>
-      <w:pPr>
-        <w:ind w:left="720" w:hanging="360"/>
-      </w:pPr>
-      <w:rPr>
-        <w:rFonts w:ascii="Symbol" w:hAnsi="Symbol" w:hint="default"/>
-      </w:rPr>
-    </w:lvl>
-    <w:lvl w:ilvl="1" w:tplc="18090003" w:tentative="1">
-      <w:start w:val="1"/>
-      <w:numFmt w:val="bullet"/>
-      <w:lvlText w:val="o"/>
-      <w:lvlJc w:val="left"/>
-      <w:pPr>
-        <w:ind w:left="1440" w:hanging="360"/>
-      </w:pPr>
-      <w:rPr>
-        <w:rFonts w:ascii="Courier New" w:hAnsi="Courier New" w:cs="Courier New" w:hint="default"/>
-      </w:rPr>
-    </w:lvl>
-    <w:lvl w:ilvl="2" w:tplc="18090005" w:tentative="1">
-      <w:start w:val="1"/>
-      <w:numFmt w:val="bullet"/>
-      <w:lvlText w:val=""/>
-      <w:lvlJc w:val="left"/>
-      <w:pPr>
-        <w:ind w:left="2160" w:hanging="360"/>
-      </w:pPr>
-      <w:rPr>
-        <w:rFonts w:ascii="Wingdings" w:hAnsi="Wingdings" w:hint="default"/>
-      </w:rPr>
-    </w:lvl>
-    <w:lvl w:ilvl="3" w:tplc="18090001" w:tentative="1">
-      <w:start w:val="1"/>
-      <w:numFmt w:val="bullet"/>
-      <w:lvlText w:val=""/>
-      <w:lvlJc w:val="left"/>
-      <w:pPr>
-        <w:ind w:left="2880" w:hanging="360"/>
-      </w:pPr>
-      <w:rPr>
-        <w:rFonts w:ascii="Symbol" w:hAnsi="Symbol" w:hint="default"/>
-      </w:rPr>
-    </w:lvl>
-    <w:lvl w:ilvl="4" w:tplc="18090003" w:tentative="1">
-      <w:start w:val="1"/>
-      <w:numFmt w:val="bullet"/>
-      <w:lvlText w:val="o"/>
-      <w:lvlJc w:val="left"/>
-      <w:pPr>
-        <w:ind w:left="3600" w:hanging="360"/>
-      </w:pPr>
-      <w:rPr>
-        <w:rFonts w:ascii="Courier New" w:hAnsi="Courier New" w:cs="Courier New" w:hint="default"/>
-      </w:rPr>
-    </w:lvl>
-    <w:lvl w:ilvl="5" w:tplc="18090005" w:tentative="1">
-      <w:start w:val="1"/>
-      <w:numFmt w:val="bullet"/>
-      <w:lvlText w:val=""/>
-      <w:lvlJc w:val="left"/>
-      <w:pPr>
-        <w:ind w:left="4320" w:hanging="360"/>
-      </w:pPr>
-      <w:rPr>
-        <w:rFonts w:ascii="Wingdings" w:hAnsi="Wingdings" w:hint="default"/>
-      </w:rPr>
-    </w:lvl>
-    <w:lvl w:ilvl="6" w:tplc="18090001" w:tentative="1">
-      <w:start w:val="1"/>
-      <w:numFmt w:val="bullet"/>
-      <w:lvlText w:val=""/>
-      <w:lvlJc w:val="left"/>
-      <w:pPr>
-        <w:ind w:left="5040" w:hanging="360"/>
-      </w:pPr>
-      <w:rPr>
-        <w:rFonts w:ascii="Symbol" w:hAnsi="Symbol" w:hint="default"/>
-      </w:rPr>
-    </w:lvl>
-    <w:lvl w:ilvl="7" w:tplc="18090003" w:tentative="1">
-      <w:start w:val="1"/>
-      <w:numFmt w:val="bullet"/>
-      <w:lvlText w:val="o"/>
-      <w:lvlJc w:val="left"/>
-      <w:pPr>
-        <w:ind w:left="5760" w:hanging="360"/>
-      </w:pPr>
-      <w:rPr>
-        <w:rFonts w:ascii="Courier New" w:hAnsi="Courier New" w:cs="Courier New" w:hint="default"/>
-      </w:rPr>
-    </w:lvl>
-    <w:lvl w:ilvl="8" w:tplc="18090005" w:tentative="1">
-      <w:start w:val="1"/>
-      <w:numFmt w:val="bullet"/>
-      <w:lvlText w:val=""/>
-      <w:lvlJc w:val="left"/>
-      <w:pPr>
-        <w:ind w:left="6480" w:hanging="360"/>
-      </w:pPr>
-      <w:rPr>
-        <w:rFonts w:ascii="Wingdings" w:hAnsi="Wingdings" w:hint="default"/>
-      </w:rPr>
-    </w:lvl>
-  </w:abstractNum>
-  <w:abstractNum w:abstractNumId="10">
+  <w:abstractNum w:abstractNumId="8">
     <w:nsid w:val="3E4E76E9"/>
     <w:multiLevelType w:val="hybridMultilevel"/>
     <w:tmpl w:val="BE4E4C10"/>
@@ -3686,7 +3363,7 @@
       </w:rPr>
     </w:lvl>
   </w:abstractNum>
-  <w:abstractNum w:abstractNumId="11">
+  <w:abstractNum w:abstractNumId="9">
     <w:nsid w:val="409B368A"/>
     <w:multiLevelType w:val="hybridMultilevel"/>
     <w:tmpl w:val="9E1299C4"/>
@@ -3775,7 +3452,7 @@
       </w:pPr>
     </w:lvl>
   </w:abstractNum>
-  <w:abstractNum w:abstractNumId="12">
+  <w:abstractNum w:abstractNumId="10">
     <w:nsid w:val="53F807F2"/>
     <w:multiLevelType w:val="hybridMultilevel"/>
     <w:tmpl w:val="1416E3B2"/>
@@ -3887,7 +3564,7 @@
       </w:rPr>
     </w:lvl>
   </w:abstractNum>
-  <w:abstractNum w:abstractNumId="13">
+  <w:abstractNum w:abstractNumId="11">
     <w:nsid w:val="6E8E03CB"/>
     <w:multiLevelType w:val="hybridMultilevel"/>
     <w:tmpl w:val="472EFD4C"/>
@@ -3999,7 +3676,7 @@
       </w:rPr>
     </w:lvl>
   </w:abstractNum>
-  <w:abstractNum w:abstractNumId="14">
+  <w:abstractNum w:abstractNumId="12">
     <w:nsid w:val="77501B8C"/>
     <w:multiLevelType w:val="hybridMultilevel"/>
     <w:tmpl w:val="39BC6F5A"/>
@@ -4112,7 +3789,7 @@
       </w:rPr>
     </w:lvl>
   </w:abstractNum>
-  <w:abstractNum w:abstractNumId="15">
+  <w:abstractNum w:abstractNumId="13">
     <w:nsid w:val="7D6F580A"/>
     <w:multiLevelType w:val="hybridMultilevel"/>
     <w:tmpl w:val="9720163C"/>
@@ -4253,13 +3930,13 @@
     </w:lvl>
   </w:abstractNum>
   <w:num w:numId="1">
+    <w:abstractNumId w:val="7"/>
+  </w:num>
+  <w:num w:numId="2">
     <w:abstractNumId w:val="8"/>
   </w:num>
-  <w:num w:numId="2">
-    <w:abstractNumId w:val="10"/>
-  </w:num>
   <w:num w:numId="3">
-    <w:abstractNumId w:val="11"/>
+    <w:abstractNumId w:val="9"/>
   </w:num>
   <w:num w:numId="4">
     <w:abstractNumId w:val="2"/>
@@ -4268,13 +3945,13 @@
     <w:abstractNumId w:val="3"/>
   </w:num>
   <w:num w:numId="6">
-    <w:abstractNumId w:val="12"/>
+    <w:abstractNumId w:val="10"/>
   </w:num>
   <w:num w:numId="7">
-    <w:abstractNumId w:val="15"/>
+    <w:abstractNumId w:val="13"/>
   </w:num>
   <w:num w:numId="8">
-    <w:abstractNumId w:val="13"/>
+    <w:abstractNumId w:val="11"/>
   </w:num>
   <w:num w:numId="9">
     <w:abstractNumId w:val="0"/>
@@ -4292,19 +3969,13 @@
     <w:abstractNumId w:val="6"/>
   </w:num>
   <w:num w:numId="14">
-    <w:abstractNumId w:val="14"/>
-  </w:num>
-  <w:num w:numId="15">
-    <w:abstractNumId w:val="9"/>
-  </w:num>
-  <w:num w:numId="16">
-    <w:abstractNumId w:val="7"/>
+    <w:abstractNumId w:val="12"/>
   </w:num>
 </w:numbering>
 </file>
 
 <file path=word/styles.xml><?xml version="1.0" encoding="utf-8"?>
-<w:styles xmlns:mc="http://schemas.openxmlformats.org/markup-compatibility/2006" xmlns:r="http://schemas.openxmlformats.org/officeDocument/2006/relationships" xmlns:w="http://schemas.openxmlformats.org/wordprocessingml/2006/main" xmlns:w14="http://schemas.microsoft.com/office/word/2010/wordml" mc:Ignorable="w14">
+<w:styles xmlns:r="http://schemas.openxmlformats.org/officeDocument/2006/relationships" xmlns:w="http://schemas.openxmlformats.org/wordprocessingml/2006/main">
   <w:docDefaults>
     <w:rPrDefault>
       <w:rPr>
@@ -4539,7 +4210,6 @@
   <w:style w:type="character" w:default="1" w:styleId="DefaultParagraphFont">
     <w:name w:val="Default Paragraph Font"/>
     <w:uiPriority w:val="1"/>
-    <w:semiHidden/>
     <w:unhideWhenUsed/>
   </w:style>
   <w:style w:type="table" w:default="1" w:styleId="TableNormal">
@@ -4547,6 +4217,7 @@
     <w:uiPriority w:val="99"/>
     <w:semiHidden/>
     <w:unhideWhenUsed/>
+    <w:qFormat/>
     <w:tblPr>
       <w:tblInd w:w="0" w:type="dxa"/>
       <w:tblCellMar>
@@ -4738,196 +4409,6 @@
 </w:styles>
 </file>
 
-<file path=word/stylesWithEffects.xml><?xml version="1.0" encoding="utf-8"?>
-<w:styles xmlns:wpc="http://schemas.microsoft.com/office/word/2010/wordprocessingCanvas" xmlns:mc="http://schemas.openxmlformats.org/markup-compatibility/2006" xmlns:o="urn:schemas-microsoft-com:office:office" xmlns:r="http://schemas.openxmlformats.org/officeDocument/2006/relationships" xmlns:m="http://schemas.openxmlformats.org/officeDocument/2006/math" xmlns:v="urn:schemas-microsoft-com:vml" xmlns:wp14="http://schemas.microsoft.com/office/word/2010/wordprocessingDrawing" xmlns:wp="http://schemas.openxmlformats.org/drawingml/2006/wordprocessingDrawing" xmlns:w10="urn:schemas-microsoft-com:office:word" xmlns:w="http://schemas.openxmlformats.org/wordprocessingml/2006/main" xmlns:w14="http://schemas.microsoft.com/office/word/2010/wordml" xmlns:wpg="http://schemas.microsoft.com/office/word/2010/wordprocessingGroup" xmlns:wpi="http://schemas.microsoft.com/office/word/2010/wordprocessingInk" xmlns:wne="http://schemas.microsoft.com/office/word/2006/wordml" xmlns:wps="http://schemas.microsoft.com/office/word/2010/wordprocessingShape" mc:Ignorable="w14 wp14">
-  <w:docDefaults>
-    <w:rPrDefault>
-      <w:rPr>
-        <w:rFonts w:asciiTheme="minorHAnsi" w:eastAsiaTheme="minorEastAsia" w:hAnsiTheme="minorHAnsi" w:cstheme="minorBidi"/>
-        <w:sz w:val="22"/>
-        <w:szCs w:val="22"/>
-        <w:lang w:val="en-IE" w:eastAsia="en-IE" w:bidi="ar-SA"/>
-      </w:rPr>
-    </w:rPrDefault>
-    <w:pPrDefault>
-      <w:pPr>
-        <w:spacing w:after="200" w:line="276" w:lineRule="auto"/>
-      </w:pPr>
-    </w:pPrDefault>
-  </w:docDefaults>
-  <w:latentStyles w:defLockedState="0" w:defUIPriority="99" w:defSemiHidden="1" w:defUnhideWhenUsed="1" w:defQFormat="0" w:count="267">
-    <w:lsdException w:name="Normal" w:semiHidden="0" w:uiPriority="0" w:unhideWhenUsed="0" w:qFormat="1"/>
-    <w:lsdException w:name="heading 1" w:semiHidden="0" w:uiPriority="9" w:unhideWhenUsed="0" w:qFormat="1"/>
-    <w:lsdException w:name="heading 2" w:uiPriority="9" w:qFormat="1"/>
-    <w:lsdException w:name="heading 3" w:uiPriority="9" w:qFormat="1"/>
-    <w:lsdException w:name="heading 4" w:uiPriority="9" w:qFormat="1"/>
-    <w:lsdException w:name="heading 5" w:uiPriority="9" w:qFormat="1"/>
-    <w:lsdException w:name="heading 6" w:uiPriority="9" w:qFormat="1"/>
-    <w:lsdException w:name="heading 7" w:uiPriority="9" w:qFormat="1"/>
-    <w:lsdException w:name="heading 8" w:uiPriority="9" w:qFormat="1"/>
-    <w:lsdException w:name="heading 9" w:uiPriority="9" w:qFormat="1"/>
-    <w:lsdException w:name="toc 1" w:uiPriority="39"/>
-    <w:lsdException w:name="toc 2" w:uiPriority="39"/>
-    <w:lsdException w:name="toc 3" w:uiPriority="39"/>
-    <w:lsdException w:name="toc 4" w:uiPriority="39"/>
-    <w:lsdException w:name="toc 5" w:uiPriority="39"/>
-    <w:lsdException w:name="toc 6" w:uiPriority="39"/>
-    <w:lsdException w:name="toc 7" w:uiPriority="39"/>
-    <w:lsdException w:name="toc 8" w:uiPriority="39"/>
-    <w:lsdException w:name="toc 9" w:uiPriority="39"/>
-    <w:lsdException w:name="caption" w:uiPriority="35" w:qFormat="1"/>
-    <w:lsdException w:name="Title" w:semiHidden="0" w:uiPriority="10" w:unhideWhenUsed="0" w:qFormat="1"/>
-    <w:lsdException w:name="Default Paragraph Font" w:uiPriority="1"/>
-    <w:lsdException w:name="Subtitle" w:semiHidden="0" w:uiPriority="11" w:unhideWhenUsed="0" w:qFormat="1"/>
-    <w:lsdException w:name="Strong" w:semiHidden="0" w:uiPriority="22" w:unhideWhenUsed="0" w:qFormat="1"/>
-    <w:lsdException w:name="Emphasis" w:semiHidden="0" w:uiPriority="20" w:unhideWhenUsed="0" w:qFormat="1"/>
-    <w:lsdException w:name="Table Grid" w:semiHidden="0" w:uiPriority="59" w:unhideWhenUsed="0"/>
-    <w:lsdException w:name="Placeholder Text" w:unhideWhenUsed="0"/>
-    <w:lsdException w:name="No Spacing" w:semiHidden="0" w:uiPriority="1" w:unhideWhenUsed="0" w:qFormat="1"/>
-    <w:lsdException w:name="Light Shading" w:semiHidden="0" w:uiPriority="60" w:unhideWhenUsed="0"/>
-    <w:lsdException w:name="Light List" w:semiHidden="0" w:uiPriority="61" w:unhideWhenUsed="0"/>
-    <w:lsdException w:name="Light Grid" w:semiHidden="0" w:uiPriority="62" w:unhideWhenUsed="0"/>
-    <w:lsdException w:name="Medium Shading 1" w:semiHidden="0" w:uiPriority="63" w:unhideWhenUsed="0"/>
-    <w:lsdException w:name="Medium Shading 2" w:semiHidden="0" w:uiPriority="64" w:unhideWhenUsed="0"/>
-    <w:lsdException w:name="Medium List 1" w:semiHidden="0" w:uiPriority="65" w:unhideWhenUsed="0"/>
-    <w:lsdException w:name="Medium List 2" w:semiHidden="0" w:uiPriority="66" w:unhideWhenUsed="0"/>
-    <w:lsdException w:name="Medium Grid 1" w:semiHidden="0" w:uiPriority="67" w:unhideWhenUsed="0"/>
-    <w:lsdException w:name="Medium Grid 2" w:semiHidden="0" w:uiPriority="68" w:unhideWhenUsed="0"/>
-    <w:lsdException w:name="Medium Grid 3" w:semiHidden="0" w:uiPriority="69" w:unhideWhenUsed="0"/>
-    <w:lsdException w:name="Dark List" w:semiHidden="0" w:uiPriority="70" w:unhideWhenUsed="0"/>
-    <w:lsdException w:name="Colorful Shading" w:semiHidden="0" w:uiPriority="71" w:unhideWhenUsed="0"/>
-    <w:lsdException w:name="Colorful List" w:semiHidden="0" w:uiPriority="72" w:unhideWhenUsed="0"/>
-    <w:lsdException w:name="Colorful Grid" w:semiHidden="0" w:uiPriority="73" w:unhideWhenUsed="0"/>
-    <w:lsdException w:name="Light Shading Accent 1" w:semiHidden="0" w:uiPriority="60" w:unhideWhenUsed="0"/>
-    <w:lsdException w:name="Light List Accent 1" w:semiHidden="0" w:uiPriority="61" w:unhideWhenUsed="0"/>
-    <w:lsdException w:name="Light Grid Accent 1" w:semiHidden="0" w:uiPriority="62" w:unhideWhenUsed="0"/>
-    <w:lsdException w:name="Medium Shading 1 Accent 1" w:semiHidden="0" w:uiPriority="63" w:unhideWhenUsed="0"/>
-    <w:lsdException w:name="Medium Shading 2 Accent 1" w:semiHidden="0" w:uiPriority="64" w:unhideWhenUsed="0"/>
-    <w:lsdException w:name="Medium List 1 Accent 1" w:semiHidden="0" w:uiPriority="65" w:unhideWhenUsed="0"/>
-    <w:lsdException w:name="Revision" w:unhideWhenUsed="0"/>
-    <w:lsdException w:name="List Paragraph" w:semiHidden="0" w:uiPriority="34" w:unhideWhenUsed="0" w:qFormat="1"/>
-    <w:lsdException w:name="Quote" w:semiHidden="0" w:uiPriority="29" w:unhideWhenUsed="0" w:qFormat="1"/>
-    <w:lsdException w:name="Intense Quote" w:semiHidden="0" w:uiPriority="30" w:unhideWhenUsed="0" w:qFormat="1"/>
-    <w:lsdException w:name="Medium List 2 Accent 1" w:semiHidden="0" w:uiPriority="66" w:unhideWhenUsed="0"/>
-    <w:lsdException w:name="Medium Grid 1 Accent 1" w:semiHidden="0" w:uiPriority="67" w:unhideWhenUsed="0"/>
-    <w:lsdException w:name="Medium Grid 2 Accent 1" w:semiHidden="0" w:uiPriority="68" w:unhideWhenUsed="0"/>
-    <w:lsdException w:name="Medium Grid 3 Accent 1" w:semiHidden="0" w:uiPriority="69" w:unhideWhenUsed="0"/>
-    <w:lsdException w:name="Dark List Accent 1" w:semiHidden="0" w:uiPriority="70" w:unhideWhenUsed="0"/>
-    <w:lsdException w:name="Colorful Shading Accent 1" w:semiHidden="0" w:uiPriority="71" w:unhideWhenUsed="0"/>
-    <w:lsdException w:name="Colorful List Accent 1" w:semiHidden="0" w:uiPriority="72" w:unhideWhenUsed="0"/>
-    <w:lsdException w:name="Colorful Grid Accent 1" w:semiHidden="0" w:uiPriority="73" w:unhideWhenUsed="0"/>
-    <w:lsdException w:name="Light Shading Accent 2" w:semiHidden="0" w:uiPriority="60" w:unhideWhenUsed="0"/>
-    <w:lsdException w:name="Light List Accent 2" w:semiHidden="0" w:uiPriority="61" w:unhideWhenUsed="0"/>
-    <w:lsdException w:name="Light Grid Accent 2" w:semiHidden="0" w:uiPriority="62" w:unhideWhenUsed="0"/>
-    <w:lsdException w:name="Medium Shading 1 Accent 2" w:semiHidden="0" w:uiPriority="63" w:unhideWhenUsed="0"/>
-    <w:lsdException w:name="Medium Shading 2 Accent 2" w:semiHidden="0" w:uiPriority="64" w:unhideWhenUsed="0"/>
-    <w:lsdException w:name="Medium List 1 Accent 2" w:semiHidden="0" w:uiPriority="65" w:unhideWhenUsed="0"/>
-    <w:lsdException w:name="Medium List 2 Accent 2" w:semiHidden="0" w:uiPriority="66" w:unhideWhenUsed="0"/>
-    <w:lsdException w:name="Medium Grid 1 Accent 2" w:semiHidden="0" w:uiPriority="67" w:unhideWhenUsed="0"/>
-    <w:lsdException w:name="Medium Grid 2 Accent 2" w:semiHidden="0" w:uiPriority="68" w:unhideWhenUsed="0"/>
-    <w:lsdException w:name="Medium Grid 3 Accent 2" w:semiHidden="0" w:uiPriority="69" w:unhideWhenUsed="0"/>
-    <w:lsdException w:name="Dark List Accent 2" w:semiHidden="0" w:uiPriority="70" w:unhideWhenUsed="0"/>
-    <w:lsdException w:name="Colorful Shading Accent 2" w:semiHidden="0" w:uiPriority="71" w:unhideWhenUsed="0"/>
-    <w:lsdException w:name="Colorful List Accent 2" w:semiHidden="0" w:uiPriority="72" w:unhideWhenUsed="0"/>
-    <w:lsdException w:name="Colorful Grid Accent 2" w:semiHidden="0" w:uiPriority="73" w:unhideWhenUsed="0"/>
-    <w:lsdException w:name="Light Shading Accent 3" w:semiHidden="0" w:uiPriority="60" w:unhideWhenUsed="0"/>
-    <w:lsdException w:name="Light List Accent 3" w:semiHidden="0" w:uiPriority="61" w:unhideWhenUsed="0"/>
-    <w:lsdException w:name="Light Grid Accent 3" w:semiHidden="0" w:uiPriority="62" w:unhideWhenUsed="0"/>
-    <w:lsdException w:name="Medium Shading 1 Accent 3" w:semiHidden="0" w:uiPriority="63" w:unhideWhenUsed="0"/>
-    <w:lsdException w:name="Medium Shading 2 Accent 3" w:semiHidden="0" w:uiPriority="64" w:unhideWhenUsed="0"/>
-    <w:lsdException w:name="Medium List 1 Accent 3" w:semiHidden="0" w:uiPriority="65" w:unhideWhenUsed="0"/>
-    <w:lsdException w:name="Medium List 2 Accent 3" w:semiHidden="0" w:uiPriority="66" w:unhideWhenUsed="0"/>
-    <w:lsdException w:name="Medium Grid 1 Accent 3" w:semiHidden="0" w:uiPriority="67" w:unhideWhenUsed="0"/>
-    <w:lsdException w:name="Medium Grid 2 Accent 3" w:semiHidden="0" w:uiPriority="68" w:unhideWhenUsed="0"/>
-    <w:lsdException w:name="Medium Grid 3 Accent 3" w:semiHidden="0" w:uiPriority="69" w:unhideWhenUsed="0"/>
-    <w:lsdException w:name="Dark List Accent 3" w:semiHidden="0" w:uiPriority="70" w:unhideWhenUsed="0"/>
-    <w:lsdException w:name="Colorful Shading Accent 3" w:semiHidden="0" w:uiPriority="71" w:unhideWhenUsed="0"/>
-    <w:lsdException w:name="Colorful List Accent 3" w:semiHidden="0" w:uiPriority="72" w:unhideWhenUsed="0"/>
-    <w:lsdException w:name="Colorful Grid Accent 3" w:semiHidden="0" w:uiPriority="73" w:unhideWhenUsed="0"/>
-    <w:lsdException w:name="Light Shading Accent 4" w:semiHidden="0" w:uiPriority="60" w:unhideWhenUsed="0"/>
-    <w:lsdException w:name="Light List Accent 4" w:semiHidden="0" w:uiPriority="61" w:unhideWhenUsed="0"/>
-    <w:lsdException w:name="Light Grid Accent 4" w:semiHidden="0" w:uiPriority="62" w:unhideWhenUsed="0"/>
-    <w:lsdException w:name="Medium Shading 1 Accent 4" w:semiHidden="0" w:uiPriority="63" w:unhideWhenUsed="0"/>
-    <w:lsdException w:name="Medium Shading 2 Accent 4" w:semiHidden="0" w:uiPriority="64" w:unhideWhenUsed="0"/>
-    <w:lsdException w:name="Medium List 1 Accent 4" w:semiHidden="0" w:uiPriority="65" w:unhideWhenUsed="0"/>
-    <w:lsdException w:name="Medium List 2 Accent 4" w:semiHidden="0" w:uiPriority="66" w:unhideWhenUsed="0"/>
-    <w:lsdException w:name="Medium Grid 1 Accent 4" w:semiHidden="0" w:uiPriority="67" w:unhideWhenUsed="0"/>
-    <w:lsdException w:name="Medium Grid 2 Accent 4" w:semiHidden="0" w:uiPriority="68" w:unhideWhenUsed="0"/>
-    <w:lsdException w:name="Medium Grid 3 Accent 4" w:semiHidden="0" w:uiPriority="69" w:unhideWhenUsed="0"/>
-    <w:lsdException w:name="Dark List Accent 4" w:semiHidden="0" w:uiPriority="70" w:unhideWhenUsed="0"/>
-    <w:lsdException w:name="Colorful Shading Accent 4" w:semiHidden="0" w:uiPriority="71" w:unhideWhenUsed="0"/>
-    <w:lsdException w:name="Colorful List Accent 4" w:semiHidden="0" w:uiPriority="72" w:unhideWhenUsed="0"/>
-    <w:lsdException w:name="Colorful Grid Accent 4" w:semiHidden="0" w:uiPriority="73" w:unhideWhenUsed="0"/>
-    <w:lsdException w:name="Light Shading Accent 5" w:semiHidden="0" w:uiPriority="60" w:unhideWhenUsed="0"/>
-    <w:lsdException w:name="Light List Accent 5" w:semiHidden="0" w:uiPriority="61" w:unhideWhenUsed="0"/>
-    <w:lsdException w:name="Light Grid Accent 5" w:semiHidden="0" w:uiPriority="62" w:unhideWhenUsed="0"/>
-    <w:lsdException w:name="Medium Shading 1 Accent 5" w:semiHidden="0" w:uiPriority="63" w:unhideWhenUsed="0"/>
-    <w:lsdException w:name="Medium Shading 2 Accent 5" w:semiHidden="0" w:uiPriority="64" w:unhideWhenUsed="0"/>
-    <w:lsdException w:name="Medium List 1 Accent 5" w:semiHidden="0" w:uiPriority="65" w:unhideWhenUsed="0"/>
-    <w:lsdException w:name="Medium List 2 Accent 5" w:semiHidden="0" w:uiPriority="66" w:unhideWhenUsed="0"/>
-    <w:lsdException w:name="Medium Grid 1 Accent 5" w:semiHidden="0" w:uiPriority="67" w:unhideWhenUsed="0"/>
-    <w:lsdException w:name="Medium Grid 2 Accent 5" w:semiHidden="0" w:uiPriority="68" w:unhideWhenUsed="0"/>
-    <w:lsdException w:name="Medium Grid 3 Accent 5" w:semiHidden="0" w:uiPriority="69" w:unhideWhenUsed="0"/>
-    <w:lsdException w:name="Dark List Accent 5" w:semiHidden="0" w:uiPriority="70" w:unhideWhenUsed="0"/>
-    <w:lsdException w:name="Colorful Shading Accent 5" w:semiHidden="0" w:uiPriority="71" w:unhideWhenUsed="0"/>
-    <w:lsdException w:name="Colorful List Accent 5" w:semiHidden="0" w:uiPriority="72" w:unhideWhenUsed="0"/>
-    <w:lsdException w:name="Colorful Grid Accent 5" w:semiHidden="0" w:uiPriority="73" w:unhideWhenUsed="0"/>
-    <w:lsdException w:name="Light Shading Accent 6" w:semiHidden="0" w:uiPriority="60" w:unhideWhenUsed="0"/>
-    <w:lsdException w:name="Light List Accent 6" w:semiHidden="0" w:uiPriority="61" w:unhideWhenUsed="0"/>
-    <w:lsdException w:name="Light Grid Accent 6" w:semiHidden="0" w:uiPriority="62" w:unhideWhenUsed="0"/>
-    <w:lsdException w:name="Medium Shading 1 Accent 6" w:semiHidden="0" w:uiPriority="63" w:unhideWhenUsed="0"/>
-    <w:lsdException w:name="Medium Shading 2 Accent 6" w:semiHidden="0" w:uiPriority="64" w:unhideWhenUsed="0"/>
-    <w:lsdException w:name="Medium List 1 Accent 6" w:semiHidden="0" w:uiPriority="65" w:unhideWhenUsed="0"/>
-    <w:lsdException w:name="Medium List 2 Accent 6" w:semiHidden="0" w:uiPriority="66" w:unhideWhenUsed="0"/>
-    <w:lsdException w:name="Medium Grid 1 Accent 6" w:semiHidden="0" w:uiPriority="67" w:unhideWhenUsed="0"/>
-    <w:lsdException w:name="Medium Grid 2 Accent 6" w:semiHidden="0" w:uiPriority="68" w:unhideWhenUsed="0"/>
-    <w:lsdException w:name="Medium Grid 3 Accent 6" w:semiHidden="0" w:uiPriority="69" w:unhideWhenUsed="0"/>
-    <w:lsdException w:name="Dark List Accent 6" w:semiHidden="0" w:uiPriority="70" w:unhideWhenUsed="0"/>
-    <w:lsdException w:name="Colorful Shading Accent 6" w:semiHidden="0" w:uiPriority="71" w:unhideWhenUsed="0"/>
-    <w:lsdException w:name="Colorful List Accent 6" w:semiHidden="0" w:uiPriority="72" w:unhideWhenUsed="0"/>
-    <w:lsdException w:name="Colorful Grid Accent 6" w:semiHidden="0" w:uiPriority="73" w:unhideWhenUsed="0"/>
-    <w:lsdException w:name="Subtle Emphasis" w:semiHidden="0" w:uiPriority="19" w:unhideWhenUsed="0" w:qFormat="1"/>
-    <w:lsdException w:name="Intense Emphasis" w:semiHidden="0" w:uiPriority="21" w:unhideWhenUsed="0" w:qFormat="1"/>
-    <w:lsdException w:name="Subtle Reference" w:semiHidden="0" w:uiPriority="31" w:unhideWhenUsed="0" w:qFormat="1"/>
-    <w:lsdException w:name="Intense Reference" w:semiHidden="0" w:uiPriority="32" w:unhideWhenUsed="0" w:qFormat="1"/>
-    <w:lsdException w:name="Book Title" w:semiHidden="0" w:uiPriority="33" w:unhideWhenUsed="0" w:qFormat="1"/>
-    <w:lsdException w:name="Bibliography" w:uiPriority="37"/>
-    <w:lsdException w:name="TOC Heading" w:uiPriority="39" w:qFormat="1"/>
-  </w:latentStyles>
-  <w:style w:type="paragraph" w:default="1" w:styleId="Normal">
-    <w:name w:val="Normal"/>
-    <w:qFormat/>
-  </w:style>
-  <w:style w:type="character" w:default="1" w:styleId="DefaultParagraphFont">
-    <w:name w:val="Default Paragraph Font"/>
-    <w:uiPriority w:val="1"/>
-    <w:semiHidden/>
-    <w:unhideWhenUsed/>
-  </w:style>
-  <w:style w:type="table" w:default="1" w:styleId="TableNormal">
-    <w:name w:val="Normal Table"/>
-    <w:uiPriority w:val="99"/>
-    <w:semiHidden/>
-    <w:unhideWhenUsed/>
-    <w:tblPr>
-      <w:tblInd w:w="0" w:type="dxa"/>
-      <w:tblCellMar>
-        <w:top w:w="0" w:type="dxa"/>
-        <w:left w:w="108" w:type="dxa"/>
-        <w:bottom w:w="0" w:type="dxa"/>
-        <w:right w:w="108" w:type="dxa"/>
-      </w:tblCellMar>
-    </w:tblPr>
-  </w:style>
-  <w:style w:type="numbering" w:default="1" w:styleId="NoList">
-    <w:name w:val="No List"/>
-    <w:uiPriority w:val="99"/>
-    <w:semiHidden/>
-    <w:unhideWhenUsed/>
-  </w:style>
-</w:styles>
-</file>
-
 <file path=word/diagrams/colors1.xml><?xml version="1.0" encoding="utf-8"?>
 <dgm:colorsDef xmlns:dgm="http://schemas.openxmlformats.org/drawingml/2006/diagram" xmlns:a="http://schemas.openxmlformats.org/drawingml/2006/main" uniqueId="urn:microsoft.com/office/officeart/2005/8/colors/accent0_3">
   <dgm:title val=""/>
@@ -6586,70 +6067,70 @@
     </dgm:pt>
   </dgm:ptLst>
   <dgm:cxnLst>
-    <dgm:cxn modelId="{F6EB52EE-0007-4630-B82B-7E8DC7ABFCE6}" type="presOf" srcId="{E3867ED5-92A8-4E59-B0AD-F7A4B75E2EC6}" destId="{4EEEEBB0-478B-4B12-91A3-FD21C3C495E3}" srcOrd="0" destOrd="2" presId="urn:microsoft.com/office/officeart/2005/8/layout/vList2"/>
-    <dgm:cxn modelId="{DDF6ED04-F122-4BC3-B969-4E0AA16920CD}" type="presOf" srcId="{EC12FD63-91AD-4A2D-BE9B-4AFD386582E7}" destId="{DFC493F6-8AEB-41BF-B4A1-DF43CD458F0E}" srcOrd="0" destOrd="2" presId="urn:microsoft.com/office/officeart/2005/8/layout/vList2"/>
-    <dgm:cxn modelId="{E64A2FB7-782F-4FF9-AEB8-9735AE8B4C95}" srcId="{07C30BC7-F715-4193-8D20-69482D69E1A0}" destId="{859FF870-4A9F-4332-9044-AE09D600ADD4}" srcOrd="0" destOrd="0" parTransId="{FD596549-5D25-4965-8BAF-67CDDBB1DEA9}" sibTransId="{9292BDBD-3677-42A9-BA01-A1B452AB4193}"/>
-    <dgm:cxn modelId="{3E6D4FE8-9D60-456D-BD85-EB6BF963BDF6}" srcId="{25E324CE-58AD-411F-AD9F-B179C0C8E040}" destId="{EC12FD63-91AD-4A2D-BE9B-4AFD386582E7}" srcOrd="2" destOrd="0" parTransId="{A4E2646F-536D-4444-9FEB-D30DE4E1FC55}" sibTransId="{27681EE4-9662-4992-BE36-E0A5B951698B}"/>
-    <dgm:cxn modelId="{0F3EE91F-072B-49CD-A373-A2EEA2102414}" type="presOf" srcId="{B2338676-ED27-4903-9C74-D7E1943A5FC2}" destId="{4EEEEBB0-478B-4B12-91A3-FD21C3C495E3}" srcOrd="0" destOrd="0" presId="urn:microsoft.com/office/officeart/2005/8/layout/vList2"/>
-    <dgm:cxn modelId="{2DD71C45-0204-47FC-9EA3-4BE240523591}" type="presOf" srcId="{01F5A1AC-0DB5-4CCA-A383-8AC9403C27C9}" destId="{4EEEEBB0-478B-4B12-91A3-FD21C3C495E3}" srcOrd="0" destOrd="3" presId="urn:microsoft.com/office/officeart/2005/8/layout/vList2"/>
-    <dgm:cxn modelId="{6C0268F6-4076-46B4-9FB5-2549D49BB651}" type="presOf" srcId="{25E324CE-58AD-411F-AD9F-B179C0C8E040}" destId="{A7B7B746-2932-400F-8118-9AB6898A1784}" srcOrd="0" destOrd="0" presId="urn:microsoft.com/office/officeart/2005/8/layout/vList2"/>
-    <dgm:cxn modelId="{589EC206-173C-4F93-8595-32313AFC7F33}" srcId="{07C30BC7-F715-4193-8D20-69482D69E1A0}" destId="{4431813A-3888-4F61-AFD0-39AE8373BDC2}" srcOrd="1" destOrd="0" parTransId="{B40EF48F-EA30-4217-972F-14DB290506C0}" sibTransId="{F9FDE6C8-6518-4C3D-80FC-70E3342E5C11}"/>
-    <dgm:cxn modelId="{5340C72C-1051-438B-8B4F-2E9E906F5920}" type="presOf" srcId="{859FF870-4A9F-4332-9044-AE09D600ADD4}" destId="{435E53DC-64E3-42AD-8892-34CB8329AB47}" srcOrd="0" destOrd="0" presId="urn:microsoft.com/office/officeart/2005/8/layout/vList2"/>
-    <dgm:cxn modelId="{69414B3E-3696-40BE-B487-DD811F2451AF}" srcId="{2C32B487-79E8-46F8-9549-26274D94FDE6}" destId="{78FB7EE9-D5A1-4478-97AD-AB414A72D172}" srcOrd="0" destOrd="0" parTransId="{FBA390DB-CE91-4CFE-9F01-0559CA865B75}" sibTransId="{9CB59984-3E6B-4771-8EE2-453D54825F4B}"/>
-    <dgm:cxn modelId="{B9CE582A-DF36-491F-BC02-208A6085D8B1}" type="presOf" srcId="{4431813A-3888-4F61-AFD0-39AE8373BDC2}" destId="{435E53DC-64E3-42AD-8892-34CB8329AB47}" srcOrd="0" destOrd="1" presId="urn:microsoft.com/office/officeart/2005/8/layout/vList2"/>
-    <dgm:cxn modelId="{B5B425E9-A6C9-4E33-BE36-1C709D89EEE0}" type="presOf" srcId="{CDD3C8B0-FDC8-4B51-81C7-5BDE0F7B8703}" destId="{4EEEEBB0-478B-4B12-91A3-FD21C3C495E3}" srcOrd="0" destOrd="1" presId="urn:microsoft.com/office/officeart/2005/8/layout/vList2"/>
-    <dgm:cxn modelId="{3CEF0B0C-8C91-4789-90A1-122A4E71EF59}" type="presOf" srcId="{40436139-3723-4B8D-AB95-0244E9630884}" destId="{12628E79-3A44-40BE-827C-7BE1A1FA4CC9}" srcOrd="0" destOrd="2" presId="urn:microsoft.com/office/officeart/2005/8/layout/vList2"/>
-    <dgm:cxn modelId="{749CE323-8756-4043-A461-479215C256E0}" type="presOf" srcId="{B469E96D-781C-4A6E-BFFD-990A492E6A98}" destId="{DFC493F6-8AEB-41BF-B4A1-DF43CD458F0E}" srcOrd="0" destOrd="1" presId="urn:microsoft.com/office/officeart/2005/8/layout/vList2"/>
-    <dgm:cxn modelId="{21259FE5-9372-4C68-9730-0189845B50B1}" srcId="{62E244CD-1E3B-4CDB-AF9B-1DA870912D00}" destId="{2C32B487-79E8-46F8-9549-26274D94FDE6}" srcOrd="2" destOrd="0" parTransId="{ABD79914-9DB0-48B1-A161-6DCCB28BAE0B}" sibTransId="{38BB3DC8-F866-4F61-9807-7502B068468D}"/>
+    <dgm:cxn modelId="{C247ECD4-6427-450A-B550-F3377FA6A0A1}" type="presOf" srcId="{859FF870-4A9F-4332-9044-AE09D600ADD4}" destId="{435E53DC-64E3-42AD-8892-34CB8329AB47}" srcOrd="0" destOrd="0" presId="urn:microsoft.com/office/officeart/2005/8/layout/vList2"/>
+    <dgm:cxn modelId="{713395DD-F005-4500-BF38-B06C81FA0CA9}" srcId="{62E244CD-1E3B-4CDB-AF9B-1DA870912D00}" destId="{07C30BC7-F715-4193-8D20-69482D69E1A0}" srcOrd="3" destOrd="0" parTransId="{A0817CDE-6D99-4401-AD0E-2FAEF889D2E9}" sibTransId="{B99A1964-93FB-44FA-96E3-4EA910D11D79}"/>
+    <dgm:cxn modelId="{EEEC400C-90B8-428C-8BD9-5BF997657BD5}" type="presOf" srcId="{25E324CE-58AD-411F-AD9F-B179C0C8E040}" destId="{A7B7B746-2932-400F-8118-9AB6898A1784}" srcOrd="0" destOrd="0" presId="urn:microsoft.com/office/officeart/2005/8/layout/vList2"/>
+    <dgm:cxn modelId="{6C33D92B-1D22-4C76-86A7-B1E47239806F}" srcId="{2C32B487-79E8-46F8-9549-26274D94FDE6}" destId="{9A2D2F96-50BA-4F8E-B751-5A0114CCC65A}" srcOrd="1" destOrd="0" parTransId="{2170BBD6-213B-4801-88D8-3A08E729A747}" sibTransId="{1B3FE35B-B691-40F4-A5C4-2322F5D8E3E9}"/>
+    <dgm:cxn modelId="{53634C74-7D37-4350-AABB-4B6B3D6A725C}" srcId="{CB1EBF6D-D04D-4743-97D8-A561D5C23F14}" destId="{6402C811-D256-417B-9C28-B19EE947BB99}" srcOrd="1" destOrd="0" parTransId="{5B7F7D97-F298-480B-815D-9BEA31441919}" sibTransId="{89EC3DF0-0FD9-4E8C-9C9A-B414369573FF}"/>
+    <dgm:cxn modelId="{A05E3EAD-6CDD-4255-B7C1-56BA6C764598}" type="presOf" srcId="{6402C811-D256-417B-9C28-B19EE947BB99}" destId="{0A43AF25-9CB2-43B4-861F-593601D4B264}" srcOrd="0" destOrd="1" presId="urn:microsoft.com/office/officeart/2005/8/layout/vList2"/>
+    <dgm:cxn modelId="{28B02E24-AEC6-4AA7-94A3-21C36FE1905D}" type="presOf" srcId="{07C30BC7-F715-4193-8D20-69482D69E1A0}" destId="{575DA60C-0DE1-4ECB-A1E2-70ED414D7D91}" srcOrd="0" destOrd="0" presId="urn:microsoft.com/office/officeart/2005/8/layout/vList2"/>
+    <dgm:cxn modelId="{C4A357C4-4328-484B-85CB-CE92DB8A73D6}" srcId="{25E324CE-58AD-411F-AD9F-B179C0C8E040}" destId="{4D46C534-C25D-4497-B7F7-FE21CBB1B53D}" srcOrd="0" destOrd="0" parTransId="{8E730DB9-5959-4664-8748-F92ECF2D329B}" sibTransId="{4D0BE76C-E126-42F5-953B-4FF7D53C1417}"/>
     <dgm:cxn modelId="{CF01C3CE-90A7-4511-9A3C-10D7BF40B258}" srcId="{07C30BC7-F715-4193-8D20-69482D69E1A0}" destId="{7A42C367-9368-4AC3-ABFE-4E47F506B560}" srcOrd="2" destOrd="0" parTransId="{C05C3938-DC7B-4873-8132-70D7ED2762B3}" sibTransId="{433E51CC-859B-4DCC-8456-FA419F72BEB2}"/>
-    <dgm:cxn modelId="{53634C74-7D37-4350-AABB-4B6B3D6A725C}" srcId="{CB1EBF6D-D04D-4743-97D8-A561D5C23F14}" destId="{6402C811-D256-417B-9C28-B19EE947BB99}" srcOrd="1" destOrd="0" parTransId="{5B7F7D97-F298-480B-815D-9BEA31441919}" sibTransId="{89EC3DF0-0FD9-4E8C-9C9A-B414369573FF}"/>
-    <dgm:cxn modelId="{A2894CE5-BC2D-40F8-B518-F3874137B805}" srcId="{62E244CD-1E3B-4CDB-AF9B-1DA870912D00}" destId="{CB1EBF6D-D04D-4743-97D8-A561D5C23F14}" srcOrd="4" destOrd="0" parTransId="{53124995-707A-411F-9A31-080261150359}" sibTransId="{D54E545A-514F-4ADB-8883-EF9FA1697651}"/>
-    <dgm:cxn modelId="{D8D7CC63-8A16-429B-945B-2AD18CA143EE}" type="presOf" srcId="{62E244CD-1E3B-4CDB-AF9B-1DA870912D00}" destId="{7AF946D8-36A9-4B5F-A11E-7A96B7647143}" srcOrd="0" destOrd="0" presId="urn:microsoft.com/office/officeart/2005/8/layout/vList2"/>
-    <dgm:cxn modelId="{C4A357C4-4328-484B-85CB-CE92DB8A73D6}" srcId="{25E324CE-58AD-411F-AD9F-B179C0C8E040}" destId="{4D46C534-C25D-4497-B7F7-FE21CBB1B53D}" srcOrd="0" destOrd="0" parTransId="{8E730DB9-5959-4664-8748-F92ECF2D329B}" sibTransId="{4D0BE76C-E126-42F5-953B-4FF7D53C1417}"/>
-    <dgm:cxn modelId="{60731BC8-2094-49D6-8FBA-409E94374E45}" type="presOf" srcId="{7A42C367-9368-4AC3-ABFE-4E47F506B560}" destId="{435E53DC-64E3-42AD-8892-34CB8329AB47}" srcOrd="0" destOrd="2" presId="urn:microsoft.com/office/officeart/2005/8/layout/vList2"/>
-    <dgm:cxn modelId="{C7D6DF15-2C47-4293-BBFB-0949B42E9676}" srcId="{62E244CD-1E3B-4CDB-AF9B-1DA870912D00}" destId="{25E324CE-58AD-411F-AD9F-B179C0C8E040}" srcOrd="0" destOrd="0" parTransId="{CAAA1113-3A25-41D5-AE7C-627071FB15CF}" sibTransId="{4EAB160E-C949-471D-BE2B-48A66A693856}"/>
-    <dgm:cxn modelId="{4CAEA3D4-E20A-4105-83FE-AB82DDA8248A}" type="presOf" srcId="{CB1EBF6D-D04D-4743-97D8-A561D5C23F14}" destId="{9F430D07-15CA-4EAE-BD92-8207B6A6B690}" srcOrd="0" destOrd="0" presId="urn:microsoft.com/office/officeart/2005/8/layout/vList2"/>
-    <dgm:cxn modelId="{6C33D92B-1D22-4C76-86A7-B1E47239806F}" srcId="{2C32B487-79E8-46F8-9549-26274D94FDE6}" destId="{9A2D2F96-50BA-4F8E-B751-5A0114CCC65A}" srcOrd="1" destOrd="0" parTransId="{2170BBD6-213B-4801-88D8-3A08E729A747}" sibTransId="{1B3FE35B-B691-40F4-A5C4-2322F5D8E3E9}"/>
-    <dgm:cxn modelId="{713395DD-F005-4500-BF38-B06C81FA0CA9}" srcId="{62E244CD-1E3B-4CDB-AF9B-1DA870912D00}" destId="{07C30BC7-F715-4193-8D20-69482D69E1A0}" srcOrd="3" destOrd="0" parTransId="{A0817CDE-6D99-4401-AD0E-2FAEF889D2E9}" sibTransId="{B99A1964-93FB-44FA-96E3-4EA910D11D79}"/>
-    <dgm:cxn modelId="{86E46024-2B5F-4D66-BECD-3BE56E875C29}" type="presOf" srcId="{2C32B487-79E8-46F8-9549-26274D94FDE6}" destId="{C242CB75-CAF6-492E-9B32-DAE771B63F5E}" srcOrd="0" destOrd="0" presId="urn:microsoft.com/office/officeart/2005/8/layout/vList2"/>
-    <dgm:cxn modelId="{4DBEB52C-A2A6-4FA3-A146-C3C0BE8C469D}" type="presOf" srcId="{9A2D2F96-50BA-4F8E-B751-5A0114CCC65A}" destId="{12628E79-3A44-40BE-827C-7BE1A1FA4CC9}" srcOrd="0" destOrd="1" presId="urn:microsoft.com/office/officeart/2005/8/layout/vList2"/>
-    <dgm:cxn modelId="{98FC8B34-AB88-40AC-82C5-3807FB7E76F7}" type="presOf" srcId="{07C30BC7-F715-4193-8D20-69482D69E1A0}" destId="{575DA60C-0DE1-4ECB-A1E2-70ED414D7D91}" srcOrd="0" destOrd="0" presId="urn:microsoft.com/office/officeart/2005/8/layout/vList2"/>
-    <dgm:cxn modelId="{AB0CECBE-D02E-4305-BFB0-B2655041662E}" type="presOf" srcId="{6402C811-D256-417B-9C28-B19EE947BB99}" destId="{0A43AF25-9CB2-43B4-861F-593601D4B264}" srcOrd="0" destOrd="1" presId="urn:microsoft.com/office/officeart/2005/8/layout/vList2"/>
-    <dgm:cxn modelId="{1845F9DC-5460-4D5E-8EA0-9DEE755065D6}" type="presOf" srcId="{78FB7EE9-D5A1-4478-97AD-AB414A72D172}" destId="{12628E79-3A44-40BE-827C-7BE1A1FA4CC9}" srcOrd="0" destOrd="0" presId="urn:microsoft.com/office/officeart/2005/8/layout/vList2"/>
-    <dgm:cxn modelId="{38C79526-7919-4B80-86AA-026EE4EED7C0}" srcId="{6886944D-2F1D-4481-BB65-A751698AAB4E}" destId="{CDD3C8B0-FDC8-4B51-81C7-5BDE0F7B8703}" srcOrd="1" destOrd="0" parTransId="{8A037C3B-D4E4-4F8A-83A5-BF0D12E19DFB}" sibTransId="{7669C1C5-2FE2-44A8-A9A4-B5B43F557932}"/>
-    <dgm:cxn modelId="{0018CB64-80D2-42D3-93E6-E9503D5D3328}" srcId="{6886944D-2F1D-4481-BB65-A751698AAB4E}" destId="{E3867ED5-92A8-4E59-B0AD-F7A4B75E2EC6}" srcOrd="2" destOrd="0" parTransId="{3FC274F0-AF8F-4BCA-AD23-E86436482053}" sibTransId="{249063A7-18E7-456E-8AD1-8D358F9DFC9A}"/>
-    <dgm:cxn modelId="{797BE468-0E8D-47BA-9BA5-00EBC2246BB3}" srcId="{CB1EBF6D-D04D-4743-97D8-A561D5C23F14}" destId="{39B67683-4CF0-4D01-977D-D4A53AC9CF2B}" srcOrd="0" destOrd="0" parTransId="{9D2D15ED-C1A7-4D48-B713-7D34FB03FE0A}" sibTransId="{275D177B-EFBF-4729-BCDF-FCD8205BAA36}"/>
-    <dgm:cxn modelId="{3E556907-255F-4E07-84BE-DEE807F4FB71}" type="presOf" srcId="{39B67683-4CF0-4D01-977D-D4A53AC9CF2B}" destId="{0A43AF25-9CB2-43B4-861F-593601D4B264}" srcOrd="0" destOrd="0" presId="urn:microsoft.com/office/officeart/2005/8/layout/vList2"/>
-    <dgm:cxn modelId="{F1A41BCC-5034-45AE-8EBF-DF922EBEF70D}" srcId="{25E324CE-58AD-411F-AD9F-B179C0C8E040}" destId="{B469E96D-781C-4A6E-BFFD-990A492E6A98}" srcOrd="1" destOrd="0" parTransId="{757DC284-28BA-4B7E-9264-057AD8E82FE3}" sibTransId="{3668727F-C405-472B-9912-AFAC96033AEA}"/>
     <dgm:cxn modelId="{1E568422-C837-4731-80C5-7D840FCB7C6D}" srcId="{6886944D-2F1D-4481-BB65-A751698AAB4E}" destId="{B2338676-ED27-4903-9C74-D7E1943A5FC2}" srcOrd="0" destOrd="0" parTransId="{AC44EC28-19EA-4775-B58C-7D5D82FE3434}" sibTransId="{07E40895-47B4-4B48-B0E0-9E55A09555B4}"/>
     <dgm:cxn modelId="{A8F3383F-CCDD-4157-AC0F-073DC2B5D26B}" srcId="{2C32B487-79E8-46F8-9549-26274D94FDE6}" destId="{40436139-3723-4B8D-AB95-0244E9630884}" srcOrd="2" destOrd="0" parTransId="{D2894A0B-53CA-4303-9BE1-E981D1A8F79B}" sibTransId="{207E7A23-9265-4129-9E15-084739DD8CD1}"/>
-    <dgm:cxn modelId="{BA733FB1-4700-4B2B-824B-785E8744DC05}" type="presOf" srcId="{4D46C534-C25D-4497-B7F7-FE21CBB1B53D}" destId="{DFC493F6-8AEB-41BF-B4A1-DF43CD458F0E}" srcOrd="0" destOrd="0" presId="urn:microsoft.com/office/officeart/2005/8/layout/vList2"/>
-    <dgm:cxn modelId="{8880AF03-9A2D-4131-BFB0-5971416CF745}" type="presOf" srcId="{6886944D-2F1D-4481-BB65-A751698AAB4E}" destId="{3829CA3E-A0B2-4DA9-B3A6-BF4DBD436A96}" srcOrd="0" destOrd="0" presId="urn:microsoft.com/office/officeart/2005/8/layout/vList2"/>
+    <dgm:cxn modelId="{E64A2FB7-782F-4FF9-AEB8-9735AE8B4C95}" srcId="{07C30BC7-F715-4193-8D20-69482D69E1A0}" destId="{859FF870-4A9F-4332-9044-AE09D600ADD4}" srcOrd="0" destOrd="0" parTransId="{FD596549-5D25-4965-8BAF-67CDDBB1DEA9}" sibTransId="{9292BDBD-3677-42A9-BA01-A1B452AB4193}"/>
+    <dgm:cxn modelId="{A849B884-3A41-4F23-822B-1FFBF622B0B7}" type="presOf" srcId="{01F5A1AC-0DB5-4CCA-A383-8AC9403C27C9}" destId="{4EEEEBB0-478B-4B12-91A3-FD21C3C495E3}" srcOrd="0" destOrd="3" presId="urn:microsoft.com/office/officeart/2005/8/layout/vList2"/>
+    <dgm:cxn modelId="{21259FE5-9372-4C68-9730-0189845B50B1}" srcId="{62E244CD-1E3B-4CDB-AF9B-1DA870912D00}" destId="{2C32B487-79E8-46F8-9549-26274D94FDE6}" srcOrd="2" destOrd="0" parTransId="{ABD79914-9DB0-48B1-A161-6DCCB28BAE0B}" sibTransId="{38BB3DC8-F866-4F61-9807-7502B068468D}"/>
+    <dgm:cxn modelId="{D9B9A512-76BC-464E-B8AA-5BD1FF4827C7}" type="presOf" srcId="{CB1EBF6D-D04D-4743-97D8-A561D5C23F14}" destId="{9F430D07-15CA-4EAE-BD92-8207B6A6B690}" srcOrd="0" destOrd="0" presId="urn:microsoft.com/office/officeart/2005/8/layout/vList2"/>
+    <dgm:cxn modelId="{93015903-0076-4812-B02B-654504019E4C}" srcId="{6886944D-2F1D-4481-BB65-A751698AAB4E}" destId="{01F5A1AC-0DB5-4CCA-A383-8AC9403C27C9}" srcOrd="3" destOrd="0" parTransId="{9ADE4857-2119-4576-87BA-7A7DB775316C}" sibTransId="{4EAF3512-FBA1-41AF-8B9B-72D69F3C1324}"/>
+    <dgm:cxn modelId="{6D1530E7-32B4-473F-89C9-DBFC95F165B3}" type="presOf" srcId="{6886944D-2F1D-4481-BB65-A751698AAB4E}" destId="{3829CA3E-A0B2-4DA9-B3A6-BF4DBD436A96}" srcOrd="0" destOrd="0" presId="urn:microsoft.com/office/officeart/2005/8/layout/vList2"/>
+    <dgm:cxn modelId="{0018CB64-80D2-42D3-93E6-E9503D5D3328}" srcId="{6886944D-2F1D-4481-BB65-A751698AAB4E}" destId="{E3867ED5-92A8-4E59-B0AD-F7A4B75E2EC6}" srcOrd="2" destOrd="0" parTransId="{3FC274F0-AF8F-4BCA-AD23-E86436482053}" sibTransId="{249063A7-18E7-456E-8AD1-8D358F9DFC9A}"/>
+    <dgm:cxn modelId="{589EC206-173C-4F93-8595-32313AFC7F33}" srcId="{07C30BC7-F715-4193-8D20-69482D69E1A0}" destId="{4431813A-3888-4F61-AFD0-39AE8373BDC2}" srcOrd="1" destOrd="0" parTransId="{B40EF48F-EA30-4217-972F-14DB290506C0}" sibTransId="{F9FDE6C8-6518-4C3D-80FC-70E3342E5C11}"/>
+    <dgm:cxn modelId="{C7342FE0-5F42-474C-B4B9-1E1031652FCC}" type="presOf" srcId="{7A42C367-9368-4AC3-ABFE-4E47F506B560}" destId="{435E53DC-64E3-42AD-8892-34CB8329AB47}" srcOrd="0" destOrd="2" presId="urn:microsoft.com/office/officeart/2005/8/layout/vList2"/>
+    <dgm:cxn modelId="{E7295D30-0098-4820-AE0B-9AF154C975AB}" type="presOf" srcId="{4D46C534-C25D-4497-B7F7-FE21CBB1B53D}" destId="{DFC493F6-8AEB-41BF-B4A1-DF43CD458F0E}" srcOrd="0" destOrd="0" presId="urn:microsoft.com/office/officeart/2005/8/layout/vList2"/>
+    <dgm:cxn modelId="{C267527F-A756-43AD-95D2-481E86FB1408}" type="presOf" srcId="{40436139-3723-4B8D-AB95-0244E9630884}" destId="{12628E79-3A44-40BE-827C-7BE1A1FA4CC9}" srcOrd="0" destOrd="2" presId="urn:microsoft.com/office/officeart/2005/8/layout/vList2"/>
+    <dgm:cxn modelId="{87E84714-8EF9-4A93-BD52-09A19DBB2F28}" type="presOf" srcId="{B469E96D-781C-4A6E-BFFD-990A492E6A98}" destId="{DFC493F6-8AEB-41BF-B4A1-DF43CD458F0E}" srcOrd="0" destOrd="1" presId="urn:microsoft.com/office/officeart/2005/8/layout/vList2"/>
+    <dgm:cxn modelId="{69414B3E-3696-40BE-B487-DD811F2451AF}" srcId="{2C32B487-79E8-46F8-9549-26274D94FDE6}" destId="{78FB7EE9-D5A1-4478-97AD-AB414A72D172}" srcOrd="0" destOrd="0" parTransId="{FBA390DB-CE91-4CFE-9F01-0559CA865B75}" sibTransId="{9CB59984-3E6B-4771-8EE2-453D54825F4B}"/>
+    <dgm:cxn modelId="{F1A41BCC-5034-45AE-8EBF-DF922EBEF70D}" srcId="{25E324CE-58AD-411F-AD9F-B179C0C8E040}" destId="{B469E96D-781C-4A6E-BFFD-990A492E6A98}" srcOrd="1" destOrd="0" parTransId="{757DC284-28BA-4B7E-9264-057AD8E82FE3}" sibTransId="{3668727F-C405-472B-9912-AFAC96033AEA}"/>
+    <dgm:cxn modelId="{84C8A724-834F-4359-ABEB-90F1EA605705}" type="presOf" srcId="{62E244CD-1E3B-4CDB-AF9B-1DA870912D00}" destId="{7AF946D8-36A9-4B5F-A11E-7A96B7647143}" srcOrd="0" destOrd="0" presId="urn:microsoft.com/office/officeart/2005/8/layout/vList2"/>
+    <dgm:cxn modelId="{3E6D4FE8-9D60-456D-BD85-EB6BF963BDF6}" srcId="{25E324CE-58AD-411F-AD9F-B179C0C8E040}" destId="{EC12FD63-91AD-4A2D-BE9B-4AFD386582E7}" srcOrd="2" destOrd="0" parTransId="{A4E2646F-536D-4444-9FEB-D30DE4E1FC55}" sibTransId="{27681EE4-9662-4992-BE36-E0A5B951698B}"/>
+    <dgm:cxn modelId="{D63BD676-AD6B-4228-8542-86CD8DAE4C97}" type="presOf" srcId="{E3867ED5-92A8-4E59-B0AD-F7A4B75E2EC6}" destId="{4EEEEBB0-478B-4B12-91A3-FD21C3C495E3}" srcOrd="0" destOrd="2" presId="urn:microsoft.com/office/officeart/2005/8/layout/vList2"/>
+    <dgm:cxn modelId="{C9CCC72C-2221-4F7D-935D-4AD2020D5B0B}" type="presOf" srcId="{9A2D2F96-50BA-4F8E-B751-5A0114CCC65A}" destId="{12628E79-3A44-40BE-827C-7BE1A1FA4CC9}" srcOrd="0" destOrd="1" presId="urn:microsoft.com/office/officeart/2005/8/layout/vList2"/>
+    <dgm:cxn modelId="{38C79526-7919-4B80-86AA-026EE4EED7C0}" srcId="{6886944D-2F1D-4481-BB65-A751698AAB4E}" destId="{CDD3C8B0-FDC8-4B51-81C7-5BDE0F7B8703}" srcOrd="1" destOrd="0" parTransId="{8A037C3B-D4E4-4F8A-83A5-BF0D12E19DFB}" sibTransId="{7669C1C5-2FE2-44A8-A9A4-B5B43F557932}"/>
+    <dgm:cxn modelId="{00142CEE-B444-491B-89FF-229BC6AC9EC9}" type="presOf" srcId="{2C32B487-79E8-46F8-9549-26274D94FDE6}" destId="{C242CB75-CAF6-492E-9B32-DAE771B63F5E}" srcOrd="0" destOrd="0" presId="urn:microsoft.com/office/officeart/2005/8/layout/vList2"/>
+    <dgm:cxn modelId="{942747FD-97A1-4BFE-9DE2-61E5CBB2B4CF}" type="presOf" srcId="{CDD3C8B0-FDC8-4B51-81C7-5BDE0F7B8703}" destId="{4EEEEBB0-478B-4B12-91A3-FD21C3C495E3}" srcOrd="0" destOrd="1" presId="urn:microsoft.com/office/officeart/2005/8/layout/vList2"/>
+    <dgm:cxn modelId="{A2894CE5-BC2D-40F8-B518-F3874137B805}" srcId="{62E244CD-1E3B-4CDB-AF9B-1DA870912D00}" destId="{CB1EBF6D-D04D-4743-97D8-A561D5C23F14}" srcOrd="4" destOrd="0" parTransId="{53124995-707A-411F-9A31-080261150359}" sibTransId="{D54E545A-514F-4ADB-8883-EF9FA1697651}"/>
+    <dgm:cxn modelId="{797BE468-0E8D-47BA-9BA5-00EBC2246BB3}" srcId="{CB1EBF6D-D04D-4743-97D8-A561D5C23F14}" destId="{39B67683-4CF0-4D01-977D-D4A53AC9CF2B}" srcOrd="0" destOrd="0" parTransId="{9D2D15ED-C1A7-4D48-B713-7D34FB03FE0A}" sibTransId="{275D177B-EFBF-4729-BCDF-FCD8205BAA36}"/>
+    <dgm:cxn modelId="{E446DF4F-2A11-48F3-B77D-C37D05B6AA58}" type="presOf" srcId="{4431813A-3888-4F61-AFD0-39AE8373BDC2}" destId="{435E53DC-64E3-42AD-8892-34CB8329AB47}" srcOrd="0" destOrd="1" presId="urn:microsoft.com/office/officeart/2005/8/layout/vList2"/>
     <dgm:cxn modelId="{4D09CE4A-552A-43CE-955C-C79CF3F6F48B}" srcId="{62E244CD-1E3B-4CDB-AF9B-1DA870912D00}" destId="{6886944D-2F1D-4481-BB65-A751698AAB4E}" srcOrd="1" destOrd="0" parTransId="{2A2A2EE4-FD8D-4085-BCFC-928015904F0D}" sibTransId="{0FE7BDED-3175-4435-BF02-601BDE5C36F9}"/>
-    <dgm:cxn modelId="{93015903-0076-4812-B02B-654504019E4C}" srcId="{6886944D-2F1D-4481-BB65-A751698AAB4E}" destId="{01F5A1AC-0DB5-4CCA-A383-8AC9403C27C9}" srcOrd="3" destOrd="0" parTransId="{9ADE4857-2119-4576-87BA-7A7DB775316C}" sibTransId="{4EAF3512-FBA1-41AF-8B9B-72D69F3C1324}"/>
-    <dgm:cxn modelId="{252DBD9C-6406-4B25-A0FA-857F0CABA33A}" type="presParOf" srcId="{7AF946D8-36A9-4B5F-A11E-7A96B7647143}" destId="{A7B7B746-2932-400F-8118-9AB6898A1784}" srcOrd="0" destOrd="0" presId="urn:microsoft.com/office/officeart/2005/8/layout/vList2"/>
-    <dgm:cxn modelId="{5A91E6B3-A13D-459F-9E36-70807BA7FC9A}" type="presParOf" srcId="{7AF946D8-36A9-4B5F-A11E-7A96B7647143}" destId="{DFC493F6-8AEB-41BF-B4A1-DF43CD458F0E}" srcOrd="1" destOrd="0" presId="urn:microsoft.com/office/officeart/2005/8/layout/vList2"/>
-    <dgm:cxn modelId="{B7D30ED1-E15B-402A-8C33-0858CB270951}" type="presParOf" srcId="{7AF946D8-36A9-4B5F-A11E-7A96B7647143}" destId="{3829CA3E-A0B2-4DA9-B3A6-BF4DBD436A96}" srcOrd="2" destOrd="0" presId="urn:microsoft.com/office/officeart/2005/8/layout/vList2"/>
-    <dgm:cxn modelId="{3F89C2E0-2402-40C1-970C-71B73DE79BD1}" type="presParOf" srcId="{7AF946D8-36A9-4B5F-A11E-7A96B7647143}" destId="{4EEEEBB0-478B-4B12-91A3-FD21C3C495E3}" srcOrd="3" destOrd="0" presId="urn:microsoft.com/office/officeart/2005/8/layout/vList2"/>
-    <dgm:cxn modelId="{93A1B682-2D4A-44C2-9BB2-6E4B7FEE47AB}" type="presParOf" srcId="{7AF946D8-36A9-4B5F-A11E-7A96B7647143}" destId="{C242CB75-CAF6-492E-9B32-DAE771B63F5E}" srcOrd="4" destOrd="0" presId="urn:microsoft.com/office/officeart/2005/8/layout/vList2"/>
-    <dgm:cxn modelId="{765992F1-0734-4F5E-ADE7-74D0B39F197F}" type="presParOf" srcId="{7AF946D8-36A9-4B5F-A11E-7A96B7647143}" destId="{12628E79-3A44-40BE-827C-7BE1A1FA4CC9}" srcOrd="5" destOrd="0" presId="urn:microsoft.com/office/officeart/2005/8/layout/vList2"/>
-    <dgm:cxn modelId="{CF85AD2F-DC8A-497E-AB01-7BFCE7382147}" type="presParOf" srcId="{7AF946D8-36A9-4B5F-A11E-7A96B7647143}" destId="{575DA60C-0DE1-4ECB-A1E2-70ED414D7D91}" srcOrd="6" destOrd="0" presId="urn:microsoft.com/office/officeart/2005/8/layout/vList2"/>
-    <dgm:cxn modelId="{FE98B012-CF16-4485-93C1-49FA94DCD424}" type="presParOf" srcId="{7AF946D8-36A9-4B5F-A11E-7A96B7647143}" destId="{435E53DC-64E3-42AD-8892-34CB8329AB47}" srcOrd="7" destOrd="0" presId="urn:microsoft.com/office/officeart/2005/8/layout/vList2"/>
-    <dgm:cxn modelId="{75A6A8C9-0508-43BD-869F-9ACE46A5E651}" type="presParOf" srcId="{7AF946D8-36A9-4B5F-A11E-7A96B7647143}" destId="{9F430D07-15CA-4EAE-BD92-8207B6A6B690}" srcOrd="8" destOrd="0" presId="urn:microsoft.com/office/officeart/2005/8/layout/vList2"/>
-    <dgm:cxn modelId="{116F965E-1B09-4B1F-A659-F00D143B18C6}" type="presParOf" srcId="{7AF946D8-36A9-4B5F-A11E-7A96B7647143}" destId="{0A43AF25-9CB2-43B4-861F-593601D4B264}" srcOrd="9" destOrd="0" presId="urn:microsoft.com/office/officeart/2005/8/layout/vList2"/>
+    <dgm:cxn modelId="{F1867A3A-CE7E-45C1-96D2-E5BCD6A3BE96}" type="presOf" srcId="{B2338676-ED27-4903-9C74-D7E1943A5FC2}" destId="{4EEEEBB0-478B-4B12-91A3-FD21C3C495E3}" srcOrd="0" destOrd="0" presId="urn:microsoft.com/office/officeart/2005/8/layout/vList2"/>
+    <dgm:cxn modelId="{C7D6DF15-2C47-4293-BBFB-0949B42E9676}" srcId="{62E244CD-1E3B-4CDB-AF9B-1DA870912D00}" destId="{25E324CE-58AD-411F-AD9F-B179C0C8E040}" srcOrd="0" destOrd="0" parTransId="{CAAA1113-3A25-41D5-AE7C-627071FB15CF}" sibTransId="{4EAB160E-C949-471D-BE2B-48A66A693856}"/>
+    <dgm:cxn modelId="{87BC6DFC-B234-4014-BA3E-69CD0BDD5EAD}" type="presOf" srcId="{39B67683-4CF0-4D01-977D-D4A53AC9CF2B}" destId="{0A43AF25-9CB2-43B4-861F-593601D4B264}" srcOrd="0" destOrd="0" presId="urn:microsoft.com/office/officeart/2005/8/layout/vList2"/>
+    <dgm:cxn modelId="{65A57B63-6B90-419E-93A9-79C5F1848F07}" type="presOf" srcId="{78FB7EE9-D5A1-4478-97AD-AB414A72D172}" destId="{12628E79-3A44-40BE-827C-7BE1A1FA4CC9}" srcOrd="0" destOrd="0" presId="urn:microsoft.com/office/officeart/2005/8/layout/vList2"/>
+    <dgm:cxn modelId="{6A3D86B8-6C3F-4493-80D0-0BCC78C3A834}" type="presOf" srcId="{EC12FD63-91AD-4A2D-BE9B-4AFD386582E7}" destId="{DFC493F6-8AEB-41BF-B4A1-DF43CD458F0E}" srcOrd="0" destOrd="2" presId="urn:microsoft.com/office/officeart/2005/8/layout/vList2"/>
+    <dgm:cxn modelId="{3F608DB3-7A67-41C4-80BC-18C8BE6ADAC8}" type="presParOf" srcId="{7AF946D8-36A9-4B5F-A11E-7A96B7647143}" destId="{A7B7B746-2932-400F-8118-9AB6898A1784}" srcOrd="0" destOrd="0" presId="urn:microsoft.com/office/officeart/2005/8/layout/vList2"/>
+    <dgm:cxn modelId="{5B9F0295-8175-4024-B742-3ADC502C74E0}" type="presParOf" srcId="{7AF946D8-36A9-4B5F-A11E-7A96B7647143}" destId="{DFC493F6-8AEB-41BF-B4A1-DF43CD458F0E}" srcOrd="1" destOrd="0" presId="urn:microsoft.com/office/officeart/2005/8/layout/vList2"/>
+    <dgm:cxn modelId="{B6F48C45-57B1-4EC2-886D-AB36D6385B45}" type="presParOf" srcId="{7AF946D8-36A9-4B5F-A11E-7A96B7647143}" destId="{3829CA3E-A0B2-4DA9-B3A6-BF4DBD436A96}" srcOrd="2" destOrd="0" presId="urn:microsoft.com/office/officeart/2005/8/layout/vList2"/>
+    <dgm:cxn modelId="{059AA3DE-2AB1-4487-97EB-310E5FBBC162}" type="presParOf" srcId="{7AF946D8-36A9-4B5F-A11E-7A96B7647143}" destId="{4EEEEBB0-478B-4B12-91A3-FD21C3C495E3}" srcOrd="3" destOrd="0" presId="urn:microsoft.com/office/officeart/2005/8/layout/vList2"/>
+    <dgm:cxn modelId="{EA22AC56-487A-4B8E-8B98-C6849DA56DD9}" type="presParOf" srcId="{7AF946D8-36A9-4B5F-A11E-7A96B7647143}" destId="{C242CB75-CAF6-492E-9B32-DAE771B63F5E}" srcOrd="4" destOrd="0" presId="urn:microsoft.com/office/officeart/2005/8/layout/vList2"/>
+    <dgm:cxn modelId="{A4859D26-61D9-4DBB-B279-E7FADF9FB1C5}" type="presParOf" srcId="{7AF946D8-36A9-4B5F-A11E-7A96B7647143}" destId="{12628E79-3A44-40BE-827C-7BE1A1FA4CC9}" srcOrd="5" destOrd="0" presId="urn:microsoft.com/office/officeart/2005/8/layout/vList2"/>
+    <dgm:cxn modelId="{86B701E4-F58F-454E-8B1C-DF50B5558457}" type="presParOf" srcId="{7AF946D8-36A9-4B5F-A11E-7A96B7647143}" destId="{575DA60C-0DE1-4ECB-A1E2-70ED414D7D91}" srcOrd="6" destOrd="0" presId="urn:microsoft.com/office/officeart/2005/8/layout/vList2"/>
+    <dgm:cxn modelId="{A74BF73C-C3E4-4AB0-91DA-AF8EBFA284B7}" type="presParOf" srcId="{7AF946D8-36A9-4B5F-A11E-7A96B7647143}" destId="{435E53DC-64E3-42AD-8892-34CB8329AB47}" srcOrd="7" destOrd="0" presId="urn:microsoft.com/office/officeart/2005/8/layout/vList2"/>
+    <dgm:cxn modelId="{4E03A27F-644D-4EAE-8D06-9652E51C3B18}" type="presParOf" srcId="{7AF946D8-36A9-4B5F-A11E-7A96B7647143}" destId="{9F430D07-15CA-4EAE-BD92-8207B6A6B690}" srcOrd="8" destOrd="0" presId="urn:microsoft.com/office/officeart/2005/8/layout/vList2"/>
+    <dgm:cxn modelId="{8291E515-D8BA-49C4-93F3-E59384B2006A}" type="presParOf" srcId="{7AF946D8-36A9-4B5F-A11E-7A96B7647143}" destId="{0A43AF25-9CB2-43B4-861F-593601D4B264}" srcOrd="9" destOrd="0" presId="urn:microsoft.com/office/officeart/2005/8/layout/vList2"/>
   </dgm:cxnLst>
   <dgm:bg/>
   <dgm:whole/>
   <dgm:extLst>
     <a:ext uri="http://schemas.microsoft.com/office/drawing/2008/diagram">
-      <dsp:dataModelExt xmlns:dsp="http://schemas.microsoft.com/office/drawing/2008/diagram" relId="rId12" minVer="http://schemas.openxmlformats.org/drawingml/2006/diagram"/>
+      <dsp:dataModelExt xmlns:dsp="http://schemas.microsoft.com/office/drawing/2008/diagram" xmlns="" relId="rId11" minVer="http://schemas.openxmlformats.org/drawingml/2006/diagram"/>
     </a:ext>
   </dgm:extLst>
 </dgm:dataModel>
 </file>
 
 <file path=word/diagrams/drawing1.xml><?xml version="1.0" encoding="utf-8"?>
-<dsp:drawing xmlns:dgm="http://schemas.openxmlformats.org/drawingml/2006/diagram" xmlns:dsp="http://schemas.microsoft.com/office/drawing/2008/diagram" xmlns:a="http://schemas.openxmlformats.org/drawingml/2006/main">
+<dsp:drawing xmlns:dgm="http://schemas.openxmlformats.org/drawingml/2006/diagram" xmlns:a="http://schemas.openxmlformats.org/drawingml/2006/main" xmlns:dsp="http://schemas.microsoft.com/office/drawing/2008/diagram">
   <dsp:spTree>
     <dsp:nvGrpSpPr>
       <dsp:cNvPr id="0" name=""/>
@@ -6728,8 +6209,8 @@
         </a:p>
       </dsp:txBody>
       <dsp:txXfrm>
-        <a:off x="14050" y="19430"/>
-        <a:ext cx="5700760" cy="259719"/>
+        <a:off x="0" y="5380"/>
+        <a:ext cx="5728860" cy="287819"/>
       </dsp:txXfrm>
     </dsp:sp>
     <dsp:sp modelId="{DFC493F6-8AEB-41BF-B4A1-DF43CD458F0E}">
@@ -6900,8 +6381,8 @@
         </a:p>
       </dsp:txBody>
       <dsp:txXfrm>
-        <a:off x="14050" y="766790"/>
-        <a:ext cx="5700760" cy="259719"/>
+        <a:off x="0" y="752740"/>
+        <a:ext cx="5728860" cy="287819"/>
       </dsp:txXfrm>
     </dsp:sp>
     <dsp:sp modelId="{4EEEEBB0-478B-4B12-91A3-FD21C3C495E3}">
@@ -7090,8 +6571,8 @@
         </a:p>
       </dsp:txBody>
       <dsp:txXfrm>
-        <a:off x="14050" y="1675610"/>
-        <a:ext cx="5700760" cy="259719"/>
+        <a:off x="0" y="1661560"/>
+        <a:ext cx="5728860" cy="287819"/>
       </dsp:txXfrm>
     </dsp:sp>
     <dsp:sp modelId="{12628E79-3A44-40BE-827C-7BE1A1FA4CC9}">
@@ -7262,8 +6743,8 @@
         </a:p>
       </dsp:txBody>
       <dsp:txXfrm>
-        <a:off x="14050" y="2435390"/>
-        <a:ext cx="5700760" cy="259719"/>
+        <a:off x="0" y="2421340"/>
+        <a:ext cx="5728860" cy="287819"/>
       </dsp:txXfrm>
     </dsp:sp>
     <dsp:sp modelId="{435E53DC-64E3-42AD-8892-34CB8329AB47}">
@@ -7434,8 +6915,8 @@
         </a:p>
       </dsp:txBody>
       <dsp:txXfrm>
-        <a:off x="14050" y="3195170"/>
-        <a:ext cx="5700760" cy="259719"/>
+        <a:off x="0" y="3181120"/>
+        <a:ext cx="5728860" cy="287819"/>
       </dsp:txXfrm>
     </dsp:sp>
     <dsp:sp modelId="{0A43AF25-9CB2-43B4-861F-593601D4B264}">
@@ -9009,7 +8490,7 @@
 </file>
 
 <file path=customXml/itemProps1.xml><?xml version="1.0" encoding="utf-8"?>
-<ds:datastoreItem xmlns:ds="http://schemas.openxmlformats.org/officeDocument/2006/customXml" ds:itemID="{CD2E80A7-0278-4208-B68A-7AE46DA025E6}">
+<ds:datastoreItem xmlns:ds="http://schemas.openxmlformats.org/officeDocument/2006/customXml" ds:itemID="{524D6E2D-6AC7-4775-9B98-80B040BA5F0C}">
   <ds:schemaRefs>
     <ds:schemaRef ds:uri="http://schemas.openxmlformats.org/officeDocument/2006/bibliography"/>
   </ds:schemaRefs>

</xml_diff>

<commit_message>
Updated Sprint Zero with Apache and DevOps Tools
</commit_message>
<xml_diff>
--- a/Documentation/CrowSoft Agile DevOps Processes - Draft.docx
+++ b/Documentation/CrowSoft Agile DevOps Processes - Draft.docx
@@ -22,20 +22,25 @@
         <w:t xml:space="preserve"> and Environments</w:t>
       </w:r>
       <w:r>
-        <w:t xml:space="preserve"> (Draft 0.1)</w:t>
+        <w:t xml:space="preserve"> (</w:t>
+      </w:r>
+      <w:r>
+        <w:t>Version</w:t>
+      </w:r>
+      <w:r>
+        <w:t xml:space="preserve"> </w:t>
+      </w:r>
+      <w:r>
+        <w:t>1</w:t>
+      </w:r>
+      <w:r>
+        <w:t>.1)</w:t>
       </w:r>
       <w:bookmarkEnd w:id="0"/>
     </w:p>
     <w:p/>
     <w:sdt>
       <w:sdtPr>
-        <w:id w:val="1442329969"/>
-        <w:docPartObj>
-          <w:docPartGallery w:val="Table of Contents"/>
-          <w:docPartUnique/>
-        </w:docPartObj>
-      </w:sdtPr>
-      <w:sdtEndPr>
         <w:rPr>
           <w:rFonts w:asciiTheme="minorHAnsi" w:eastAsiaTheme="minorHAnsi" w:hAnsiTheme="minorHAnsi" w:cstheme="minorBidi"/>
           <w:b w:val="0"/>
@@ -45,7 +50,12 @@
           <w:szCs w:val="22"/>
           <w:lang w:val="en-GB"/>
         </w:rPr>
-      </w:sdtEndPr>
+        <w:id w:val="1442329969"/>
+        <w:docPartObj>
+          <w:docPartGallery w:val="Table of Contents"/>
+          <w:docPartUnique/>
+        </w:docPartObj>
+      </w:sdtPr>
       <w:sdtContent>
         <w:p>
           <w:pPr>
@@ -903,7 +913,15 @@
     </w:p>
     <w:p>
       <w:r>
-        <w:t xml:space="preserve">In this document, you will find an outline of the proposed Scrum process, roles required per process item, artifacts required and </w:t>
+        <w:t xml:space="preserve">In this document, you will find an outline of the proposed Scrum process, roles required per process item, </w:t>
+      </w:r>
+      <w:proofErr w:type="spellStart"/>
+      <w:r>
+        <w:t>artifacts</w:t>
+      </w:r>
+      <w:proofErr w:type="spellEnd"/>
+      <w:r>
+        <w:t xml:space="preserve"> required and </w:t>
       </w:r>
       <w:proofErr w:type="spellStart"/>
       <w:r>
@@ -1465,13 +1483,7 @@
         <w:rPr>
           <w:lang w:val="en-US"/>
         </w:rPr>
-        <w:t>Hosted by Scrum Mas</w:t>
-      </w:r>
-      <w:r>
-        <w:rPr>
-          <w:lang w:val="en-US"/>
-        </w:rPr>
-        <w:t>ter</w:t>
+        <w:t>Hosted by Scrum Master</w:t>
       </w:r>
     </w:p>
     <w:p>
@@ -1639,6 +1651,10 @@
         <w:keepNext/>
       </w:pPr>
       <w:r>
+        <w:rPr>
+          <w:noProof/>
+          <w:lang w:val="en-IE" w:eastAsia="en-IE"/>
+        </w:rPr>
         <w:drawing>
           <wp:inline distT="0" distB="0" distL="0" distR="0">
             <wp:extent cx="5731510" cy="3337257"/>
@@ -1653,7 +1669,7 @@
                     <pic:cNvPicPr/>
                   </pic:nvPicPr>
                   <pic:blipFill>
-                    <a:blip r:embed="rId6" cstate="print"/>
+                    <a:blip r:embed="rId8" cstate="print"/>
                     <a:stretch>
                       <a:fillRect/>
                     </a:stretch>
@@ -1693,6 +1709,10 @@
     </w:p>
     <w:p>
       <w:r>
+        <w:rPr>
+          <w:noProof/>
+          <w:lang w:val="en-IE" w:eastAsia="en-IE"/>
+        </w:rPr>
         <w:drawing>
           <wp:inline distT="0" distB="0" distL="0" distR="0">
             <wp:extent cx="5728860" cy="3784821"/>
@@ -1700,14 +1720,14 @@
             <wp:docPr id="10" name="Diagram 7">
               <a:extLst xmlns:a="http://schemas.openxmlformats.org/drawingml/2006/main">
                 <a:ext uri="{FF2B5EF4-FFF2-40B4-BE49-F238E27FC236}">
-                  <a16:creationId xmlns="" xmlns:p="http://schemas.openxmlformats.org/presentationml/2006/main" xmlns:a16="http://schemas.microsoft.com/office/drawing/2014/main" xmlns:lc="http://schemas.openxmlformats.org/drawingml/2006/lockedCanvas" id="{04DF54E5-A886-4E15-96BB-C8D25FBC1910}"/>
+                  <a16:creationId xmlns:lc="http://schemas.openxmlformats.org/drawingml/2006/lockedCanvas" xmlns:a16="http://schemas.microsoft.com/office/drawing/2014/main" xmlns:p="http://schemas.openxmlformats.org/presentationml/2006/main" xmlns="" xmlns:w="http://schemas.openxmlformats.org/wordprocessingml/2006/main" xmlns:w10="urn:schemas-microsoft-com:office:word" xmlns:v="urn:schemas-microsoft-com:vml" xmlns:o="urn:schemas-microsoft-com:office:office" id="{04DF54E5-A886-4E15-96BB-C8D25FBC1910}"/>
                 </a:ext>
               </a:extLst>
             </wp:docPr>
             <wp:cNvGraphicFramePr/>
             <a:graphic xmlns:a="http://schemas.openxmlformats.org/drawingml/2006/main">
               <a:graphicData uri="http://schemas.openxmlformats.org/drawingml/2006/diagram">
-                <dgm:relIds xmlns:dgm="http://schemas.openxmlformats.org/drawingml/2006/diagram" xmlns:r="http://schemas.openxmlformats.org/officeDocument/2006/relationships" r:dm="rId7" r:lo="rId8" r:qs="rId9" r:cs="rId10"/>
+                <dgm:relIds xmlns:dgm="http://schemas.openxmlformats.org/drawingml/2006/diagram" xmlns:r="http://schemas.openxmlformats.org/officeDocument/2006/relationships" r:dm="rId9" r:lo="rId10" r:qs="rId11" r:cs="rId12"/>
               </a:graphicData>
             </a:graphic>
           </wp:inline>
@@ -1770,13 +1790,7 @@
         <w:rPr>
           <w:lang w:val="en-US"/>
         </w:rPr>
-        <w:t> is a software engineering culture and pract</w:t>
-      </w:r>
-      <w:r>
-        <w:rPr>
-          <w:lang w:val="en-US"/>
-        </w:rPr>
-        <w:t>ice that aims at unifying software development (</w:t>
+        <w:t> is a software engineering culture and practice that aims at unifying software development (</w:t>
       </w:r>
       <w:r>
         <w:rPr>
@@ -1831,66 +1845,2233 @@
         <w:t xml:space="preserve"> Process </w:t>
       </w:r>
       <w:r>
+        <w:rPr>
+          <w:noProof/>
+          <w:lang w:val="en-IE" w:eastAsia="en-IE"/>
+        </w:rPr>
         <w:drawing>
           <wp:inline distT="0" distB="0" distL="0" distR="0">
-            <wp:extent cx="5731510" cy="3247856"/>
-            <wp:effectExtent l="0" t="0" r="0" b="0"/>
-            <wp:docPr id="11" name="Picture 8" descr="Related image">
-              <a:extLst xmlns:a="http://schemas.openxmlformats.org/drawingml/2006/main">
-                <a:ext uri="{FF2B5EF4-FFF2-40B4-BE49-F238E27FC236}">
-                  <a16:creationId xmlns="" xmlns:p="http://schemas.openxmlformats.org/presentationml/2006/main" xmlns:a16="http://schemas.microsoft.com/office/drawing/2014/main" xmlns:lc="http://schemas.openxmlformats.org/drawingml/2006/lockedCanvas" id="{02965B6D-5412-43C3-891E-F9542A913B0B}"/>
-                </a:ext>
-              </a:extLst>
-            </wp:docPr>
+            <wp:extent cx="5731510" cy="3414412"/>
+            <wp:effectExtent l="19050" t="0" r="0" b="0"/>
+            <wp:docPr id="2" name="Object 1"/>
             <wp:cNvGraphicFramePr/>
             <a:graphic xmlns:a="http://schemas.openxmlformats.org/drawingml/2006/main">
-              <a:graphicData uri="http://schemas.openxmlformats.org/drawingml/2006/picture">
-                <pic:pic xmlns:pic="http://schemas.openxmlformats.org/drawingml/2006/picture">
-                  <pic:nvPicPr>
-                    <pic:cNvPr id="13316" name="Picture 4" descr="Related image">
+              <a:graphicData uri="http://schemas.openxmlformats.org/drawingml/2006/lockedCanvas">
+                <lc:lockedCanvas xmlns:lc="http://schemas.openxmlformats.org/drawingml/2006/lockedCanvas">
+                  <a:nvGrpSpPr>
+                    <a:cNvPr id="0" name=""/>
+                    <a:cNvGrpSpPr/>
+                  </a:nvGrpSpPr>
+                  <a:grpSpPr>
+                    <a:xfrm>
+                      <a:off x="0" y="0"/>
+                      <a:ext cx="9079713" cy="5408727"/>
+                      <a:chOff x="64287" y="1286124"/>
+                      <a:chExt cx="9079713" cy="5408727"/>
+                    </a:xfrm>
+                  </a:grpSpPr>
+                  <a:sp>
+                    <a:nvSpPr>
+                      <a:cNvPr id="74" name="Rectangle: Rounded Corners 73">
+                        <a:extLst>
+                          <a:ext uri="{FF2B5EF4-FFF2-40B4-BE49-F238E27FC236}">
+                            <a16:creationId xmlns:p="http://schemas.openxmlformats.org/presentationml/2006/main" xmlns:a16="http://schemas.microsoft.com/office/drawing/2014/main" xmlns="" id="{1D838972-D107-4FC0-86F6-111F21BB8F67}"/>
+                          </a:ext>
+                        </a:extLst>
+                      </a:cNvPr>
+                      <a:cNvSpPr/>
+                    </a:nvSpPr>
+                    <a:spPr>
+                      <a:xfrm>
+                        <a:off x="64287" y="3041991"/>
+                        <a:ext cx="1583933" cy="1727426"/>
+                      </a:xfrm>
+                      <a:prstGeom prst="roundRect">
+                        <a:avLst/>
+                      </a:prstGeom>
+                    </a:spPr>
+                    <a:txSp>
+                      <a:txBody>
+                        <a:bodyPr rtlCol="0" anchor="t"/>
+                        <a:lstStyle>
+                          <a:defPPr>
+                            <a:defRPr lang="en-US"/>
+                          </a:defPPr>
+                          <a:lvl1pPr marL="0" algn="l" defTabSz="914400" rtl="0" eaLnBrk="1" latinLnBrk="0" hangingPunct="1">
+                            <a:defRPr sz="1800" kern="1200">
+                              <a:solidFill>
+                                <a:schemeClr val="dk1"/>
+                              </a:solidFill>
+                              <a:latin typeface="+mn-lt"/>
+                              <a:ea typeface="+mn-ea"/>
+                              <a:cs typeface="+mn-cs"/>
+                            </a:defRPr>
+                          </a:lvl1pPr>
+                          <a:lvl2pPr marL="457200" algn="l" defTabSz="914400" rtl="0" eaLnBrk="1" latinLnBrk="0" hangingPunct="1">
+                            <a:defRPr sz="1800" kern="1200">
+                              <a:solidFill>
+                                <a:schemeClr val="dk1"/>
+                              </a:solidFill>
+                              <a:latin typeface="+mn-lt"/>
+                              <a:ea typeface="+mn-ea"/>
+                              <a:cs typeface="+mn-cs"/>
+                            </a:defRPr>
+                          </a:lvl2pPr>
+                          <a:lvl3pPr marL="914400" algn="l" defTabSz="914400" rtl="0" eaLnBrk="1" latinLnBrk="0" hangingPunct="1">
+                            <a:defRPr sz="1800" kern="1200">
+                              <a:solidFill>
+                                <a:schemeClr val="dk1"/>
+                              </a:solidFill>
+                              <a:latin typeface="+mn-lt"/>
+                              <a:ea typeface="+mn-ea"/>
+                              <a:cs typeface="+mn-cs"/>
+                            </a:defRPr>
+                          </a:lvl3pPr>
+                          <a:lvl4pPr marL="1371600" algn="l" defTabSz="914400" rtl="0" eaLnBrk="1" latinLnBrk="0" hangingPunct="1">
+                            <a:defRPr sz="1800" kern="1200">
+                              <a:solidFill>
+                                <a:schemeClr val="dk1"/>
+                              </a:solidFill>
+                              <a:latin typeface="+mn-lt"/>
+                              <a:ea typeface="+mn-ea"/>
+                              <a:cs typeface="+mn-cs"/>
+                            </a:defRPr>
+                          </a:lvl4pPr>
+                          <a:lvl5pPr marL="1828800" algn="l" defTabSz="914400" rtl="0" eaLnBrk="1" latinLnBrk="0" hangingPunct="1">
+                            <a:defRPr sz="1800" kern="1200">
+                              <a:solidFill>
+                                <a:schemeClr val="dk1"/>
+                              </a:solidFill>
+                              <a:latin typeface="+mn-lt"/>
+                              <a:ea typeface="+mn-ea"/>
+                              <a:cs typeface="+mn-cs"/>
+                            </a:defRPr>
+                          </a:lvl5pPr>
+                          <a:lvl6pPr marL="2286000" algn="l" defTabSz="914400" rtl="0" eaLnBrk="1" latinLnBrk="0" hangingPunct="1">
+                            <a:defRPr sz="1800" kern="1200">
+                              <a:solidFill>
+                                <a:schemeClr val="dk1"/>
+                              </a:solidFill>
+                              <a:latin typeface="+mn-lt"/>
+                              <a:ea typeface="+mn-ea"/>
+                              <a:cs typeface="+mn-cs"/>
+                            </a:defRPr>
+                          </a:lvl6pPr>
+                          <a:lvl7pPr marL="2743200" algn="l" defTabSz="914400" rtl="0" eaLnBrk="1" latinLnBrk="0" hangingPunct="1">
+                            <a:defRPr sz="1800" kern="1200">
+                              <a:solidFill>
+                                <a:schemeClr val="dk1"/>
+                              </a:solidFill>
+                              <a:latin typeface="+mn-lt"/>
+                              <a:ea typeface="+mn-ea"/>
+                              <a:cs typeface="+mn-cs"/>
+                            </a:defRPr>
+                          </a:lvl7pPr>
+                          <a:lvl8pPr marL="3200400" algn="l" defTabSz="914400" rtl="0" eaLnBrk="1" latinLnBrk="0" hangingPunct="1">
+                            <a:defRPr sz="1800" kern="1200">
+                              <a:solidFill>
+                                <a:schemeClr val="dk1"/>
+                              </a:solidFill>
+                              <a:latin typeface="+mn-lt"/>
+                              <a:ea typeface="+mn-ea"/>
+                              <a:cs typeface="+mn-cs"/>
+                            </a:defRPr>
+                          </a:lvl8pPr>
+                          <a:lvl9pPr marL="3657600" algn="l" defTabSz="914400" rtl="0" eaLnBrk="1" latinLnBrk="0" hangingPunct="1">
+                            <a:defRPr sz="1800" kern="1200">
+                              <a:solidFill>
+                                <a:schemeClr val="dk1"/>
+                              </a:solidFill>
+                              <a:latin typeface="+mn-lt"/>
+                              <a:ea typeface="+mn-ea"/>
+                              <a:cs typeface="+mn-cs"/>
+                            </a:defRPr>
+                          </a:lvl9pPr>
+                        </a:lstStyle>
+                        <a:p>
+                          <a:pPr algn="ctr"/>
+                          <a:r>
+                            <a:rPr lang="en-US" sz="1600" dirty="0"/>
+                            <a:t>Collaboration</a:t>
+                          </a:r>
+                        </a:p>
+                      </a:txBody>
+                      <a:useSpRect/>
+                    </a:txSp>
+                    <a:style>
+                      <a:lnRef idx="1">
+                        <a:schemeClr val="accent4"/>
+                      </a:lnRef>
+                      <a:fillRef idx="2">
+                        <a:schemeClr val="accent4"/>
+                      </a:fillRef>
+                      <a:effectRef idx="1">
+                        <a:schemeClr val="accent4"/>
+                      </a:effectRef>
+                      <a:fontRef idx="minor">
+                        <a:schemeClr val="dk1"/>
+                      </a:fontRef>
+                    </a:style>
+                  </a:sp>
+                  <a:sp>
+                    <a:nvSpPr>
+                      <a:cNvPr id="6" name="Rectangle: Rounded Corners 5">
+                        <a:extLst>
+                          <a:ext uri="{FF2B5EF4-FFF2-40B4-BE49-F238E27FC236}">
+                            <a16:creationId xmlns:p="http://schemas.openxmlformats.org/presentationml/2006/main" xmlns:a16="http://schemas.microsoft.com/office/drawing/2014/main" xmlns="" id="{3361B1F7-61DA-41EA-A158-80D47FBC601B}"/>
+                          </a:ext>
+                        </a:extLst>
+                      </a:cNvPr>
+                      <a:cNvSpPr/>
+                    </a:nvSpPr>
+                    <a:spPr>
+                      <a:xfrm>
+                        <a:off x="64287" y="4941767"/>
+                        <a:ext cx="1813729" cy="1736521"/>
+                      </a:xfrm>
+                      <a:prstGeom prst="roundRect">
+                        <a:avLst/>
+                      </a:prstGeom>
+                    </a:spPr>
+                    <a:txSp>
+                      <a:txBody>
+                        <a:bodyPr rtlCol="0" anchor="t"/>
+                        <a:lstStyle>
+                          <a:defPPr>
+                            <a:defRPr lang="en-US"/>
+                          </a:defPPr>
+                          <a:lvl1pPr marL="0" algn="l" defTabSz="914400" rtl="0" eaLnBrk="1" latinLnBrk="0" hangingPunct="1">
+                            <a:defRPr sz="1800" kern="1200">
+                              <a:solidFill>
+                                <a:schemeClr val="dk1"/>
+                              </a:solidFill>
+                              <a:latin typeface="+mn-lt"/>
+                              <a:ea typeface="+mn-ea"/>
+                              <a:cs typeface="+mn-cs"/>
+                            </a:defRPr>
+                          </a:lvl1pPr>
+                          <a:lvl2pPr marL="457200" algn="l" defTabSz="914400" rtl="0" eaLnBrk="1" latinLnBrk="0" hangingPunct="1">
+                            <a:defRPr sz="1800" kern="1200">
+                              <a:solidFill>
+                                <a:schemeClr val="dk1"/>
+                              </a:solidFill>
+                              <a:latin typeface="+mn-lt"/>
+                              <a:ea typeface="+mn-ea"/>
+                              <a:cs typeface="+mn-cs"/>
+                            </a:defRPr>
+                          </a:lvl2pPr>
+                          <a:lvl3pPr marL="914400" algn="l" defTabSz="914400" rtl="0" eaLnBrk="1" latinLnBrk="0" hangingPunct="1">
+                            <a:defRPr sz="1800" kern="1200">
+                              <a:solidFill>
+                                <a:schemeClr val="dk1"/>
+                              </a:solidFill>
+                              <a:latin typeface="+mn-lt"/>
+                              <a:ea typeface="+mn-ea"/>
+                              <a:cs typeface="+mn-cs"/>
+                            </a:defRPr>
+                          </a:lvl3pPr>
+                          <a:lvl4pPr marL="1371600" algn="l" defTabSz="914400" rtl="0" eaLnBrk="1" latinLnBrk="0" hangingPunct="1">
+                            <a:defRPr sz="1800" kern="1200">
+                              <a:solidFill>
+                                <a:schemeClr val="dk1"/>
+                              </a:solidFill>
+                              <a:latin typeface="+mn-lt"/>
+                              <a:ea typeface="+mn-ea"/>
+                              <a:cs typeface="+mn-cs"/>
+                            </a:defRPr>
+                          </a:lvl4pPr>
+                          <a:lvl5pPr marL="1828800" algn="l" defTabSz="914400" rtl="0" eaLnBrk="1" latinLnBrk="0" hangingPunct="1">
+                            <a:defRPr sz="1800" kern="1200">
+                              <a:solidFill>
+                                <a:schemeClr val="dk1"/>
+                              </a:solidFill>
+                              <a:latin typeface="+mn-lt"/>
+                              <a:ea typeface="+mn-ea"/>
+                              <a:cs typeface="+mn-cs"/>
+                            </a:defRPr>
+                          </a:lvl5pPr>
+                          <a:lvl6pPr marL="2286000" algn="l" defTabSz="914400" rtl="0" eaLnBrk="1" latinLnBrk="0" hangingPunct="1">
+                            <a:defRPr sz="1800" kern="1200">
+                              <a:solidFill>
+                                <a:schemeClr val="dk1"/>
+                              </a:solidFill>
+                              <a:latin typeface="+mn-lt"/>
+                              <a:ea typeface="+mn-ea"/>
+                              <a:cs typeface="+mn-cs"/>
+                            </a:defRPr>
+                          </a:lvl6pPr>
+                          <a:lvl7pPr marL="2743200" algn="l" defTabSz="914400" rtl="0" eaLnBrk="1" latinLnBrk="0" hangingPunct="1">
+                            <a:defRPr sz="1800" kern="1200">
+                              <a:solidFill>
+                                <a:schemeClr val="dk1"/>
+                              </a:solidFill>
+                              <a:latin typeface="+mn-lt"/>
+                              <a:ea typeface="+mn-ea"/>
+                              <a:cs typeface="+mn-cs"/>
+                            </a:defRPr>
+                          </a:lvl7pPr>
+                          <a:lvl8pPr marL="3200400" algn="l" defTabSz="914400" rtl="0" eaLnBrk="1" latinLnBrk="0" hangingPunct="1">
+                            <a:defRPr sz="1800" kern="1200">
+                              <a:solidFill>
+                                <a:schemeClr val="dk1"/>
+                              </a:solidFill>
+                              <a:latin typeface="+mn-lt"/>
+                              <a:ea typeface="+mn-ea"/>
+                              <a:cs typeface="+mn-cs"/>
+                            </a:defRPr>
+                          </a:lvl8pPr>
+                          <a:lvl9pPr marL="3657600" algn="l" defTabSz="914400" rtl="0" eaLnBrk="1" latinLnBrk="0" hangingPunct="1">
+                            <a:defRPr sz="1800" kern="1200">
+                              <a:solidFill>
+                                <a:schemeClr val="dk1"/>
+                              </a:solidFill>
+                              <a:latin typeface="+mn-lt"/>
+                              <a:ea typeface="+mn-ea"/>
+                              <a:cs typeface="+mn-cs"/>
+                            </a:defRPr>
+                          </a:lvl9pPr>
+                        </a:lstStyle>
+                        <a:p>
+                          <a:pPr algn="ctr"/>
+                          <a:r>
+                            <a:rPr lang="en-US" sz="1600" dirty="0"/>
+                            <a:t>Build</a:t>
+                          </a:r>
+                        </a:p>
+                      </a:txBody>
+                      <a:useSpRect/>
+                    </a:txSp>
+                    <a:style>
+                      <a:lnRef idx="1">
+                        <a:schemeClr val="accent4"/>
+                      </a:lnRef>
+                      <a:fillRef idx="2">
+                        <a:schemeClr val="accent4"/>
+                      </a:fillRef>
+                      <a:effectRef idx="1">
+                        <a:schemeClr val="accent4"/>
+                      </a:effectRef>
+                      <a:fontRef idx="minor">
+                        <a:schemeClr val="dk1"/>
+                      </a:fontRef>
+                    </a:style>
+                  </a:sp>
+                  <a:pic>
+                    <a:nvPicPr>
+                      <a:cNvPr id="15362" name="Picture 2" descr="Related image">
+                        <a:extLst>
+                          <a:ext uri="{FF2B5EF4-FFF2-40B4-BE49-F238E27FC236}">
+                            <a16:creationId xmlns:p="http://schemas.openxmlformats.org/presentationml/2006/main" xmlns:a16="http://schemas.microsoft.com/office/drawing/2014/main" xmlns="" id="{8913D232-6DF1-48E3-A429-AE211CF7127D}"/>
+                          </a:ext>
+                        </a:extLst>
+                      </a:cNvPr>
+                      <a:cNvPicPr>
+                        <a:picLocks noChangeAspect="1" noChangeArrowheads="1"/>
+                      </a:cNvPicPr>
+                    </a:nvPicPr>
+                    <a:blipFill>
+                      <a:blip r:embed="rId14" cstate="print">
+                        <a:extLst>
+                          <a:ext uri="{28A0092B-C50C-407E-A947-70E740481C1C}">
+                            <a14:useLocalDpi xmlns:p="http://schemas.openxmlformats.org/presentationml/2006/main" xmlns:a14="http://schemas.microsoft.com/office/drawing/2010/main" xmlns="" val="0"/>
+                          </a:ext>
+                        </a:extLst>
+                      </a:blip>
+                      <a:srcRect/>
+                      <a:stretch>
+                        <a:fillRect/>
+                      </a:stretch>
+                    </a:blipFill>
+                    <a:spPr bwMode="auto">
+                      <a:xfrm>
+                        <a:off x="152400" y="5410200"/>
+                        <a:ext cx="740301" cy="740301"/>
+                      </a:xfrm>
+                      <a:prstGeom prst="rect">
+                        <a:avLst/>
+                      </a:prstGeom>
+                      <a:noFill/>
                       <a:extLst>
-                        <a:ext uri="{FF2B5EF4-FFF2-40B4-BE49-F238E27FC236}">
-                          <a16:creationId xmlns="" xmlns:p="http://schemas.openxmlformats.org/presentationml/2006/main" xmlns:a16="http://schemas.microsoft.com/office/drawing/2014/main" xmlns:lc="http://schemas.openxmlformats.org/drawingml/2006/lockedCanvas" id="{02965B6D-5412-43C3-891E-F9542A913B0B}"/>
+                        <a:ext uri="{909E8E84-426E-40DD-AFC4-6F175D3DCCD1}">
+                          <a14:hiddenFill xmlns:p="http://schemas.openxmlformats.org/presentationml/2006/main" xmlns:a14="http://schemas.microsoft.com/office/drawing/2010/main" xmlns="">
+                            <a:solidFill>
+                              <a:srgbClr val="FFFFFF"/>
+                            </a:solidFill>
+                          </a14:hiddenFill>
                         </a:ext>
                       </a:extLst>
-                    </pic:cNvPr>
-                    <pic:cNvPicPr>
-                      <a:picLocks noChangeAspect="1" noChangeArrowheads="1"/>
-                    </pic:cNvPicPr>
-                  </pic:nvPicPr>
-                  <pic:blipFill>
-                    <a:blip r:embed="rId12" cstate="print">
+                    </a:spPr>
+                  </a:pic>
+                  <a:sp>
+                    <a:nvSpPr>
+                      <a:cNvPr id="9" name="Rectangle: Rounded Corners 8">
+                        <a:extLst>
+                          <a:ext uri="{FF2B5EF4-FFF2-40B4-BE49-F238E27FC236}">
+                            <a16:creationId xmlns:p="http://schemas.openxmlformats.org/presentationml/2006/main" xmlns:a16="http://schemas.microsoft.com/office/drawing/2014/main" xmlns="" id="{026577BB-D8B8-49E0-8B70-1B84A8B8C33B}"/>
+                          </a:ext>
+                        </a:extLst>
+                      </a:cNvPr>
+                      <a:cNvSpPr/>
+                    </a:nvSpPr>
+                    <a:spPr>
+                      <a:xfrm>
+                        <a:off x="5128459" y="1307493"/>
+                        <a:ext cx="3812106" cy="1389929"/>
+                      </a:xfrm>
+                      <a:prstGeom prst="roundRect">
+                        <a:avLst/>
+                      </a:prstGeom>
+                    </a:spPr>
+                    <a:txSp>
+                      <a:txBody>
+                        <a:bodyPr rtlCol="0" anchor="t"/>
+                        <a:lstStyle>
+                          <a:defPPr>
+                            <a:defRPr lang="en-US"/>
+                          </a:defPPr>
+                          <a:lvl1pPr marL="0" algn="l" defTabSz="914400" rtl="0" eaLnBrk="1" latinLnBrk="0" hangingPunct="1">
+                            <a:defRPr sz="1800" kern="1200">
+                              <a:solidFill>
+                                <a:schemeClr val="dk1"/>
+                              </a:solidFill>
+                              <a:latin typeface="+mn-lt"/>
+                              <a:ea typeface="+mn-ea"/>
+                              <a:cs typeface="+mn-cs"/>
+                            </a:defRPr>
+                          </a:lvl1pPr>
+                          <a:lvl2pPr marL="457200" algn="l" defTabSz="914400" rtl="0" eaLnBrk="1" latinLnBrk="0" hangingPunct="1">
+                            <a:defRPr sz="1800" kern="1200">
+                              <a:solidFill>
+                                <a:schemeClr val="dk1"/>
+                              </a:solidFill>
+                              <a:latin typeface="+mn-lt"/>
+                              <a:ea typeface="+mn-ea"/>
+                              <a:cs typeface="+mn-cs"/>
+                            </a:defRPr>
+                          </a:lvl2pPr>
+                          <a:lvl3pPr marL="914400" algn="l" defTabSz="914400" rtl="0" eaLnBrk="1" latinLnBrk="0" hangingPunct="1">
+                            <a:defRPr sz="1800" kern="1200">
+                              <a:solidFill>
+                                <a:schemeClr val="dk1"/>
+                              </a:solidFill>
+                              <a:latin typeface="+mn-lt"/>
+                              <a:ea typeface="+mn-ea"/>
+                              <a:cs typeface="+mn-cs"/>
+                            </a:defRPr>
+                          </a:lvl3pPr>
+                          <a:lvl4pPr marL="1371600" algn="l" defTabSz="914400" rtl="0" eaLnBrk="1" latinLnBrk="0" hangingPunct="1">
+                            <a:defRPr sz="1800" kern="1200">
+                              <a:solidFill>
+                                <a:schemeClr val="dk1"/>
+                              </a:solidFill>
+                              <a:latin typeface="+mn-lt"/>
+                              <a:ea typeface="+mn-ea"/>
+                              <a:cs typeface="+mn-cs"/>
+                            </a:defRPr>
+                          </a:lvl4pPr>
+                          <a:lvl5pPr marL="1828800" algn="l" defTabSz="914400" rtl="0" eaLnBrk="1" latinLnBrk="0" hangingPunct="1">
+                            <a:defRPr sz="1800" kern="1200">
+                              <a:solidFill>
+                                <a:schemeClr val="dk1"/>
+                              </a:solidFill>
+                              <a:latin typeface="+mn-lt"/>
+                              <a:ea typeface="+mn-ea"/>
+                              <a:cs typeface="+mn-cs"/>
+                            </a:defRPr>
+                          </a:lvl5pPr>
+                          <a:lvl6pPr marL="2286000" algn="l" defTabSz="914400" rtl="0" eaLnBrk="1" latinLnBrk="0" hangingPunct="1">
+                            <a:defRPr sz="1800" kern="1200">
+                              <a:solidFill>
+                                <a:schemeClr val="dk1"/>
+                              </a:solidFill>
+                              <a:latin typeface="+mn-lt"/>
+                              <a:ea typeface="+mn-ea"/>
+                              <a:cs typeface="+mn-cs"/>
+                            </a:defRPr>
+                          </a:lvl6pPr>
+                          <a:lvl7pPr marL="2743200" algn="l" defTabSz="914400" rtl="0" eaLnBrk="1" latinLnBrk="0" hangingPunct="1">
+                            <a:defRPr sz="1800" kern="1200">
+                              <a:solidFill>
+                                <a:schemeClr val="dk1"/>
+                              </a:solidFill>
+                              <a:latin typeface="+mn-lt"/>
+                              <a:ea typeface="+mn-ea"/>
+                              <a:cs typeface="+mn-cs"/>
+                            </a:defRPr>
+                          </a:lvl7pPr>
+                          <a:lvl8pPr marL="3200400" algn="l" defTabSz="914400" rtl="0" eaLnBrk="1" latinLnBrk="0" hangingPunct="1">
+                            <a:defRPr sz="1800" kern="1200">
+                              <a:solidFill>
+                                <a:schemeClr val="dk1"/>
+                              </a:solidFill>
+                              <a:latin typeface="+mn-lt"/>
+                              <a:ea typeface="+mn-ea"/>
+                              <a:cs typeface="+mn-cs"/>
+                            </a:defRPr>
+                          </a:lvl8pPr>
+                          <a:lvl9pPr marL="3657600" algn="l" defTabSz="914400" rtl="0" eaLnBrk="1" latinLnBrk="0" hangingPunct="1">
+                            <a:defRPr sz="1800" kern="1200">
+                              <a:solidFill>
+                                <a:schemeClr val="dk1"/>
+                              </a:solidFill>
+                              <a:latin typeface="+mn-lt"/>
+                              <a:ea typeface="+mn-ea"/>
+                              <a:cs typeface="+mn-cs"/>
+                            </a:defRPr>
+                          </a:lvl9pPr>
+                        </a:lstStyle>
+                        <a:p>
+                          <a:pPr algn="ctr"/>
+                          <a:r>
+                            <a:rPr lang="en-US" sz="1600" dirty="0"/>
+                            <a:t>Continuous Integration &amp; Deploy</a:t>
+                          </a:r>
+                        </a:p>
+                      </a:txBody>
+                      <a:useSpRect/>
+                    </a:txSp>
+                    <a:style>
+                      <a:lnRef idx="1">
+                        <a:schemeClr val="accent4"/>
+                      </a:lnRef>
+                      <a:fillRef idx="2">
+                        <a:schemeClr val="accent4"/>
+                      </a:fillRef>
+                      <a:effectRef idx="1">
+                        <a:schemeClr val="accent4"/>
+                      </a:effectRef>
+                      <a:fontRef idx="minor">
+                        <a:schemeClr val="dk1"/>
+                      </a:fontRef>
+                    </a:style>
+                  </a:sp>
+                  <a:pic>
+                    <a:nvPicPr>
+                      <a:cNvPr id="10" name="Picture 9">
+                        <a:extLst>
+                          <a:ext uri="{FF2B5EF4-FFF2-40B4-BE49-F238E27FC236}">
+                            <a16:creationId xmlns:p="http://schemas.openxmlformats.org/presentationml/2006/main" xmlns:a16="http://schemas.microsoft.com/office/drawing/2014/main" xmlns="" id="{5AC3D39C-1E7D-4D10-8B3F-7F6EB9B0ED46}"/>
+                          </a:ext>
+                        </a:extLst>
+                      </a:cNvPr>
+                      <a:cNvPicPr>
+                        <a:picLocks noChangeAspect="1"/>
+                      </a:cNvPicPr>
+                    </a:nvPicPr>
+                    <a:blipFill>
+                      <a:blip r:embed="rId15" cstate="print">
+                        <a:extLst>
+                          <a:ext uri="{28A0092B-C50C-407E-A947-70E740481C1C}">
+                            <a14:useLocalDpi xmlns:p="http://schemas.openxmlformats.org/presentationml/2006/main" xmlns:a14="http://schemas.microsoft.com/office/drawing/2010/main" xmlns="" val="0"/>
+                          </a:ext>
+                        </a:extLst>
+                      </a:blip>
+                      <a:stretch>
+                        <a:fillRect/>
+                      </a:stretch>
+                    </a:blipFill>
+                    <a:spPr>
+                      <a:xfrm>
+                        <a:off x="304800" y="6248400"/>
+                        <a:ext cx="1385526" cy="232768"/>
+                      </a:xfrm>
+                      <a:prstGeom prst="rect">
+                        <a:avLst/>
+                      </a:prstGeom>
+                    </a:spPr>
+                  </a:pic>
+                  <a:sp>
+                    <a:nvSpPr>
+                      <a:cNvPr id="12" name="Rectangle: Rounded Corners 11">
+                        <a:extLst>
+                          <a:ext uri="{FF2B5EF4-FFF2-40B4-BE49-F238E27FC236}">
+                            <a16:creationId xmlns:p="http://schemas.openxmlformats.org/presentationml/2006/main" xmlns:a16="http://schemas.microsoft.com/office/drawing/2014/main" xmlns="" id="{D5A10EA0-9538-4294-9A39-376087F91AA9}"/>
+                          </a:ext>
+                        </a:extLst>
+                      </a:cNvPr>
+                      <a:cNvSpPr/>
+                    </a:nvSpPr>
+                    <a:spPr>
+                      <a:xfrm>
+                        <a:off x="2115429" y="1301522"/>
+                        <a:ext cx="2805830" cy="1368406"/>
+                      </a:xfrm>
+                      <a:prstGeom prst="roundRect">
+                        <a:avLst/>
+                      </a:prstGeom>
+                    </a:spPr>
+                    <a:txSp>
+                      <a:txBody>
+                        <a:bodyPr rtlCol="0" anchor="t"/>
+                        <a:lstStyle>
+                          <a:defPPr>
+                            <a:defRPr lang="en-US"/>
+                          </a:defPPr>
+                          <a:lvl1pPr marL="0" algn="l" defTabSz="914400" rtl="0" eaLnBrk="1" latinLnBrk="0" hangingPunct="1">
+                            <a:defRPr sz="1800" kern="1200">
+                              <a:solidFill>
+                                <a:schemeClr val="dk1"/>
+                              </a:solidFill>
+                              <a:latin typeface="+mn-lt"/>
+                              <a:ea typeface="+mn-ea"/>
+                              <a:cs typeface="+mn-cs"/>
+                            </a:defRPr>
+                          </a:lvl1pPr>
+                          <a:lvl2pPr marL="457200" algn="l" defTabSz="914400" rtl="0" eaLnBrk="1" latinLnBrk="0" hangingPunct="1">
+                            <a:defRPr sz="1800" kern="1200">
+                              <a:solidFill>
+                                <a:schemeClr val="dk1"/>
+                              </a:solidFill>
+                              <a:latin typeface="+mn-lt"/>
+                              <a:ea typeface="+mn-ea"/>
+                              <a:cs typeface="+mn-cs"/>
+                            </a:defRPr>
+                          </a:lvl2pPr>
+                          <a:lvl3pPr marL="914400" algn="l" defTabSz="914400" rtl="0" eaLnBrk="1" latinLnBrk="0" hangingPunct="1">
+                            <a:defRPr sz="1800" kern="1200">
+                              <a:solidFill>
+                                <a:schemeClr val="dk1"/>
+                              </a:solidFill>
+                              <a:latin typeface="+mn-lt"/>
+                              <a:ea typeface="+mn-ea"/>
+                              <a:cs typeface="+mn-cs"/>
+                            </a:defRPr>
+                          </a:lvl3pPr>
+                          <a:lvl4pPr marL="1371600" algn="l" defTabSz="914400" rtl="0" eaLnBrk="1" latinLnBrk="0" hangingPunct="1">
+                            <a:defRPr sz="1800" kern="1200">
+                              <a:solidFill>
+                                <a:schemeClr val="dk1"/>
+                              </a:solidFill>
+                              <a:latin typeface="+mn-lt"/>
+                              <a:ea typeface="+mn-ea"/>
+                              <a:cs typeface="+mn-cs"/>
+                            </a:defRPr>
+                          </a:lvl4pPr>
+                          <a:lvl5pPr marL="1828800" algn="l" defTabSz="914400" rtl="0" eaLnBrk="1" latinLnBrk="0" hangingPunct="1">
+                            <a:defRPr sz="1800" kern="1200">
+                              <a:solidFill>
+                                <a:schemeClr val="dk1"/>
+                              </a:solidFill>
+                              <a:latin typeface="+mn-lt"/>
+                              <a:ea typeface="+mn-ea"/>
+                              <a:cs typeface="+mn-cs"/>
+                            </a:defRPr>
+                          </a:lvl5pPr>
+                          <a:lvl6pPr marL="2286000" algn="l" defTabSz="914400" rtl="0" eaLnBrk="1" latinLnBrk="0" hangingPunct="1">
+                            <a:defRPr sz="1800" kern="1200">
+                              <a:solidFill>
+                                <a:schemeClr val="dk1"/>
+                              </a:solidFill>
+                              <a:latin typeface="+mn-lt"/>
+                              <a:ea typeface="+mn-ea"/>
+                              <a:cs typeface="+mn-cs"/>
+                            </a:defRPr>
+                          </a:lvl6pPr>
+                          <a:lvl7pPr marL="2743200" algn="l" defTabSz="914400" rtl="0" eaLnBrk="1" latinLnBrk="0" hangingPunct="1">
+                            <a:defRPr sz="1800" kern="1200">
+                              <a:solidFill>
+                                <a:schemeClr val="dk1"/>
+                              </a:solidFill>
+                              <a:latin typeface="+mn-lt"/>
+                              <a:ea typeface="+mn-ea"/>
+                              <a:cs typeface="+mn-cs"/>
+                            </a:defRPr>
+                          </a:lvl7pPr>
+                          <a:lvl8pPr marL="3200400" algn="l" defTabSz="914400" rtl="0" eaLnBrk="1" latinLnBrk="0" hangingPunct="1">
+                            <a:defRPr sz="1800" kern="1200">
+                              <a:solidFill>
+                                <a:schemeClr val="dk1"/>
+                              </a:solidFill>
+                              <a:latin typeface="+mn-lt"/>
+                              <a:ea typeface="+mn-ea"/>
+                              <a:cs typeface="+mn-cs"/>
+                            </a:defRPr>
+                          </a:lvl8pPr>
+                          <a:lvl9pPr marL="3657600" algn="l" defTabSz="914400" rtl="0" eaLnBrk="1" latinLnBrk="0" hangingPunct="1">
+                            <a:defRPr sz="1800" kern="1200">
+                              <a:solidFill>
+                                <a:schemeClr val="dk1"/>
+                              </a:solidFill>
+                              <a:latin typeface="+mn-lt"/>
+                              <a:ea typeface="+mn-ea"/>
+                              <a:cs typeface="+mn-cs"/>
+                            </a:defRPr>
+                          </a:lvl9pPr>
+                        </a:lstStyle>
+                        <a:p>
+                          <a:pPr algn="ctr"/>
+                          <a:r>
+                            <a:rPr lang="en-US" sz="1600" dirty="0"/>
+                            <a:t>Configuration Management</a:t>
+                          </a:r>
+                        </a:p>
+                      </a:txBody>
+                      <a:useSpRect/>
+                    </a:txSp>
+                    <a:style>
+                      <a:lnRef idx="1">
+                        <a:schemeClr val="accent4"/>
+                      </a:lnRef>
+                      <a:fillRef idx="2">
+                        <a:schemeClr val="accent4"/>
+                      </a:fillRef>
+                      <a:effectRef idx="1">
+                        <a:schemeClr val="accent4"/>
+                      </a:effectRef>
+                      <a:fontRef idx="minor">
+                        <a:schemeClr val="dk1"/>
+                      </a:fontRef>
+                    </a:style>
+                  </a:sp>
+                  <a:sp>
+                    <a:nvSpPr>
+                      <a:cNvPr id="13" name="Rectangle: Rounded Corners 12">
+                        <a:extLst>
+                          <a:ext uri="{FF2B5EF4-FFF2-40B4-BE49-F238E27FC236}">
+                            <a16:creationId xmlns:p="http://schemas.openxmlformats.org/presentationml/2006/main" xmlns:a16="http://schemas.microsoft.com/office/drawing/2014/main" xmlns="" id="{F6E1CC74-9639-445F-9926-FC0AF8932A1A}"/>
+                          </a:ext>
+                        </a:extLst>
+                      </a:cNvPr>
+                      <a:cNvSpPr/>
+                    </a:nvSpPr>
+                    <a:spPr>
+                      <a:xfrm>
+                        <a:off x="68123" y="1286124"/>
+                        <a:ext cx="1813729" cy="1588426"/>
+                      </a:xfrm>
+                      <a:prstGeom prst="roundRect">
+                        <a:avLst/>
+                      </a:prstGeom>
+                    </a:spPr>
+                    <a:txSp>
+                      <a:txBody>
+                        <a:bodyPr rtlCol="0" anchor="t"/>
+                        <a:lstStyle>
+                          <a:defPPr>
+                            <a:defRPr lang="en-US"/>
+                          </a:defPPr>
+                          <a:lvl1pPr marL="0" algn="l" defTabSz="914400" rtl="0" eaLnBrk="1" latinLnBrk="0" hangingPunct="1">
+                            <a:defRPr sz="1800" kern="1200">
+                              <a:solidFill>
+                                <a:schemeClr val="dk1"/>
+                              </a:solidFill>
+                              <a:latin typeface="+mn-lt"/>
+                              <a:ea typeface="+mn-ea"/>
+                              <a:cs typeface="+mn-cs"/>
+                            </a:defRPr>
+                          </a:lvl1pPr>
+                          <a:lvl2pPr marL="457200" algn="l" defTabSz="914400" rtl="0" eaLnBrk="1" latinLnBrk="0" hangingPunct="1">
+                            <a:defRPr sz="1800" kern="1200">
+                              <a:solidFill>
+                                <a:schemeClr val="dk1"/>
+                              </a:solidFill>
+                              <a:latin typeface="+mn-lt"/>
+                              <a:ea typeface="+mn-ea"/>
+                              <a:cs typeface="+mn-cs"/>
+                            </a:defRPr>
+                          </a:lvl2pPr>
+                          <a:lvl3pPr marL="914400" algn="l" defTabSz="914400" rtl="0" eaLnBrk="1" latinLnBrk="0" hangingPunct="1">
+                            <a:defRPr sz="1800" kern="1200">
+                              <a:solidFill>
+                                <a:schemeClr val="dk1"/>
+                              </a:solidFill>
+                              <a:latin typeface="+mn-lt"/>
+                              <a:ea typeface="+mn-ea"/>
+                              <a:cs typeface="+mn-cs"/>
+                            </a:defRPr>
+                          </a:lvl3pPr>
+                          <a:lvl4pPr marL="1371600" algn="l" defTabSz="914400" rtl="0" eaLnBrk="1" latinLnBrk="0" hangingPunct="1">
+                            <a:defRPr sz="1800" kern="1200">
+                              <a:solidFill>
+                                <a:schemeClr val="dk1"/>
+                              </a:solidFill>
+                              <a:latin typeface="+mn-lt"/>
+                              <a:ea typeface="+mn-ea"/>
+                              <a:cs typeface="+mn-cs"/>
+                            </a:defRPr>
+                          </a:lvl4pPr>
+                          <a:lvl5pPr marL="1828800" algn="l" defTabSz="914400" rtl="0" eaLnBrk="1" latinLnBrk="0" hangingPunct="1">
+                            <a:defRPr sz="1800" kern="1200">
+                              <a:solidFill>
+                                <a:schemeClr val="dk1"/>
+                              </a:solidFill>
+                              <a:latin typeface="+mn-lt"/>
+                              <a:ea typeface="+mn-ea"/>
+                              <a:cs typeface="+mn-cs"/>
+                            </a:defRPr>
+                          </a:lvl5pPr>
+                          <a:lvl6pPr marL="2286000" algn="l" defTabSz="914400" rtl="0" eaLnBrk="1" latinLnBrk="0" hangingPunct="1">
+                            <a:defRPr sz="1800" kern="1200">
+                              <a:solidFill>
+                                <a:schemeClr val="dk1"/>
+                              </a:solidFill>
+                              <a:latin typeface="+mn-lt"/>
+                              <a:ea typeface="+mn-ea"/>
+                              <a:cs typeface="+mn-cs"/>
+                            </a:defRPr>
+                          </a:lvl6pPr>
+                          <a:lvl7pPr marL="2743200" algn="l" defTabSz="914400" rtl="0" eaLnBrk="1" latinLnBrk="0" hangingPunct="1">
+                            <a:defRPr sz="1800" kern="1200">
+                              <a:solidFill>
+                                <a:schemeClr val="dk1"/>
+                              </a:solidFill>
+                              <a:latin typeface="+mn-lt"/>
+                              <a:ea typeface="+mn-ea"/>
+                              <a:cs typeface="+mn-cs"/>
+                            </a:defRPr>
+                          </a:lvl7pPr>
+                          <a:lvl8pPr marL="3200400" algn="l" defTabSz="914400" rtl="0" eaLnBrk="1" latinLnBrk="0" hangingPunct="1">
+                            <a:defRPr sz="1800" kern="1200">
+                              <a:solidFill>
+                                <a:schemeClr val="dk1"/>
+                              </a:solidFill>
+                              <a:latin typeface="+mn-lt"/>
+                              <a:ea typeface="+mn-ea"/>
+                              <a:cs typeface="+mn-cs"/>
+                            </a:defRPr>
+                          </a:lvl8pPr>
+                          <a:lvl9pPr marL="3657600" algn="l" defTabSz="914400" rtl="0" eaLnBrk="1" latinLnBrk="0" hangingPunct="1">
+                            <a:defRPr sz="1800" kern="1200">
+                              <a:solidFill>
+                                <a:schemeClr val="dk1"/>
+                              </a:solidFill>
+                              <a:latin typeface="+mn-lt"/>
+                              <a:ea typeface="+mn-ea"/>
+                              <a:cs typeface="+mn-cs"/>
+                            </a:defRPr>
+                          </a:lvl9pPr>
+                        </a:lstStyle>
+                        <a:p>
+                          <a:pPr algn="ctr"/>
+                          <a:r>
+                            <a:rPr lang="en-US" sz="1600" dirty="0"/>
+                            <a:t>Requirements &amp; Planning</a:t>
+                          </a:r>
+                        </a:p>
+                      </a:txBody>
+                      <a:useSpRect/>
+                    </a:txSp>
+                    <a:style>
+                      <a:lnRef idx="1">
+                        <a:schemeClr val="accent4"/>
+                      </a:lnRef>
+                      <a:fillRef idx="2">
+                        <a:schemeClr val="accent4"/>
+                      </a:fillRef>
+                      <a:effectRef idx="1">
+                        <a:schemeClr val="accent4"/>
+                      </a:effectRef>
+                      <a:fontRef idx="minor">
+                        <a:schemeClr val="dk1"/>
+                      </a:fontRef>
+                    </a:style>
+                  </a:sp>
+                  <a:pic>
+                    <a:nvPicPr>
+                      <a:cNvPr id="19" name="Picture 18">
+                        <a:extLst>
+                          <a:ext uri="{FF2B5EF4-FFF2-40B4-BE49-F238E27FC236}">
+                            <a16:creationId xmlns:p="http://schemas.openxmlformats.org/presentationml/2006/main" xmlns:a16="http://schemas.microsoft.com/office/drawing/2014/main" xmlns="" id="{6A2D1D4E-E637-41B0-9A80-E88C62213FA5}"/>
+                          </a:ext>
+                        </a:extLst>
+                      </a:cNvPr>
+                      <a:cNvPicPr>
+                        <a:picLocks noChangeAspect="1"/>
+                      </a:cNvPicPr>
+                    </a:nvPicPr>
+                    <a:blipFill>
+                      <a:blip r:embed="rId16" cstate="print">
+                        <a:extLst>
+                          <a:ext uri="{28A0092B-C50C-407E-A947-70E740481C1C}">
+                            <a14:useLocalDpi xmlns:p="http://schemas.openxmlformats.org/presentationml/2006/main" xmlns:a14="http://schemas.microsoft.com/office/drawing/2010/main" xmlns="" val="0"/>
+                          </a:ext>
+                        </a:extLst>
+                      </a:blip>
+                      <a:stretch>
+                        <a:fillRect/>
+                      </a:stretch>
+                    </a:blipFill>
+                    <a:spPr>
+                      <a:xfrm>
+                        <a:off x="7086600" y="1676400"/>
+                        <a:ext cx="1752600" cy="523008"/>
+                      </a:xfrm>
+                      <a:prstGeom prst="rect">
+                        <a:avLst/>
+                      </a:prstGeom>
+                    </a:spPr>
+                  </a:pic>
+                  <a:pic>
+                    <a:nvPicPr>
+                      <a:cNvPr id="20" name="Picture 19">
+                        <a:extLst>
+                          <a:ext uri="{FF2B5EF4-FFF2-40B4-BE49-F238E27FC236}">
+                            <a16:creationId xmlns:p="http://schemas.openxmlformats.org/presentationml/2006/main" xmlns:a16="http://schemas.microsoft.com/office/drawing/2014/main" xmlns="" id="{7A664BF7-2BED-4529-AF18-7CD31084EDBC}"/>
+                          </a:ext>
+                        </a:extLst>
+                      </a:cNvPr>
+                      <a:cNvPicPr>
+                        <a:picLocks noChangeAspect="1"/>
+                      </a:cNvPicPr>
+                    </a:nvPicPr>
+                    <a:blipFill>
+                      <a:blip r:embed="rId17" cstate="print">
+                        <a:extLst>
+                          <a:ext uri="{28A0092B-C50C-407E-A947-70E740481C1C}">
+                            <a14:useLocalDpi xmlns:p="http://schemas.openxmlformats.org/presentationml/2006/main" xmlns:a14="http://schemas.microsoft.com/office/drawing/2010/main" xmlns="" val="0"/>
+                          </a:ext>
+                        </a:extLst>
+                      </a:blip>
+                      <a:stretch>
+                        <a:fillRect/>
+                      </a:stretch>
+                    </a:blipFill>
+                    <a:spPr>
+                      <a:xfrm>
+                        <a:off x="4038600" y="1676400"/>
+                        <a:ext cx="737631" cy="582729"/>
+                      </a:xfrm>
+                      <a:prstGeom prst="rect">
+                        <a:avLst/>
+                      </a:prstGeom>
+                    </a:spPr>
+                  </a:pic>
+                  <a:pic>
+                    <a:nvPicPr>
+                      <a:cNvPr id="27" name="Picture 4" descr="Related image">
+                        <a:extLst>
+                          <a:ext uri="{FF2B5EF4-FFF2-40B4-BE49-F238E27FC236}">
+                            <a16:creationId xmlns:p="http://schemas.openxmlformats.org/presentationml/2006/main" xmlns:a16="http://schemas.microsoft.com/office/drawing/2014/main" xmlns="" id="{D3474849-1B27-4378-8BAC-4A0E031BC269}"/>
+                          </a:ext>
+                        </a:extLst>
+                      </a:cNvPr>
+                      <a:cNvPicPr>
+                        <a:picLocks noChangeAspect="1" noChangeArrowheads="1"/>
+                      </a:cNvPicPr>
+                    </a:nvPicPr>
+                    <a:blipFill>
+                      <a:blip r:embed="rId18" cstate="print">
+                        <a:extLst>
+                          <a:ext uri="{28A0092B-C50C-407E-A947-70E740481C1C}">
+                            <a14:useLocalDpi xmlns:p="http://schemas.openxmlformats.org/presentationml/2006/main" xmlns:a14="http://schemas.microsoft.com/office/drawing/2010/main" xmlns="" val="0"/>
+                          </a:ext>
+                        </a:extLst>
+                      </a:blip>
+                      <a:srcRect/>
+                      <a:stretch>
+                        <a:fillRect/>
+                      </a:stretch>
+                    </a:blipFill>
+                    <a:spPr bwMode="auto">
+                      <a:xfrm>
+                        <a:off x="1504530" y="2527987"/>
+                        <a:ext cx="5458459" cy="3093127"/>
+                      </a:xfrm>
+                      <a:prstGeom prst="rect">
+                        <a:avLst/>
+                      </a:prstGeom>
+                      <a:noFill/>
                       <a:extLst>
-                        <a:ext uri="{28A0092B-C50C-407E-A947-70E740481C1C}">
-                          <a14:useLocalDpi xmlns="" xmlns:p="http://schemas.openxmlformats.org/presentationml/2006/main" xmlns:a14="http://schemas.microsoft.com/office/drawing/2010/main" xmlns:lc="http://schemas.openxmlformats.org/drawingml/2006/lockedCanvas" val="0"/>
+                        <a:ext uri="{909E8E84-426E-40DD-AFC4-6F175D3DCCD1}">
+                          <a14:hiddenFill xmlns:p="http://schemas.openxmlformats.org/presentationml/2006/main" xmlns:a14="http://schemas.microsoft.com/office/drawing/2010/main" xmlns="">
+                            <a:solidFill>
+                              <a:srgbClr val="FFFFFF"/>
+                            </a:solidFill>
+                          </a14:hiddenFill>
                         </a:ext>
                       </a:extLst>
-                    </a:blip>
-                    <a:srcRect/>
-                    <a:stretch>
-                      <a:fillRect/>
-                    </a:stretch>
-                  </pic:blipFill>
-                  <pic:spPr bwMode="auto">
-                    <a:xfrm>
-                      <a:off x="0" y="0"/>
-                      <a:ext cx="5731510" cy="3247856"/>
-                    </a:xfrm>
-                    <a:prstGeom prst="rect">
-                      <a:avLst/>
-                    </a:prstGeom>
-                    <a:noFill/>
-                    <a:extLst>
-                      <a:ext uri="{909E8E84-426E-40DD-AFC4-6F175D3DCCD1}">
-                        <a14:hiddenFill xmlns="" xmlns:p="http://schemas.openxmlformats.org/presentationml/2006/main" xmlns:a14="http://schemas.microsoft.com/office/drawing/2010/main" xmlns:lc="http://schemas.openxmlformats.org/drawingml/2006/lockedCanvas">
-                          <a:solidFill>
-                            <a:srgbClr val="FFFFFF"/>
-                          </a:solidFill>
-                        </a14:hiddenFill>
-                      </a:ext>
-                    </a:extLst>
-                  </pic:spPr>
-                </pic:pic>
+                    </a:spPr>
+                  </a:pic>
+                  <a:pic>
+                    <a:nvPicPr>
+                      <a:cNvPr id="28" name="Picture 27">
+                        <a:extLst>
+                          <a:ext uri="{FF2B5EF4-FFF2-40B4-BE49-F238E27FC236}">
+                            <a16:creationId xmlns:p="http://schemas.openxmlformats.org/presentationml/2006/main" xmlns:a16="http://schemas.microsoft.com/office/drawing/2014/main" xmlns="" id="{B94385D5-98B6-4AC7-B7CD-65B49EF4CA03}"/>
+                          </a:ext>
+                        </a:extLst>
+                      </a:cNvPr>
+                      <a:cNvPicPr>
+                        <a:picLocks noChangeAspect="1"/>
+                      </a:cNvPicPr>
+                    </a:nvPicPr>
+                    <a:blipFill>
+                      <a:blip r:embed="rId19" cstate="print">
+                        <a:extLst>
+                          <a:ext uri="{28A0092B-C50C-407E-A947-70E740481C1C}">
+                            <a14:useLocalDpi xmlns:p="http://schemas.openxmlformats.org/presentationml/2006/main" xmlns:a14="http://schemas.microsoft.com/office/drawing/2010/main" xmlns="" val="0"/>
+                          </a:ext>
+                        </a:extLst>
+                      </a:blip>
+                      <a:stretch>
+                        <a:fillRect/>
+                      </a:stretch>
+                    </a:blipFill>
+                    <a:spPr>
+                      <a:xfrm>
+                        <a:off x="457200" y="1905000"/>
+                        <a:ext cx="950927" cy="713195"/>
+                      </a:xfrm>
+                      <a:prstGeom prst="rect">
+                        <a:avLst/>
+                      </a:prstGeom>
+                    </a:spPr>
+                  </a:pic>
+                  <a:cxnSp>
+                    <a:nvCxnSpPr>
+                      <a:cNvPr id="31" name="Straight Connector 30">
+                        <a:extLst>
+                          <a:ext uri="{FF2B5EF4-FFF2-40B4-BE49-F238E27FC236}">
+                            <a16:creationId xmlns:p="http://schemas.openxmlformats.org/presentationml/2006/main" xmlns:a16="http://schemas.microsoft.com/office/drawing/2014/main" xmlns="" id="{323884FB-A247-4387-9215-9A9E8470F2A0}"/>
+                          </a:ext>
+                        </a:extLst>
+                      </a:cNvPr>
+                      <a:cNvCxnSpPr>
+                        <a:cxnSpLocks/>
+                      </a:cNvCxnSpPr>
+                    </a:nvCxnSpPr>
+                    <a:spPr>
+                      <a:xfrm flipH="1">
+                        <a:off x="1495741" y="4826008"/>
+                        <a:ext cx="796090" cy="517320"/>
+                      </a:xfrm>
+                      <a:prstGeom prst="line">
+                        <a:avLst/>
+                      </a:prstGeom>
+                      <a:ln/>
+                    </a:spPr>
+                    <a:style>
+                      <a:lnRef idx="2">
+                        <a:schemeClr val="accent4"/>
+                      </a:lnRef>
+                      <a:fillRef idx="0">
+                        <a:schemeClr val="accent4"/>
+                      </a:fillRef>
+                      <a:effectRef idx="1">
+                        <a:schemeClr val="accent4"/>
+                      </a:effectRef>
+                      <a:fontRef idx="minor">
+                        <a:schemeClr val="tx1"/>
+                      </a:fontRef>
+                    </a:style>
+                  </a:cxnSp>
+                  <a:cxnSp>
+                    <a:nvCxnSpPr>
+                      <a:cNvPr id="33" name="Straight Connector 32">
+                        <a:extLst>
+                          <a:ext uri="{FF2B5EF4-FFF2-40B4-BE49-F238E27FC236}">
+                            <a16:creationId xmlns:p="http://schemas.openxmlformats.org/presentationml/2006/main" xmlns:a16="http://schemas.microsoft.com/office/drawing/2014/main" xmlns="" id="{EDBCDB02-1877-48E1-8234-82F5C68048D2}"/>
+                          </a:ext>
+                        </a:extLst>
+                      </a:cNvPr>
+                      <a:cNvCxnSpPr>
+                        <a:cxnSpLocks/>
+                      </a:cNvCxnSpPr>
+                    </a:nvCxnSpPr>
+                    <a:spPr>
+                      <a:xfrm flipH="1" flipV="1">
+                        <a:off x="1719743" y="2770314"/>
+                        <a:ext cx="687897" cy="519895"/>
+                      </a:xfrm>
+                      <a:prstGeom prst="line">
+                        <a:avLst/>
+                      </a:prstGeom>
+                      <a:ln/>
+                    </a:spPr>
+                    <a:style>
+                      <a:lnRef idx="2">
+                        <a:schemeClr val="accent4"/>
+                      </a:lnRef>
+                      <a:fillRef idx="0">
+                        <a:schemeClr val="accent4"/>
+                      </a:fillRef>
+                      <a:effectRef idx="1">
+                        <a:schemeClr val="accent4"/>
+                      </a:effectRef>
+                      <a:fontRef idx="minor">
+                        <a:schemeClr val="tx1"/>
+                      </a:fontRef>
+                    </a:style>
+                  </a:cxnSp>
+                  <a:pic>
+                    <a:nvPicPr>
+                      <a:cNvPr id="37" name="Picture 36">
+                        <a:extLst>
+                          <a:ext uri="{FF2B5EF4-FFF2-40B4-BE49-F238E27FC236}">
+                            <a16:creationId xmlns:p="http://schemas.openxmlformats.org/presentationml/2006/main" xmlns:a16="http://schemas.microsoft.com/office/drawing/2014/main" xmlns="" id="{E63422CD-2838-4A04-81ED-A278AEC41896}"/>
+                          </a:ext>
+                        </a:extLst>
+                      </a:cNvPr>
+                      <a:cNvPicPr>
+                        <a:picLocks noChangeAspect="1"/>
+                      </a:cNvPicPr>
+                    </a:nvPicPr>
+                    <a:blipFill>
+                      <a:blip r:embed="rId20" cstate="print">
+                        <a:extLst>
+                          <a:ext uri="{28A0092B-C50C-407E-A947-70E740481C1C}">
+                            <a14:useLocalDpi xmlns:p="http://schemas.openxmlformats.org/presentationml/2006/main" xmlns:a14="http://schemas.microsoft.com/office/drawing/2010/main" xmlns="" val="0"/>
+                          </a:ext>
+                        </a:extLst>
+                      </a:blip>
+                      <a:stretch>
+                        <a:fillRect/>
+                      </a:stretch>
+                    </a:blipFill>
+                    <a:spPr>
+                      <a:xfrm>
+                        <a:off x="5410200" y="1676400"/>
+                        <a:ext cx="1534416" cy="493481"/>
+                      </a:xfrm>
+                      <a:prstGeom prst="rect">
+                        <a:avLst/>
+                      </a:prstGeom>
+                    </a:spPr>
+                  </a:pic>
+                  <a:cxnSp>
+                    <a:nvCxnSpPr>
+                      <a:cNvPr id="39" name="Straight Connector 38">
+                        <a:extLst>
+                          <a:ext uri="{FF2B5EF4-FFF2-40B4-BE49-F238E27FC236}">
+                            <a16:creationId xmlns:p="http://schemas.openxmlformats.org/presentationml/2006/main" xmlns:a16="http://schemas.microsoft.com/office/drawing/2014/main" xmlns="" id="{33381917-C21F-4F2D-87AA-7E079E65AD3F}"/>
+                          </a:ext>
+                        </a:extLst>
+                      </a:cNvPr>
+                      <a:cNvCxnSpPr>
+                        <a:cxnSpLocks/>
+                      </a:cNvCxnSpPr>
+                    </a:nvCxnSpPr>
+                    <a:spPr>
+                      <a:xfrm flipV="1">
+                        <a:off x="6090407" y="2501579"/>
+                        <a:ext cx="419808" cy="812642"/>
+                      </a:xfrm>
+                      <a:prstGeom prst="line">
+                        <a:avLst/>
+                      </a:prstGeom>
+                      <a:ln/>
+                    </a:spPr>
+                    <a:style>
+                      <a:lnRef idx="2">
+                        <a:schemeClr val="accent4"/>
+                      </a:lnRef>
+                      <a:fillRef idx="0">
+                        <a:schemeClr val="accent4"/>
+                      </a:fillRef>
+                      <a:effectRef idx="1">
+                        <a:schemeClr val="accent4"/>
+                      </a:effectRef>
+                      <a:fontRef idx="minor">
+                        <a:schemeClr val="tx1"/>
+                      </a:fontRef>
+                    </a:style>
+                  </a:cxnSp>
+                  <a:sp>
+                    <a:nvSpPr>
+                      <a:cNvPr id="47" name="Rectangle: Rounded Corners 46">
+                        <a:extLst>
+                          <a:ext uri="{FF2B5EF4-FFF2-40B4-BE49-F238E27FC236}">
+                            <a16:creationId xmlns:p="http://schemas.openxmlformats.org/presentationml/2006/main" xmlns:a16="http://schemas.microsoft.com/office/drawing/2014/main" xmlns="" id="{1A4C5F64-6070-4AA7-B3C8-B87CA784202B}"/>
+                          </a:ext>
+                        </a:extLst>
+                      </a:cNvPr>
+                      <a:cNvSpPr/>
+                    </a:nvSpPr>
+                    <a:spPr>
+                      <a:xfrm>
+                        <a:off x="2260690" y="5535393"/>
+                        <a:ext cx="4292509" cy="1159458"/>
+                      </a:xfrm>
+                      <a:prstGeom prst="roundRect">
+                        <a:avLst/>
+                      </a:prstGeom>
+                    </a:spPr>
+                    <a:txSp>
+                      <a:txBody>
+                        <a:bodyPr rtlCol="0" anchor="t"/>
+                        <a:lstStyle>
+                          <a:defPPr>
+                            <a:defRPr lang="en-US"/>
+                          </a:defPPr>
+                          <a:lvl1pPr marL="0" algn="l" defTabSz="914400" rtl="0" eaLnBrk="1" latinLnBrk="0" hangingPunct="1">
+                            <a:defRPr sz="1800" kern="1200">
+                              <a:solidFill>
+                                <a:schemeClr val="dk1"/>
+                              </a:solidFill>
+                              <a:latin typeface="+mn-lt"/>
+                              <a:ea typeface="+mn-ea"/>
+                              <a:cs typeface="+mn-cs"/>
+                            </a:defRPr>
+                          </a:lvl1pPr>
+                          <a:lvl2pPr marL="457200" algn="l" defTabSz="914400" rtl="0" eaLnBrk="1" latinLnBrk="0" hangingPunct="1">
+                            <a:defRPr sz="1800" kern="1200">
+                              <a:solidFill>
+                                <a:schemeClr val="dk1"/>
+                              </a:solidFill>
+                              <a:latin typeface="+mn-lt"/>
+                              <a:ea typeface="+mn-ea"/>
+                              <a:cs typeface="+mn-cs"/>
+                            </a:defRPr>
+                          </a:lvl2pPr>
+                          <a:lvl3pPr marL="914400" algn="l" defTabSz="914400" rtl="0" eaLnBrk="1" latinLnBrk="0" hangingPunct="1">
+                            <a:defRPr sz="1800" kern="1200">
+                              <a:solidFill>
+                                <a:schemeClr val="dk1"/>
+                              </a:solidFill>
+                              <a:latin typeface="+mn-lt"/>
+                              <a:ea typeface="+mn-ea"/>
+                              <a:cs typeface="+mn-cs"/>
+                            </a:defRPr>
+                          </a:lvl3pPr>
+                          <a:lvl4pPr marL="1371600" algn="l" defTabSz="914400" rtl="0" eaLnBrk="1" latinLnBrk="0" hangingPunct="1">
+                            <a:defRPr sz="1800" kern="1200">
+                              <a:solidFill>
+                                <a:schemeClr val="dk1"/>
+                              </a:solidFill>
+                              <a:latin typeface="+mn-lt"/>
+                              <a:ea typeface="+mn-ea"/>
+                              <a:cs typeface="+mn-cs"/>
+                            </a:defRPr>
+                          </a:lvl4pPr>
+                          <a:lvl5pPr marL="1828800" algn="l" defTabSz="914400" rtl="0" eaLnBrk="1" latinLnBrk="0" hangingPunct="1">
+                            <a:defRPr sz="1800" kern="1200">
+                              <a:solidFill>
+                                <a:schemeClr val="dk1"/>
+                              </a:solidFill>
+                              <a:latin typeface="+mn-lt"/>
+                              <a:ea typeface="+mn-ea"/>
+                              <a:cs typeface="+mn-cs"/>
+                            </a:defRPr>
+                          </a:lvl5pPr>
+                          <a:lvl6pPr marL="2286000" algn="l" defTabSz="914400" rtl="0" eaLnBrk="1" latinLnBrk="0" hangingPunct="1">
+                            <a:defRPr sz="1800" kern="1200">
+                              <a:solidFill>
+                                <a:schemeClr val="dk1"/>
+                              </a:solidFill>
+                              <a:latin typeface="+mn-lt"/>
+                              <a:ea typeface="+mn-ea"/>
+                              <a:cs typeface="+mn-cs"/>
+                            </a:defRPr>
+                          </a:lvl6pPr>
+                          <a:lvl7pPr marL="2743200" algn="l" defTabSz="914400" rtl="0" eaLnBrk="1" latinLnBrk="0" hangingPunct="1">
+                            <a:defRPr sz="1800" kern="1200">
+                              <a:solidFill>
+                                <a:schemeClr val="dk1"/>
+                              </a:solidFill>
+                              <a:latin typeface="+mn-lt"/>
+                              <a:ea typeface="+mn-ea"/>
+                              <a:cs typeface="+mn-cs"/>
+                            </a:defRPr>
+                          </a:lvl7pPr>
+                          <a:lvl8pPr marL="3200400" algn="l" defTabSz="914400" rtl="0" eaLnBrk="1" latinLnBrk="0" hangingPunct="1">
+                            <a:defRPr sz="1800" kern="1200">
+                              <a:solidFill>
+                                <a:schemeClr val="dk1"/>
+                              </a:solidFill>
+                              <a:latin typeface="+mn-lt"/>
+                              <a:ea typeface="+mn-ea"/>
+                              <a:cs typeface="+mn-cs"/>
+                            </a:defRPr>
+                          </a:lvl8pPr>
+                          <a:lvl9pPr marL="3657600" algn="l" defTabSz="914400" rtl="0" eaLnBrk="1" latinLnBrk="0" hangingPunct="1">
+                            <a:defRPr sz="1800" kern="1200">
+                              <a:solidFill>
+                                <a:schemeClr val="dk1"/>
+                              </a:solidFill>
+                              <a:latin typeface="+mn-lt"/>
+                              <a:ea typeface="+mn-ea"/>
+                              <a:cs typeface="+mn-cs"/>
+                            </a:defRPr>
+                          </a:lvl9pPr>
+                        </a:lstStyle>
+                        <a:p>
+                          <a:pPr algn="ctr"/>
+                          <a:r>
+                            <a:rPr lang="en-US" sz="1600" dirty="0"/>
+                            <a:t>Automated Testing</a:t>
+                          </a:r>
+                        </a:p>
+                      </a:txBody>
+                      <a:useSpRect/>
+                    </a:txSp>
+                    <a:style>
+                      <a:lnRef idx="1">
+                        <a:schemeClr val="accent4"/>
+                      </a:lnRef>
+                      <a:fillRef idx="2">
+                        <a:schemeClr val="accent4"/>
+                      </a:fillRef>
+                      <a:effectRef idx="1">
+                        <a:schemeClr val="accent4"/>
+                      </a:effectRef>
+                      <a:fontRef idx="minor">
+                        <a:schemeClr val="dk1"/>
+                      </a:fontRef>
+                    </a:style>
+                  </a:sp>
+                  <a:pic>
+                    <a:nvPicPr>
+                      <a:cNvPr id="51" name="Picture 50">
+                        <a:extLst>
+                          <a:ext uri="{FF2B5EF4-FFF2-40B4-BE49-F238E27FC236}">
+                            <a16:creationId xmlns:p="http://schemas.openxmlformats.org/presentationml/2006/main" xmlns:a16="http://schemas.microsoft.com/office/drawing/2014/main" xmlns="" id="{72721FF6-1EE4-4E1C-AD01-BC2F7761B051}"/>
+                          </a:ext>
+                        </a:extLst>
+                      </a:cNvPr>
+                      <a:cNvPicPr>
+                        <a:picLocks noChangeAspect="1"/>
+                      </a:cNvPicPr>
+                    </a:nvPicPr>
+                    <a:blipFill>
+                      <a:blip r:embed="rId21" cstate="print">
+                        <a:extLst>
+                          <a:ext uri="{28A0092B-C50C-407E-A947-70E740481C1C}">
+                            <a14:useLocalDpi xmlns:p="http://schemas.openxmlformats.org/presentationml/2006/main" xmlns:a14="http://schemas.microsoft.com/office/drawing/2010/main" xmlns="" val="0"/>
+                          </a:ext>
+                        </a:extLst>
+                      </a:blip>
+                      <a:stretch>
+                        <a:fillRect/>
+                      </a:stretch>
+                    </a:blipFill>
+                    <a:spPr>
+                      <a:xfrm>
+                        <a:off x="2286000" y="5791200"/>
+                        <a:ext cx="1361063" cy="862456"/>
+                      </a:xfrm>
+                      <a:prstGeom prst="rect">
+                        <a:avLst/>
+                      </a:prstGeom>
+                    </a:spPr>
+                  </a:pic>
+                  <a:sp>
+                    <a:nvSpPr>
+                      <a:cNvPr id="59" name="Rectangle: Rounded Corners 58">
+                        <a:extLst>
+                          <a:ext uri="{FF2B5EF4-FFF2-40B4-BE49-F238E27FC236}">
+                            <a16:creationId xmlns:p="http://schemas.openxmlformats.org/presentationml/2006/main" xmlns:a16="http://schemas.microsoft.com/office/drawing/2014/main" xmlns="" id="{40DDAFC7-2343-4D18-84DB-27D82A318D14}"/>
+                          </a:ext>
+                        </a:extLst>
+                      </a:cNvPr>
+                      <a:cNvSpPr/>
+                    </a:nvSpPr>
+                    <a:spPr>
+                      <a:xfrm>
+                        <a:off x="6904139" y="2828393"/>
+                        <a:ext cx="2036425" cy="1727426"/>
+                      </a:xfrm>
+                      <a:prstGeom prst="roundRect">
+                        <a:avLst/>
+                      </a:prstGeom>
+                    </a:spPr>
+                    <a:txSp>
+                      <a:txBody>
+                        <a:bodyPr rtlCol="0" anchor="t"/>
+                        <a:lstStyle>
+                          <a:defPPr>
+                            <a:defRPr lang="en-US"/>
+                          </a:defPPr>
+                          <a:lvl1pPr marL="0" algn="l" defTabSz="914400" rtl="0" eaLnBrk="1" latinLnBrk="0" hangingPunct="1">
+                            <a:defRPr sz="1800" kern="1200">
+                              <a:solidFill>
+                                <a:schemeClr val="dk1"/>
+                              </a:solidFill>
+                              <a:latin typeface="+mn-lt"/>
+                              <a:ea typeface="+mn-ea"/>
+                              <a:cs typeface="+mn-cs"/>
+                            </a:defRPr>
+                          </a:lvl1pPr>
+                          <a:lvl2pPr marL="457200" algn="l" defTabSz="914400" rtl="0" eaLnBrk="1" latinLnBrk="0" hangingPunct="1">
+                            <a:defRPr sz="1800" kern="1200">
+                              <a:solidFill>
+                                <a:schemeClr val="dk1"/>
+                              </a:solidFill>
+                              <a:latin typeface="+mn-lt"/>
+                              <a:ea typeface="+mn-ea"/>
+                              <a:cs typeface="+mn-cs"/>
+                            </a:defRPr>
+                          </a:lvl2pPr>
+                          <a:lvl3pPr marL="914400" algn="l" defTabSz="914400" rtl="0" eaLnBrk="1" latinLnBrk="0" hangingPunct="1">
+                            <a:defRPr sz="1800" kern="1200">
+                              <a:solidFill>
+                                <a:schemeClr val="dk1"/>
+                              </a:solidFill>
+                              <a:latin typeface="+mn-lt"/>
+                              <a:ea typeface="+mn-ea"/>
+                              <a:cs typeface="+mn-cs"/>
+                            </a:defRPr>
+                          </a:lvl3pPr>
+                          <a:lvl4pPr marL="1371600" algn="l" defTabSz="914400" rtl="0" eaLnBrk="1" latinLnBrk="0" hangingPunct="1">
+                            <a:defRPr sz="1800" kern="1200">
+                              <a:solidFill>
+                                <a:schemeClr val="dk1"/>
+                              </a:solidFill>
+                              <a:latin typeface="+mn-lt"/>
+                              <a:ea typeface="+mn-ea"/>
+                              <a:cs typeface="+mn-cs"/>
+                            </a:defRPr>
+                          </a:lvl4pPr>
+                          <a:lvl5pPr marL="1828800" algn="l" defTabSz="914400" rtl="0" eaLnBrk="1" latinLnBrk="0" hangingPunct="1">
+                            <a:defRPr sz="1800" kern="1200">
+                              <a:solidFill>
+                                <a:schemeClr val="dk1"/>
+                              </a:solidFill>
+                              <a:latin typeface="+mn-lt"/>
+                              <a:ea typeface="+mn-ea"/>
+                              <a:cs typeface="+mn-cs"/>
+                            </a:defRPr>
+                          </a:lvl5pPr>
+                          <a:lvl6pPr marL="2286000" algn="l" defTabSz="914400" rtl="0" eaLnBrk="1" latinLnBrk="0" hangingPunct="1">
+                            <a:defRPr sz="1800" kern="1200">
+                              <a:solidFill>
+                                <a:schemeClr val="dk1"/>
+                              </a:solidFill>
+                              <a:latin typeface="+mn-lt"/>
+                              <a:ea typeface="+mn-ea"/>
+                              <a:cs typeface="+mn-cs"/>
+                            </a:defRPr>
+                          </a:lvl6pPr>
+                          <a:lvl7pPr marL="2743200" algn="l" defTabSz="914400" rtl="0" eaLnBrk="1" latinLnBrk="0" hangingPunct="1">
+                            <a:defRPr sz="1800" kern="1200">
+                              <a:solidFill>
+                                <a:schemeClr val="dk1"/>
+                              </a:solidFill>
+                              <a:latin typeface="+mn-lt"/>
+                              <a:ea typeface="+mn-ea"/>
+                              <a:cs typeface="+mn-cs"/>
+                            </a:defRPr>
+                          </a:lvl7pPr>
+                          <a:lvl8pPr marL="3200400" algn="l" defTabSz="914400" rtl="0" eaLnBrk="1" latinLnBrk="0" hangingPunct="1">
+                            <a:defRPr sz="1800" kern="1200">
+                              <a:solidFill>
+                                <a:schemeClr val="dk1"/>
+                              </a:solidFill>
+                              <a:latin typeface="+mn-lt"/>
+                              <a:ea typeface="+mn-ea"/>
+                              <a:cs typeface="+mn-cs"/>
+                            </a:defRPr>
+                          </a:lvl8pPr>
+                          <a:lvl9pPr marL="3657600" algn="l" defTabSz="914400" rtl="0" eaLnBrk="1" latinLnBrk="0" hangingPunct="1">
+                            <a:defRPr sz="1800" kern="1200">
+                              <a:solidFill>
+                                <a:schemeClr val="dk1"/>
+                              </a:solidFill>
+                              <a:latin typeface="+mn-lt"/>
+                              <a:ea typeface="+mn-ea"/>
+                              <a:cs typeface="+mn-cs"/>
+                            </a:defRPr>
+                          </a:lvl9pPr>
+                        </a:lstStyle>
+                        <a:p>
+                          <a:pPr algn="ctr"/>
+                          <a:r>
+                            <a:rPr lang="en-US" sz="1600" dirty="0"/>
+                            <a:t>Deployment</a:t>
+                          </a:r>
+                        </a:p>
+                        <a:p>
+                          <a:pPr algn="ctr"/>
+                          <a:r>
+                            <a:rPr lang="en-US" sz="1600" dirty="0"/>
+                            <a:t>Environments</a:t>
+                          </a:r>
+                        </a:p>
+                      </a:txBody>
+                      <a:useSpRect/>
+                    </a:txSp>
+                    <a:style>
+                      <a:lnRef idx="1">
+                        <a:schemeClr val="accent4"/>
+                      </a:lnRef>
+                      <a:fillRef idx="2">
+                        <a:schemeClr val="accent4"/>
+                      </a:fillRef>
+                      <a:effectRef idx="1">
+                        <a:schemeClr val="accent4"/>
+                      </a:effectRef>
+                      <a:fontRef idx="minor">
+                        <a:schemeClr val="dk1"/>
+                      </a:fontRef>
+                    </a:style>
+                  </a:sp>
+                  <a:sp>
+                    <a:nvSpPr>
+                      <a:cNvPr id="65" name="Rectangle: Rounded Corners 64">
+                        <a:extLst>
+                          <a:ext uri="{FF2B5EF4-FFF2-40B4-BE49-F238E27FC236}">
+                            <a16:creationId xmlns:p="http://schemas.openxmlformats.org/presentationml/2006/main" xmlns:a16="http://schemas.microsoft.com/office/drawing/2014/main" xmlns="" id="{46AFC2AF-CFE6-4A1C-A681-9C5F8CDC4E08}"/>
+                          </a:ext>
+                        </a:extLst>
+                      </a:cNvPr>
+                      <a:cNvSpPr/>
+                    </a:nvSpPr>
+                    <a:spPr>
+                      <a:xfrm>
+                        <a:off x="6913465" y="4803039"/>
+                        <a:ext cx="2053430" cy="1860391"/>
+                      </a:xfrm>
+                      <a:prstGeom prst="roundRect">
+                        <a:avLst/>
+                      </a:prstGeom>
+                    </a:spPr>
+                    <a:txSp>
+                      <a:txBody>
+                        <a:bodyPr rtlCol="0" anchor="t"/>
+                        <a:lstStyle>
+                          <a:defPPr>
+                            <a:defRPr lang="en-US"/>
+                          </a:defPPr>
+                          <a:lvl1pPr marL="0" algn="l" defTabSz="914400" rtl="0" eaLnBrk="1" latinLnBrk="0" hangingPunct="1">
+                            <a:defRPr sz="1800" kern="1200">
+                              <a:solidFill>
+                                <a:schemeClr val="dk1"/>
+                              </a:solidFill>
+                              <a:latin typeface="+mn-lt"/>
+                              <a:ea typeface="+mn-ea"/>
+                              <a:cs typeface="+mn-cs"/>
+                            </a:defRPr>
+                          </a:lvl1pPr>
+                          <a:lvl2pPr marL="457200" algn="l" defTabSz="914400" rtl="0" eaLnBrk="1" latinLnBrk="0" hangingPunct="1">
+                            <a:defRPr sz="1800" kern="1200">
+                              <a:solidFill>
+                                <a:schemeClr val="dk1"/>
+                              </a:solidFill>
+                              <a:latin typeface="+mn-lt"/>
+                              <a:ea typeface="+mn-ea"/>
+                              <a:cs typeface="+mn-cs"/>
+                            </a:defRPr>
+                          </a:lvl2pPr>
+                          <a:lvl3pPr marL="914400" algn="l" defTabSz="914400" rtl="0" eaLnBrk="1" latinLnBrk="0" hangingPunct="1">
+                            <a:defRPr sz="1800" kern="1200">
+                              <a:solidFill>
+                                <a:schemeClr val="dk1"/>
+                              </a:solidFill>
+                              <a:latin typeface="+mn-lt"/>
+                              <a:ea typeface="+mn-ea"/>
+                              <a:cs typeface="+mn-cs"/>
+                            </a:defRPr>
+                          </a:lvl3pPr>
+                          <a:lvl4pPr marL="1371600" algn="l" defTabSz="914400" rtl="0" eaLnBrk="1" latinLnBrk="0" hangingPunct="1">
+                            <a:defRPr sz="1800" kern="1200">
+                              <a:solidFill>
+                                <a:schemeClr val="dk1"/>
+                              </a:solidFill>
+                              <a:latin typeface="+mn-lt"/>
+                              <a:ea typeface="+mn-ea"/>
+                              <a:cs typeface="+mn-cs"/>
+                            </a:defRPr>
+                          </a:lvl4pPr>
+                          <a:lvl5pPr marL="1828800" algn="l" defTabSz="914400" rtl="0" eaLnBrk="1" latinLnBrk="0" hangingPunct="1">
+                            <a:defRPr sz="1800" kern="1200">
+                              <a:solidFill>
+                                <a:schemeClr val="dk1"/>
+                              </a:solidFill>
+                              <a:latin typeface="+mn-lt"/>
+                              <a:ea typeface="+mn-ea"/>
+                              <a:cs typeface="+mn-cs"/>
+                            </a:defRPr>
+                          </a:lvl5pPr>
+                          <a:lvl6pPr marL="2286000" algn="l" defTabSz="914400" rtl="0" eaLnBrk="1" latinLnBrk="0" hangingPunct="1">
+                            <a:defRPr sz="1800" kern="1200">
+                              <a:solidFill>
+                                <a:schemeClr val="dk1"/>
+                              </a:solidFill>
+                              <a:latin typeface="+mn-lt"/>
+                              <a:ea typeface="+mn-ea"/>
+                              <a:cs typeface="+mn-cs"/>
+                            </a:defRPr>
+                          </a:lvl6pPr>
+                          <a:lvl7pPr marL="2743200" algn="l" defTabSz="914400" rtl="0" eaLnBrk="1" latinLnBrk="0" hangingPunct="1">
+                            <a:defRPr sz="1800" kern="1200">
+                              <a:solidFill>
+                                <a:schemeClr val="dk1"/>
+                              </a:solidFill>
+                              <a:latin typeface="+mn-lt"/>
+                              <a:ea typeface="+mn-ea"/>
+                              <a:cs typeface="+mn-cs"/>
+                            </a:defRPr>
+                          </a:lvl7pPr>
+                          <a:lvl8pPr marL="3200400" algn="l" defTabSz="914400" rtl="0" eaLnBrk="1" latinLnBrk="0" hangingPunct="1">
+                            <a:defRPr sz="1800" kern="1200">
+                              <a:solidFill>
+                                <a:schemeClr val="dk1"/>
+                              </a:solidFill>
+                              <a:latin typeface="+mn-lt"/>
+                              <a:ea typeface="+mn-ea"/>
+                              <a:cs typeface="+mn-cs"/>
+                            </a:defRPr>
+                          </a:lvl8pPr>
+                          <a:lvl9pPr marL="3657600" algn="l" defTabSz="914400" rtl="0" eaLnBrk="1" latinLnBrk="0" hangingPunct="1">
+                            <a:defRPr sz="1800" kern="1200">
+                              <a:solidFill>
+                                <a:schemeClr val="dk1"/>
+                              </a:solidFill>
+                              <a:latin typeface="+mn-lt"/>
+                              <a:ea typeface="+mn-ea"/>
+                              <a:cs typeface="+mn-cs"/>
+                            </a:defRPr>
+                          </a:lvl9pPr>
+                        </a:lstStyle>
+                        <a:p>
+                          <a:pPr algn="ctr"/>
+                          <a:r>
+                            <a:rPr lang="en-US" sz="1600" dirty="0"/>
+                            <a:t>Operate &amp; Monitor</a:t>
+                          </a:r>
+                        </a:p>
+                      </a:txBody>
+                      <a:useSpRect/>
+                    </a:txSp>
+                    <a:style>
+                      <a:lnRef idx="1">
+                        <a:schemeClr val="accent4"/>
+                      </a:lnRef>
+                      <a:fillRef idx="2">
+                        <a:schemeClr val="accent4"/>
+                      </a:fillRef>
+                      <a:effectRef idx="1">
+                        <a:schemeClr val="accent4"/>
+                      </a:effectRef>
+                      <a:fontRef idx="minor">
+                        <a:schemeClr val="dk1"/>
+                      </a:fontRef>
+                    </a:style>
+                  </a:sp>
+                  <a:cxnSp>
+                    <a:nvCxnSpPr>
+                      <a:cNvPr id="72" name="Straight Connector 71">
+                        <a:extLst>
+                          <a:ext uri="{FF2B5EF4-FFF2-40B4-BE49-F238E27FC236}">
+                            <a16:creationId xmlns:p="http://schemas.openxmlformats.org/presentationml/2006/main" xmlns:a16="http://schemas.microsoft.com/office/drawing/2014/main" xmlns="" id="{F3E1E8B7-7631-4D72-A00F-E23044A1BE1F}"/>
+                          </a:ext>
+                        </a:extLst>
+                      </a:cNvPr>
+                      <a:cNvCxnSpPr>
+                        <a:cxnSpLocks/>
+                      </a:cNvCxnSpPr>
+                    </a:nvCxnSpPr>
+                    <a:spPr>
+                      <a:xfrm flipH="1" flipV="1">
+                        <a:off x="6056198" y="4792172"/>
+                        <a:ext cx="978314" cy="386930"/>
+                      </a:xfrm>
+                      <a:prstGeom prst="line">
+                        <a:avLst/>
+                      </a:prstGeom>
+                      <a:ln/>
+                    </a:spPr>
+                    <a:style>
+                      <a:lnRef idx="2">
+                        <a:schemeClr val="accent4"/>
+                      </a:lnRef>
+                      <a:fillRef idx="0">
+                        <a:schemeClr val="accent4"/>
+                      </a:fillRef>
+                      <a:effectRef idx="1">
+                        <a:schemeClr val="accent4"/>
+                      </a:effectRef>
+                      <a:fontRef idx="minor">
+                        <a:schemeClr val="tx1"/>
+                      </a:fontRef>
+                    </a:style>
+                  </a:cxnSp>
+                  <a:cxnSp>
+                    <a:nvCxnSpPr>
+                      <a:cNvPr id="78" name="Straight Connector 77">
+                        <a:extLst>
+                          <a:ext uri="{FF2B5EF4-FFF2-40B4-BE49-F238E27FC236}">
+                            <a16:creationId xmlns:p="http://schemas.openxmlformats.org/presentationml/2006/main" xmlns:a16="http://schemas.microsoft.com/office/drawing/2014/main" xmlns="" id="{F663B159-7BFE-4C43-8BAD-54538C2CE6DE}"/>
+                          </a:ext>
+                        </a:extLst>
+                      </a:cNvPr>
+                      <a:cNvCxnSpPr>
+                        <a:cxnSpLocks/>
+                      </a:cNvCxnSpPr>
+                    </a:nvCxnSpPr>
+                    <a:spPr>
+                      <a:xfrm flipH="1">
+                        <a:off x="1511610" y="3668036"/>
+                        <a:ext cx="1927876" cy="177069"/>
+                      </a:xfrm>
+                      <a:prstGeom prst="line">
+                        <a:avLst/>
+                      </a:prstGeom>
+                      <a:ln/>
+                    </a:spPr>
+                    <a:style>
+                      <a:lnRef idx="2">
+                        <a:schemeClr val="accent4"/>
+                      </a:lnRef>
+                      <a:fillRef idx="0">
+                        <a:schemeClr val="accent4"/>
+                      </a:fillRef>
+                      <a:effectRef idx="1">
+                        <a:schemeClr val="accent4"/>
+                      </a:effectRef>
+                      <a:fontRef idx="minor">
+                        <a:schemeClr val="tx1"/>
+                      </a:fontRef>
+                    </a:style>
+                  </a:cxnSp>
+                  <a:cxnSp>
+                    <a:nvCxnSpPr>
+                      <a:cNvPr id="83" name="Straight Connector 82">
+                        <a:extLst>
+                          <a:ext uri="{FF2B5EF4-FFF2-40B4-BE49-F238E27FC236}">
+                            <a16:creationId xmlns:p="http://schemas.openxmlformats.org/presentationml/2006/main" xmlns:a16="http://schemas.microsoft.com/office/drawing/2014/main" xmlns="" id="{AB4FE091-356B-4BA5-B45C-01D19290C22F}"/>
+                          </a:ext>
+                        </a:extLst>
+                      </a:cNvPr>
+                      <a:cNvCxnSpPr>
+                        <a:cxnSpLocks/>
+                      </a:cNvCxnSpPr>
+                    </a:nvCxnSpPr>
+                    <a:spPr>
+                      <a:xfrm flipH="1" flipV="1">
+                        <a:off x="4539440" y="2547221"/>
+                        <a:ext cx="730143" cy="393315"/>
+                      </a:xfrm>
+                      <a:prstGeom prst="line">
+                        <a:avLst/>
+                      </a:prstGeom>
+                      <a:ln/>
+                    </a:spPr>
+                    <a:style>
+                      <a:lnRef idx="2">
+                        <a:schemeClr val="accent4"/>
+                      </a:lnRef>
+                      <a:fillRef idx="0">
+                        <a:schemeClr val="accent4"/>
+                      </a:fillRef>
+                      <a:effectRef idx="1">
+                        <a:schemeClr val="accent4"/>
+                      </a:effectRef>
+                      <a:fontRef idx="minor">
+                        <a:schemeClr val="tx1"/>
+                      </a:fontRef>
+                    </a:style>
+                  </a:cxnSp>
+                  <a:cxnSp>
+                    <a:nvCxnSpPr>
+                      <a:cNvPr id="85" name="Straight Connector 84">
+                        <a:extLst>
+                          <a:ext uri="{FF2B5EF4-FFF2-40B4-BE49-F238E27FC236}">
+                            <a16:creationId xmlns:p="http://schemas.openxmlformats.org/presentationml/2006/main" xmlns:a16="http://schemas.microsoft.com/office/drawing/2014/main" xmlns="" id="{609F955E-CFBC-4484-ADFC-62A6ADD6D07B}"/>
+                          </a:ext>
+                        </a:extLst>
+                      </a:cNvPr>
+                      <a:cNvCxnSpPr>
+                        <a:cxnSpLocks/>
+                      </a:cNvCxnSpPr>
+                    </a:nvCxnSpPr>
+                    <a:spPr>
+                      <a:xfrm flipH="1" flipV="1">
+                        <a:off x="3884103" y="4702479"/>
+                        <a:ext cx="94826" cy="945043"/>
+                      </a:xfrm>
+                      <a:prstGeom prst="line">
+                        <a:avLst/>
+                      </a:prstGeom>
+                      <a:ln/>
+                    </a:spPr>
+                    <a:style>
+                      <a:lnRef idx="2">
+                        <a:schemeClr val="accent4"/>
+                      </a:lnRef>
+                      <a:fillRef idx="0">
+                        <a:schemeClr val="accent4"/>
+                      </a:fillRef>
+                      <a:effectRef idx="1">
+                        <a:schemeClr val="accent4"/>
+                      </a:effectRef>
+                      <a:fontRef idx="minor">
+                        <a:schemeClr val="tx1"/>
+                      </a:fontRef>
+                    </a:style>
+                  </a:cxnSp>
+                  <a:cxnSp>
+                    <a:nvCxnSpPr>
+                      <a:cNvPr id="87" name="Straight Connector 86">
+                        <a:extLst>
+                          <a:ext uri="{FF2B5EF4-FFF2-40B4-BE49-F238E27FC236}">
+                            <a16:creationId xmlns:p="http://schemas.openxmlformats.org/presentationml/2006/main" xmlns:a16="http://schemas.microsoft.com/office/drawing/2014/main" xmlns="" id="{FDEA3AF4-4A30-4B3D-B6B2-0102418C87C1}"/>
+                          </a:ext>
+                        </a:extLst>
+                      </a:cNvPr>
+                      <a:cNvCxnSpPr>
+                        <a:cxnSpLocks/>
+                      </a:cNvCxnSpPr>
+                    </a:nvCxnSpPr>
+                    <a:spPr>
+                      <a:xfrm flipV="1">
+                        <a:off x="5247384" y="2503249"/>
+                        <a:ext cx="1227433" cy="810972"/>
+                      </a:xfrm>
+                      <a:prstGeom prst="line">
+                        <a:avLst/>
+                      </a:prstGeom>
+                      <a:ln/>
+                    </a:spPr>
+                    <a:style>
+                      <a:lnRef idx="2">
+                        <a:schemeClr val="accent4"/>
+                      </a:lnRef>
+                      <a:fillRef idx="0">
+                        <a:schemeClr val="accent4"/>
+                      </a:fillRef>
+                      <a:effectRef idx="1">
+                        <a:schemeClr val="accent4"/>
+                      </a:effectRef>
+                      <a:fontRef idx="minor">
+                        <a:schemeClr val="tx1"/>
+                      </a:fontRef>
+                    </a:style>
+                  </a:cxnSp>
+                  <a:cxnSp>
+                    <a:nvCxnSpPr>
+                      <a:cNvPr id="90" name="Straight Connector 89">
+                        <a:extLst>
+                          <a:ext uri="{FF2B5EF4-FFF2-40B4-BE49-F238E27FC236}">
+                            <a16:creationId xmlns:p="http://schemas.openxmlformats.org/presentationml/2006/main" xmlns:a16="http://schemas.microsoft.com/office/drawing/2014/main" xmlns="" id="{2F22BA16-D3B7-4B43-AFCE-ACF8AAE6F2AB}"/>
+                          </a:ext>
+                        </a:extLst>
+                      </a:cNvPr>
+                      <a:cNvCxnSpPr>
+                        <a:cxnSpLocks/>
+                      </a:cNvCxnSpPr>
+                    </a:nvCxnSpPr>
+                    <a:spPr>
+                      <a:xfrm flipV="1">
+                        <a:off x="6426866" y="3952373"/>
+                        <a:ext cx="611784" cy="37679"/>
+                      </a:xfrm>
+                      <a:prstGeom prst="line">
+                        <a:avLst/>
+                      </a:prstGeom>
+                      <a:ln/>
+                    </a:spPr>
+                    <a:style>
+                      <a:lnRef idx="2">
+                        <a:schemeClr val="accent4"/>
+                      </a:lnRef>
+                      <a:fillRef idx="0">
+                        <a:schemeClr val="accent4"/>
+                      </a:fillRef>
+                      <a:effectRef idx="1">
+                        <a:schemeClr val="accent4"/>
+                      </a:effectRef>
+                      <a:fontRef idx="minor">
+                        <a:schemeClr val="tx1"/>
+                      </a:fontRef>
+                    </a:style>
+                  </a:cxnSp>
+                  <a:pic>
+                    <a:nvPicPr>
+                      <a:cNvPr id="8203" name="Picture 11" descr="Related image"/>
+                      <a:cNvPicPr>
+                        <a:picLocks noChangeAspect="1" noChangeArrowheads="1"/>
+                      </a:cNvPicPr>
+                    </a:nvPicPr>
+                    <a:blipFill>
+                      <a:blip r:embed="rId22" cstate="print"/>
+                      <a:srcRect/>
+                      <a:stretch>
+                        <a:fillRect/>
+                      </a:stretch>
+                    </a:blipFill>
+                    <a:spPr bwMode="auto">
+                      <a:xfrm>
+                        <a:off x="914400" y="5486400"/>
+                        <a:ext cx="833438" cy="533400"/>
+                      </a:xfrm>
+                      <a:prstGeom prst="rect">
+                        <a:avLst/>
+                      </a:prstGeom>
+                      <a:noFill/>
+                    </a:spPr>
+                  </a:pic>
+                  <a:pic>
+                    <a:nvPicPr>
+                      <a:cNvPr id="8214" name="Picture 22" descr="Image result for slack icon"/>
+                      <a:cNvPicPr>
+                        <a:picLocks noChangeAspect="1" noChangeArrowheads="1"/>
+                      </a:cNvPicPr>
+                    </a:nvPicPr>
+                    <a:blipFill>
+                      <a:blip r:embed="rId23" cstate="print"/>
+                      <a:srcRect/>
+                      <a:stretch>
+                        <a:fillRect/>
+                      </a:stretch>
+                    </a:blipFill>
+                    <a:spPr bwMode="auto">
+                      <a:xfrm>
+                        <a:off x="304800" y="3581400"/>
+                        <a:ext cx="1143000" cy="1066800"/>
+                      </a:xfrm>
+                      <a:prstGeom prst="rect">
+                        <a:avLst/>
+                      </a:prstGeom>
+                      <a:noFill/>
+                    </a:spPr>
+                  </a:pic>
+                  <a:pic>
+                    <a:nvPicPr>
+                      <a:cNvPr id="8216" name="Picture 24" descr="Image result for Zoom.us icon"/>
+                      <a:cNvPicPr>
+                        <a:picLocks noChangeAspect="1" noChangeArrowheads="1"/>
+                      </a:cNvPicPr>
+                    </a:nvPicPr>
+                    <a:blipFill>
+                      <a:blip r:embed="rId24" cstate="print"/>
+                      <a:srcRect/>
+                      <a:stretch>
+                        <a:fillRect/>
+                      </a:stretch>
+                    </a:blipFill>
+                    <a:spPr bwMode="auto">
+                      <a:xfrm>
+                        <a:off x="381000" y="4419600"/>
+                        <a:ext cx="1005840" cy="228600"/>
+                      </a:xfrm>
+                      <a:prstGeom prst="rect">
+                        <a:avLst/>
+                      </a:prstGeom>
+                      <a:noFill/>
+                    </a:spPr>
+                  </a:pic>
+                  <a:pic>
+                    <a:nvPicPr>
+                      <a:cNvPr id="8217" name="Picture 25"/>
+                      <a:cNvPicPr>
+                        <a:picLocks noChangeAspect="1" noChangeArrowheads="1"/>
+                      </a:cNvPicPr>
+                    </a:nvPicPr>
+                    <a:blipFill>
+                      <a:blip r:embed="rId25" cstate="print"/>
+                      <a:srcRect/>
+                      <a:stretch>
+                        <a:fillRect/>
+                      </a:stretch>
+                    </a:blipFill>
+                    <a:spPr bwMode="auto">
+                      <a:xfrm>
+                        <a:off x="304800" y="3581400"/>
+                        <a:ext cx="1219200" cy="228600"/>
+                      </a:xfrm>
+                      <a:prstGeom prst="rect">
+                        <a:avLst/>
+                      </a:prstGeom>
+                      <a:noFill/>
+                      <a:ln w="9525">
+                        <a:noFill/>
+                        <a:miter lim="800000"/>
+                        <a:headEnd/>
+                        <a:tailEnd/>
+                      </a:ln>
+                      <a:effectLst/>
+                    </a:spPr>
+                  </a:pic>
+                  <a:sp>
+                    <a:nvSpPr>
+                      <a:cNvPr id="61" name="TextBox 60"/>
+                      <a:cNvSpPr txBox="1"/>
+                    </a:nvSpPr>
+                    <a:spPr>
+                      <a:xfrm>
+                        <a:off x="4876800" y="6096000"/>
+                        <a:ext cx="1675459" cy="523220"/>
+                      </a:xfrm>
+                      <a:prstGeom prst="rect">
+                        <a:avLst/>
+                      </a:prstGeom>
+                      <a:noFill/>
+                    </a:spPr>
+                    <a:txSp>
+                      <a:txBody>
+                        <a:bodyPr wrap="none" rtlCol="0">
+                          <a:spAutoFit/>
+                        </a:bodyPr>
+                        <a:lstStyle>
+                          <a:defPPr>
+                            <a:defRPr lang="en-US"/>
+                          </a:defPPr>
+                          <a:lvl1pPr marL="0" algn="l" defTabSz="914400" rtl="0" eaLnBrk="1" latinLnBrk="0" hangingPunct="1">
+                            <a:defRPr sz="1800" kern="1200">
+                              <a:solidFill>
+                                <a:schemeClr val="tx1"/>
+                              </a:solidFill>
+                              <a:latin typeface="+mn-lt"/>
+                              <a:ea typeface="+mn-ea"/>
+                              <a:cs typeface="+mn-cs"/>
+                            </a:defRPr>
+                          </a:lvl1pPr>
+                          <a:lvl2pPr marL="457200" algn="l" defTabSz="914400" rtl="0" eaLnBrk="1" latinLnBrk="0" hangingPunct="1">
+                            <a:defRPr sz="1800" kern="1200">
+                              <a:solidFill>
+                                <a:schemeClr val="tx1"/>
+                              </a:solidFill>
+                              <a:latin typeface="+mn-lt"/>
+                              <a:ea typeface="+mn-ea"/>
+                              <a:cs typeface="+mn-cs"/>
+                            </a:defRPr>
+                          </a:lvl2pPr>
+                          <a:lvl3pPr marL="914400" algn="l" defTabSz="914400" rtl="0" eaLnBrk="1" latinLnBrk="0" hangingPunct="1">
+                            <a:defRPr sz="1800" kern="1200">
+                              <a:solidFill>
+                                <a:schemeClr val="tx1"/>
+                              </a:solidFill>
+                              <a:latin typeface="+mn-lt"/>
+                              <a:ea typeface="+mn-ea"/>
+                              <a:cs typeface="+mn-cs"/>
+                            </a:defRPr>
+                          </a:lvl3pPr>
+                          <a:lvl4pPr marL="1371600" algn="l" defTabSz="914400" rtl="0" eaLnBrk="1" latinLnBrk="0" hangingPunct="1">
+                            <a:defRPr sz="1800" kern="1200">
+                              <a:solidFill>
+                                <a:schemeClr val="tx1"/>
+                              </a:solidFill>
+                              <a:latin typeface="+mn-lt"/>
+                              <a:ea typeface="+mn-ea"/>
+                              <a:cs typeface="+mn-cs"/>
+                            </a:defRPr>
+                          </a:lvl4pPr>
+                          <a:lvl5pPr marL="1828800" algn="l" defTabSz="914400" rtl="0" eaLnBrk="1" latinLnBrk="0" hangingPunct="1">
+                            <a:defRPr sz="1800" kern="1200">
+                              <a:solidFill>
+                                <a:schemeClr val="tx1"/>
+                              </a:solidFill>
+                              <a:latin typeface="+mn-lt"/>
+                              <a:ea typeface="+mn-ea"/>
+                              <a:cs typeface="+mn-cs"/>
+                            </a:defRPr>
+                          </a:lvl5pPr>
+                          <a:lvl6pPr marL="2286000" algn="l" defTabSz="914400" rtl="0" eaLnBrk="1" latinLnBrk="0" hangingPunct="1">
+                            <a:defRPr sz="1800" kern="1200">
+                              <a:solidFill>
+                                <a:schemeClr val="tx1"/>
+                              </a:solidFill>
+                              <a:latin typeface="+mn-lt"/>
+                              <a:ea typeface="+mn-ea"/>
+                              <a:cs typeface="+mn-cs"/>
+                            </a:defRPr>
+                          </a:lvl6pPr>
+                          <a:lvl7pPr marL="2743200" algn="l" defTabSz="914400" rtl="0" eaLnBrk="1" latinLnBrk="0" hangingPunct="1">
+                            <a:defRPr sz="1800" kern="1200">
+                              <a:solidFill>
+                                <a:schemeClr val="tx1"/>
+                              </a:solidFill>
+                              <a:latin typeface="+mn-lt"/>
+                              <a:ea typeface="+mn-ea"/>
+                              <a:cs typeface="+mn-cs"/>
+                            </a:defRPr>
+                          </a:lvl7pPr>
+                          <a:lvl8pPr marL="3200400" algn="l" defTabSz="914400" rtl="0" eaLnBrk="1" latinLnBrk="0" hangingPunct="1">
+                            <a:defRPr sz="1800" kern="1200">
+                              <a:solidFill>
+                                <a:schemeClr val="tx1"/>
+                              </a:solidFill>
+                              <a:latin typeface="+mn-lt"/>
+                              <a:ea typeface="+mn-ea"/>
+                              <a:cs typeface="+mn-cs"/>
+                            </a:defRPr>
+                          </a:lvl8pPr>
+                          <a:lvl9pPr marL="3657600" algn="l" defTabSz="914400" rtl="0" eaLnBrk="1" latinLnBrk="0" hangingPunct="1">
+                            <a:defRPr sz="1800" kern="1200">
+                              <a:solidFill>
+                                <a:schemeClr val="tx1"/>
+                              </a:solidFill>
+                              <a:latin typeface="+mn-lt"/>
+                              <a:ea typeface="+mn-ea"/>
+                              <a:cs typeface="+mn-cs"/>
+                            </a:defRPr>
+                          </a:lvl9pPr>
+                        </a:lstStyle>
+                        <a:p>
+                          <a:pPr algn="ctr"/>
+                          <a:r>
+                            <a:rPr lang="en-IE" sz="1400" dirty="0" err="1" smtClean="0">
+                              <a:effectLst>
+                                <a:outerShdw blurRad="38100" dist="38100" dir="2700000" algn="tl">
+                                  <a:srgbClr val="000000">
+                                    <a:alpha val="43137"/>
+                                  </a:srgbClr>
+                                </a:outerShdw>
+                              </a:effectLst>
+                              <a:latin typeface="Britannic Bold" pitchFamily="34" charset="0"/>
+                            </a:rPr>
+                            <a:t>Wrk</a:t>
+                          </a:r>
+                          <a:r>
+                            <a:rPr lang="en-IE" sz="1400" dirty="0" smtClean="0">
+                              <a:effectLst>
+                                <a:outerShdw blurRad="38100" dist="38100" dir="2700000" algn="tl">
+                                  <a:srgbClr val="000000">
+                                    <a:alpha val="43137"/>
+                                  </a:srgbClr>
+                                </a:outerShdw>
+                              </a:effectLst>
+                              <a:latin typeface="Britannic Bold" pitchFamily="34" charset="0"/>
+                            </a:rPr>
+                            <a:t> </a:t>
+                          </a:r>
+                        </a:p>
+                        <a:p>
+                          <a:pPr algn="ctr"/>
+                          <a:r>
+                            <a:rPr lang="en-IE" sz="1400" dirty="0" smtClean="0">
+                              <a:effectLst>
+                                <a:outerShdw blurRad="38100" dist="38100" dir="2700000" algn="tl">
+                                  <a:srgbClr val="000000">
+                                    <a:alpha val="43137"/>
+                                  </a:srgbClr>
+                                </a:outerShdw>
+                              </a:effectLst>
+                              <a:latin typeface="Britannic Bold" pitchFamily="34" charset="0"/>
+                            </a:rPr>
+                            <a:t>Performance Tests</a:t>
+                          </a:r>
+                          <a:endParaRPr lang="en-IE" sz="1400" dirty="0">
+                            <a:effectLst>
+                              <a:outerShdw blurRad="38100" dist="38100" dir="2700000" algn="tl">
+                                <a:srgbClr val="000000">
+                                  <a:alpha val="43137"/>
+                                </a:srgbClr>
+                              </a:outerShdw>
+                            </a:effectLst>
+                            <a:latin typeface="Britannic Bold" pitchFamily="34" charset="0"/>
+                          </a:endParaRPr>
+                        </a:p>
+                      </a:txBody>
+                      <a:useSpRect/>
+                    </a:txSp>
+                  </a:sp>
+                  <a:pic>
+                    <a:nvPicPr>
+                      <a:cNvPr id="8219" name="Picture 27" descr="Related image"/>
+                      <a:cNvPicPr>
+                        <a:picLocks noChangeAspect="1" noChangeArrowheads="1"/>
+                      </a:cNvPicPr>
+                    </a:nvPicPr>
+                    <a:blipFill>
+                      <a:blip r:embed="rId26" cstate="print"/>
+                      <a:srcRect/>
+                      <a:stretch>
+                        <a:fillRect/>
+                      </a:stretch>
+                    </a:blipFill>
+                    <a:spPr bwMode="auto">
+                      <a:xfrm>
+                        <a:off x="3886200" y="5943600"/>
+                        <a:ext cx="1099037" cy="457200"/>
+                      </a:xfrm>
+                      <a:prstGeom prst="rect">
+                        <a:avLst/>
+                      </a:prstGeom>
+                      <a:noFill/>
+                    </a:spPr>
+                  </a:pic>
+                  <a:pic>
+                    <a:nvPicPr>
+                      <a:cNvPr id="8232" name="Picture 40" descr="Related image"/>
+                      <a:cNvPicPr>
+                        <a:picLocks noChangeAspect="1" noChangeArrowheads="1"/>
+                      </a:cNvPicPr>
+                    </a:nvPicPr>
+                    <a:blipFill>
+                      <a:blip r:embed="rId27" cstate="print"/>
+                      <a:srcRect/>
+                      <a:stretch>
+                        <a:fillRect/>
+                      </a:stretch>
+                    </a:blipFill>
+                    <a:spPr bwMode="auto">
+                      <a:xfrm>
+                        <a:off x="7239000" y="3505200"/>
+                        <a:ext cx="1507601" cy="397002"/>
+                      </a:xfrm>
+                      <a:prstGeom prst="rect">
+                        <a:avLst/>
+                      </a:prstGeom>
+                      <a:noFill/>
+                    </a:spPr>
+                  </a:pic>
+                  <a:pic>
+                    <a:nvPicPr>
+                      <a:cNvPr id="8234" name="Picture 42" descr="Related image"/>
+                      <a:cNvPicPr>
+                        <a:picLocks noChangeAspect="1" noChangeArrowheads="1"/>
+                      </a:cNvPicPr>
+                    </a:nvPicPr>
+                    <a:blipFill>
+                      <a:blip r:embed="rId28" cstate="print"/>
+                      <a:srcRect/>
+                      <a:stretch>
+                        <a:fillRect/>
+                      </a:stretch>
+                    </a:blipFill>
+                    <a:spPr bwMode="auto">
+                      <a:xfrm>
+                        <a:off x="7620000" y="3810000"/>
+                        <a:ext cx="765175" cy="765175"/>
+                      </a:xfrm>
+                      <a:prstGeom prst="rect">
+                        <a:avLst/>
+                      </a:prstGeom>
+                      <a:noFill/>
+                    </a:spPr>
+                  </a:pic>
+                  <a:pic>
+                    <a:nvPicPr>
+                      <a:cNvPr id="8236" name="Picture 44" descr="Related image"/>
+                      <a:cNvPicPr>
+                        <a:picLocks noChangeAspect="1" noChangeArrowheads="1"/>
+                      </a:cNvPicPr>
+                    </a:nvPicPr>
+                    <a:blipFill>
+                      <a:blip r:embed="rId29" cstate="print"/>
+                      <a:srcRect/>
+                      <a:stretch>
+                        <a:fillRect/>
+                      </a:stretch>
+                    </a:blipFill>
+                    <a:spPr bwMode="auto">
+                      <a:xfrm>
+                        <a:off x="2438400" y="1828800"/>
+                        <a:ext cx="1238462" cy="376560"/>
+                      </a:xfrm>
+                      <a:prstGeom prst="rect">
+                        <a:avLst/>
+                      </a:prstGeom>
+                      <a:noFill/>
+                    </a:spPr>
+                  </a:pic>
+                  <a:pic>
+                    <a:nvPicPr>
+                      <a:cNvPr id="8238" name="Picture 46" descr="Image result for monit icon images"/>
+                      <a:cNvPicPr>
+                        <a:picLocks noChangeAspect="1" noChangeArrowheads="1"/>
+                      </a:cNvPicPr>
+                    </a:nvPicPr>
+                    <a:blipFill>
+                      <a:blip r:embed="rId30" cstate="print"/>
+                      <a:srcRect/>
+                      <a:stretch>
+                        <a:fillRect/>
+                      </a:stretch>
+                    </a:blipFill>
+                    <a:spPr bwMode="auto">
+                      <a:xfrm>
+                        <a:off x="7086600" y="5334000"/>
+                        <a:ext cx="2057400" cy="955222"/>
+                      </a:xfrm>
+                      <a:prstGeom prst="rect">
+                        <a:avLst/>
+                      </a:prstGeom>
+                      <a:noFill/>
+                    </a:spPr>
+                  </a:pic>
+                </lc:lockedCanvas>
               </a:graphicData>
             </a:graphic>
           </wp:inline>
@@ -1915,7 +4096,7 @@
       <w:r>
         <w:t xml:space="preserve">: </w:t>
       </w:r>
-      <w:hyperlink r:id="rId13" w:history="1">
+      <w:hyperlink r:id="rId31" w:history="1">
         <w:r>
           <w:rPr>
             <w:rStyle w:val="Hyperlink"/>
@@ -1968,7 +4149,7 @@
         </w:numPr>
       </w:pPr>
       <w:r>
-        <w:t xml:space="preserve">Requirements &amp; Planning (E.g. </w:t>
+        <w:t>Requirements &amp; Planning (</w:t>
       </w:r>
       <w:proofErr w:type="spellStart"/>
       <w:r>
@@ -1976,7 +4157,13 @@
       </w:r>
       <w:proofErr w:type="spellEnd"/>
       <w:r>
-        <w:t>, Slack)</w:t>
+        <w:t>, Slack</w:t>
+      </w:r>
+      <w:r>
+        <w:t>, Blackboard, Zoom</w:t>
+      </w:r>
+      <w:r>
+        <w:t>)</w:t>
       </w:r>
     </w:p>
     <w:p>
@@ -1990,6 +4177,9 @@
       <w:r>
         <w:t>Architecture &amp; Design</w:t>
       </w:r>
+      <w:r>
+        <w:t xml:space="preserve"> (Draw.io)</w:t>
+      </w:r>
     </w:p>
     <w:p>
       <w:pPr>
@@ -2015,10 +4205,19 @@
         <w:t xml:space="preserve">Language tools </w:t>
       </w:r>
       <w:r>
-        <w:t xml:space="preserve">(E.g. </w:t>
-      </w:r>
-      <w:r>
-        <w:t>Visual Studio or Eclipse</w:t>
+        <w:t>(</w:t>
+      </w:r>
+      <w:r>
+        <w:t xml:space="preserve">Visual Studio </w:t>
+      </w:r>
+      <w:r>
+        <w:t xml:space="preserve">Code </w:t>
+      </w:r>
+      <w:r>
+        <w:t xml:space="preserve">or </w:t>
+      </w:r>
+      <w:r>
+        <w:t>Visual Studio Community 2017</w:t>
       </w:r>
       <w:r>
         <w:t>)</w:t>
@@ -2033,19 +4232,11 @@
         </w:numPr>
       </w:pPr>
       <w:r>
-        <w:t xml:space="preserve">Unit Testing (E.g. </w:t>
+        <w:t>Unit Testing (</w:t>
       </w:r>
       <w:proofErr w:type="spellStart"/>
       <w:r>
         <w:t>Nunit</w:t>
-      </w:r>
-      <w:proofErr w:type="spellEnd"/>
-      <w:r>
-        <w:t xml:space="preserve">, </w:t>
-      </w:r>
-      <w:proofErr w:type="spellStart"/>
-      <w:r>
-        <w:t>Junit</w:t>
       </w:r>
       <w:proofErr w:type="spellEnd"/>
       <w:r>
@@ -2061,7 +4252,7 @@
         </w:numPr>
       </w:pPr>
       <w:r>
-        <w:t xml:space="preserve">Source Control (E.g. Git, </w:t>
+        <w:t xml:space="preserve">Source Control (Git, </w:t>
       </w:r>
       <w:proofErr w:type="spellStart"/>
       <w:r>
@@ -2069,7 +4260,7 @@
       </w:r>
       <w:proofErr w:type="spellEnd"/>
       <w:r>
-        <w:t>, etc.)</w:t>
+        <w:t>)</w:t>
       </w:r>
     </w:p>
     <w:p>
@@ -2081,7 +4272,7 @@
         </w:numPr>
       </w:pPr>
       <w:r>
-        <w:t>Automated Testing (E.g. Selenium)</w:t>
+        <w:t>Automated Testing (Selenium)</w:t>
       </w:r>
     </w:p>
     <w:p>
@@ -2096,7 +4287,10 @@
         <w:t>Continuous Integration</w:t>
       </w:r>
       <w:r>
-        <w:t xml:space="preserve"> (E.g. Such as Jenkins, Collaboration</w:t>
+        <w:t xml:space="preserve"> (</w:t>
+      </w:r>
+      <w:r>
+        <w:t>Jenkins</w:t>
       </w:r>
       <w:r>
         <w:t>)</w:t>
@@ -2125,6 +4319,25 @@
       <w:r>
         <w:t>Configuration Management</w:t>
       </w:r>
+      <w:r>
+        <w:t xml:space="preserve"> (</w:t>
+      </w:r>
+      <w:proofErr w:type="spellStart"/>
+      <w:r>
+        <w:t>Nuget</w:t>
+      </w:r>
+      <w:proofErr w:type="spellEnd"/>
+      <w:r>
+        <w:t xml:space="preserve">, </w:t>
+      </w:r>
+      <w:proofErr w:type="spellStart"/>
+      <w:r>
+        <w:t>Ansible</w:t>
+      </w:r>
+      <w:proofErr w:type="spellEnd"/>
+      <w:r>
+        <w:t>)</w:t>
+      </w:r>
     </w:p>
     <w:p>
       <w:pPr>
@@ -2134,8 +4347,38 @@
           <w:numId w:val="8"/>
         </w:numPr>
       </w:pPr>
-      <w:r>
-        <w:t>Artefact Management</w:t>
+      <w:proofErr w:type="spellStart"/>
+      <w:r>
+        <w:t>Art</w:t>
+      </w:r>
+      <w:r>
+        <w:t>i</w:t>
+      </w:r>
+      <w:r>
+        <w:t>fact</w:t>
+      </w:r>
+      <w:proofErr w:type="spellEnd"/>
+      <w:r>
+        <w:t xml:space="preserve"> Management</w:t>
+      </w:r>
+      <w:r>
+        <w:t xml:space="preserve"> (</w:t>
+      </w:r>
+      <w:proofErr w:type="spellStart"/>
+      <w:r>
+        <w:t>jFrog</w:t>
+      </w:r>
+      <w:proofErr w:type="spellEnd"/>
+      <w:r>
+        <w:t xml:space="preserve"> </w:t>
+      </w:r>
+      <w:proofErr w:type="spellStart"/>
+      <w:r>
+        <w:t>Atrifactory</w:t>
+      </w:r>
+      <w:proofErr w:type="spellEnd"/>
+      <w:r>
+        <w:t>)</w:t>
       </w:r>
     </w:p>
     <w:p>
@@ -2149,6 +4392,17 @@
       <w:r>
         <w:t>Deployment Environments</w:t>
       </w:r>
+      <w:r>
+        <w:t xml:space="preserve"> (Linux </w:t>
+      </w:r>
+      <w:proofErr w:type="spellStart"/>
+      <w:r>
+        <w:t>Ubuntu</w:t>
+      </w:r>
+      <w:proofErr w:type="spellEnd"/>
+      <w:r>
+        <w:t xml:space="preserve"> 16.04)</w:t>
+      </w:r>
     </w:p>
     <w:p>
       <w:pPr>
@@ -2171,11 +4425,11 @@
         </w:numPr>
       </w:pPr>
       <w:r>
-        <w:t xml:space="preserve">Operate and Monitor (E.g. Snort, </w:t>
+        <w:t>Operate and Monitor (</w:t>
       </w:r>
       <w:proofErr w:type="spellStart"/>
       <w:r>
-        <w:t>Splunk</w:t>
+        <w:t>Monit</w:t>
       </w:r>
       <w:proofErr w:type="spellEnd"/>
       <w:r>
@@ -2199,10 +4453,15 @@
       </w:r>
       <w:proofErr w:type="spellEnd"/>
       <w:r>
+        <w:t>, Zoom, Blackboard</w:t>
+      </w:r>
+      <w:r>
         <w:t>)</w:t>
       </w:r>
     </w:p>
+    <w:p/>
     <w:sectPr>
+      <w:headerReference w:type="default" r:id="rId32"/>
       <w:pgSz w:w="11906" w:h="16838"/>
       <w:pgMar w:top="1440" w:right="1440" w:bottom="1440" w:left="1440" w:header="708" w:footer="708" w:gutter="0"/>
       <w:cols w:space="708"/>
@@ -2210,6 +4469,97 @@
     </w:sectPr>
   </w:body>
 </w:document>
+</file>
+
+<file path=word/endnotes.xml><?xml version="1.0" encoding="utf-8"?>
+<w:endnotes xmlns:ve="http://schemas.openxmlformats.org/markup-compatibility/2006" xmlns:o="urn:schemas-microsoft-com:office:office" xmlns:r="http://schemas.openxmlformats.org/officeDocument/2006/relationships" xmlns:m="http://schemas.openxmlformats.org/officeDocument/2006/math" xmlns:v="urn:schemas-microsoft-com:vml" xmlns:wp="http://schemas.openxmlformats.org/drawingml/2006/wordprocessingDrawing" xmlns:w10="urn:schemas-microsoft-com:office:word" xmlns:w="http://schemas.openxmlformats.org/wordprocessingml/2006/main" xmlns:wne="http://schemas.microsoft.com/office/word/2006/wordml">
+  <w:endnote w:type="separator" w:id="-1">
+    <w:p>
+      <w:pPr>
+        <w:spacing w:after="0" w:line="240" w:lineRule="auto"/>
+      </w:pPr>
+      <w:r>
+        <w:separator/>
+      </w:r>
+    </w:p>
+  </w:endnote>
+  <w:endnote w:type="continuationSeparator" w:id="0">
+    <w:p>
+      <w:pPr>
+        <w:spacing w:after="0" w:line="240" w:lineRule="auto"/>
+      </w:pPr>
+      <w:r>
+        <w:continuationSeparator/>
+      </w:r>
+    </w:p>
+  </w:endnote>
+</w:endnotes>
+</file>
+
+<file path=word/footnotes.xml><?xml version="1.0" encoding="utf-8"?>
+<w:footnotes xmlns:ve="http://schemas.openxmlformats.org/markup-compatibility/2006" xmlns:o="urn:schemas-microsoft-com:office:office" xmlns:r="http://schemas.openxmlformats.org/officeDocument/2006/relationships" xmlns:m="http://schemas.openxmlformats.org/officeDocument/2006/math" xmlns:v="urn:schemas-microsoft-com:vml" xmlns:wp="http://schemas.openxmlformats.org/drawingml/2006/wordprocessingDrawing" xmlns:w10="urn:schemas-microsoft-com:office:word" xmlns:w="http://schemas.openxmlformats.org/wordprocessingml/2006/main" xmlns:wne="http://schemas.microsoft.com/office/word/2006/wordml">
+  <w:footnote w:type="separator" w:id="-1">
+    <w:p>
+      <w:pPr>
+        <w:spacing w:after="0" w:line="240" w:lineRule="auto"/>
+      </w:pPr>
+      <w:r>
+        <w:separator/>
+      </w:r>
+    </w:p>
+  </w:footnote>
+  <w:footnote w:type="continuationSeparator" w:id="0">
+    <w:p>
+      <w:pPr>
+        <w:spacing w:after="0" w:line="240" w:lineRule="auto"/>
+      </w:pPr>
+      <w:r>
+        <w:continuationSeparator/>
+      </w:r>
+    </w:p>
+  </w:footnote>
+</w:footnotes>
+</file>
+
+<file path=word/header1.xml><?xml version="1.0" encoding="utf-8"?>
+<w:hdr xmlns:ve="http://schemas.openxmlformats.org/markup-compatibility/2006" xmlns:o="urn:schemas-microsoft-com:office:office" xmlns:r="http://schemas.openxmlformats.org/officeDocument/2006/relationships" xmlns:m="http://schemas.openxmlformats.org/officeDocument/2006/math" xmlns:v="urn:schemas-microsoft-com:vml" xmlns:wp="http://schemas.openxmlformats.org/drawingml/2006/wordprocessingDrawing" xmlns:w10="urn:schemas-microsoft-com:office:word" xmlns:w="http://schemas.openxmlformats.org/wordprocessingml/2006/main" xmlns:wne="http://schemas.microsoft.com/office/word/2006/wordml">
+  <w:p>
+    <w:pPr>
+      <w:pStyle w:val="Header"/>
+      <w:rPr>
+        <w:lang w:val="en-IE"/>
+      </w:rPr>
+    </w:pPr>
+    <w:r>
+      <w:rPr>
+        <w:lang w:val="en-IE"/>
+      </w:rPr>
+      <w:t>Updated: 26/03/2019</w:t>
+    </w:r>
+  </w:p>
+  <w:p>
+    <w:pPr>
+      <w:pStyle w:val="Header"/>
+      <w:rPr>
+        <w:lang w:val="en-IE"/>
+      </w:rPr>
+    </w:pPr>
+    <w:r>
+      <w:rPr>
+        <w:lang w:val="en-IE"/>
+      </w:rPr>
+      <w:t xml:space="preserve">Created by: Charles </w:t>
+    </w:r>
+    <w:proofErr w:type="spellStart"/>
+    <w:r>
+      <w:rPr>
+        <w:lang w:val="en-IE"/>
+      </w:rPr>
+      <w:t>Aylward</w:t>
+    </w:r>
+    <w:proofErr w:type="spellEnd"/>
+  </w:p>
+</w:hdr>
 </file>
 
 <file path=word/numbering.xml><?xml version="1.0" encoding="utf-8"?>
@@ -4405,6 +6755,60 @@
       <w:spacing w:after="100"/>
       <w:ind w:left="440"/>
     </w:pPr>
+  </w:style>
+  <w:style w:type="paragraph" w:styleId="Header">
+    <w:name w:val="header"/>
+    <w:basedOn w:val="Normal"/>
+    <w:link w:val="HeaderChar"/>
+    <w:uiPriority w:val="99"/>
+    <w:semiHidden/>
+    <w:unhideWhenUsed/>
+    <w:rsid w:val="0098076D"/>
+    <w:pPr>
+      <w:tabs>
+        <w:tab w:val="center" w:pos="4513"/>
+        <w:tab w:val="right" w:pos="9026"/>
+      </w:tabs>
+      <w:spacing w:after="0" w:line="240" w:lineRule="auto"/>
+    </w:pPr>
+  </w:style>
+  <w:style w:type="character" w:customStyle="1" w:styleId="HeaderChar">
+    <w:name w:val="Header Char"/>
+    <w:basedOn w:val="DefaultParagraphFont"/>
+    <w:link w:val="Header"/>
+    <w:uiPriority w:val="99"/>
+    <w:semiHidden/>
+    <w:rsid w:val="0098076D"/>
+    <w:rPr>
+      <w:lang w:val="en-GB"/>
+    </w:rPr>
+  </w:style>
+  <w:style w:type="paragraph" w:styleId="Footer">
+    <w:name w:val="footer"/>
+    <w:basedOn w:val="Normal"/>
+    <w:link w:val="FooterChar"/>
+    <w:uiPriority w:val="99"/>
+    <w:semiHidden/>
+    <w:unhideWhenUsed/>
+    <w:rsid w:val="0098076D"/>
+    <w:pPr>
+      <w:tabs>
+        <w:tab w:val="center" w:pos="4513"/>
+        <w:tab w:val="right" w:pos="9026"/>
+      </w:tabs>
+      <w:spacing w:after="0" w:line="240" w:lineRule="auto"/>
+    </w:pPr>
+  </w:style>
+  <w:style w:type="character" w:customStyle="1" w:styleId="FooterChar">
+    <w:name w:val="Footer Char"/>
+    <w:basedOn w:val="DefaultParagraphFont"/>
+    <w:link w:val="Footer"/>
+    <w:uiPriority w:val="99"/>
+    <w:semiHidden/>
+    <w:rsid w:val="0098076D"/>
+    <w:rPr>
+      <w:lang w:val="en-GB"/>
+    </w:rPr>
   </w:style>
 </w:styles>
 </file>
@@ -6067,63 +8471,63 @@
     </dgm:pt>
   </dgm:ptLst>
   <dgm:cxnLst>
-    <dgm:cxn modelId="{C247ECD4-6427-450A-B550-F3377FA6A0A1}" type="presOf" srcId="{859FF870-4A9F-4332-9044-AE09D600ADD4}" destId="{435E53DC-64E3-42AD-8892-34CB8329AB47}" srcOrd="0" destOrd="0" presId="urn:microsoft.com/office/officeart/2005/8/layout/vList2"/>
+    <dgm:cxn modelId="{CB5F710D-F010-4AFC-85A1-1A85C25686D4}" type="presOf" srcId="{6886944D-2F1D-4481-BB65-A751698AAB4E}" destId="{3829CA3E-A0B2-4DA9-B3A6-BF4DBD436A96}" srcOrd="0" destOrd="0" presId="urn:microsoft.com/office/officeart/2005/8/layout/vList2"/>
     <dgm:cxn modelId="{713395DD-F005-4500-BF38-B06C81FA0CA9}" srcId="{62E244CD-1E3B-4CDB-AF9B-1DA870912D00}" destId="{07C30BC7-F715-4193-8D20-69482D69E1A0}" srcOrd="3" destOrd="0" parTransId="{A0817CDE-6D99-4401-AD0E-2FAEF889D2E9}" sibTransId="{B99A1964-93FB-44FA-96E3-4EA910D11D79}"/>
-    <dgm:cxn modelId="{EEEC400C-90B8-428C-8BD9-5BF997657BD5}" type="presOf" srcId="{25E324CE-58AD-411F-AD9F-B179C0C8E040}" destId="{A7B7B746-2932-400F-8118-9AB6898A1784}" srcOrd="0" destOrd="0" presId="urn:microsoft.com/office/officeart/2005/8/layout/vList2"/>
+    <dgm:cxn modelId="{5D5ADCF5-0B1D-4CB3-8749-9BDB9762C91A}" type="presOf" srcId="{9A2D2F96-50BA-4F8E-B751-5A0114CCC65A}" destId="{12628E79-3A44-40BE-827C-7BE1A1FA4CC9}" srcOrd="0" destOrd="1" presId="urn:microsoft.com/office/officeart/2005/8/layout/vList2"/>
     <dgm:cxn modelId="{6C33D92B-1D22-4C76-86A7-B1E47239806F}" srcId="{2C32B487-79E8-46F8-9549-26274D94FDE6}" destId="{9A2D2F96-50BA-4F8E-B751-5A0114CCC65A}" srcOrd="1" destOrd="0" parTransId="{2170BBD6-213B-4801-88D8-3A08E729A747}" sibTransId="{1B3FE35B-B691-40F4-A5C4-2322F5D8E3E9}"/>
     <dgm:cxn modelId="{53634C74-7D37-4350-AABB-4B6B3D6A725C}" srcId="{CB1EBF6D-D04D-4743-97D8-A561D5C23F14}" destId="{6402C811-D256-417B-9C28-B19EE947BB99}" srcOrd="1" destOrd="0" parTransId="{5B7F7D97-F298-480B-815D-9BEA31441919}" sibTransId="{89EC3DF0-0FD9-4E8C-9C9A-B414369573FF}"/>
-    <dgm:cxn modelId="{A05E3EAD-6CDD-4255-B7C1-56BA6C764598}" type="presOf" srcId="{6402C811-D256-417B-9C28-B19EE947BB99}" destId="{0A43AF25-9CB2-43B4-861F-593601D4B264}" srcOrd="0" destOrd="1" presId="urn:microsoft.com/office/officeart/2005/8/layout/vList2"/>
-    <dgm:cxn modelId="{28B02E24-AEC6-4AA7-94A3-21C36FE1905D}" type="presOf" srcId="{07C30BC7-F715-4193-8D20-69482D69E1A0}" destId="{575DA60C-0DE1-4ECB-A1E2-70ED414D7D91}" srcOrd="0" destOrd="0" presId="urn:microsoft.com/office/officeart/2005/8/layout/vList2"/>
+    <dgm:cxn modelId="{B00A562F-5453-4616-8C77-31A53EFE4202}" type="presOf" srcId="{CB1EBF6D-D04D-4743-97D8-A561D5C23F14}" destId="{9F430D07-15CA-4EAE-BD92-8207B6A6B690}" srcOrd="0" destOrd="0" presId="urn:microsoft.com/office/officeart/2005/8/layout/vList2"/>
     <dgm:cxn modelId="{C4A357C4-4328-484B-85CB-CE92DB8A73D6}" srcId="{25E324CE-58AD-411F-AD9F-B179C0C8E040}" destId="{4D46C534-C25D-4497-B7F7-FE21CBB1B53D}" srcOrd="0" destOrd="0" parTransId="{8E730DB9-5959-4664-8748-F92ECF2D329B}" sibTransId="{4D0BE76C-E126-42F5-953B-4FF7D53C1417}"/>
     <dgm:cxn modelId="{CF01C3CE-90A7-4511-9A3C-10D7BF40B258}" srcId="{07C30BC7-F715-4193-8D20-69482D69E1A0}" destId="{7A42C367-9368-4AC3-ABFE-4E47F506B560}" srcOrd="2" destOrd="0" parTransId="{C05C3938-DC7B-4873-8132-70D7ED2762B3}" sibTransId="{433E51CC-859B-4DCC-8456-FA419F72BEB2}"/>
     <dgm:cxn modelId="{1E568422-C837-4731-80C5-7D840FCB7C6D}" srcId="{6886944D-2F1D-4481-BB65-A751698AAB4E}" destId="{B2338676-ED27-4903-9C74-D7E1943A5FC2}" srcOrd="0" destOrd="0" parTransId="{AC44EC28-19EA-4775-B58C-7D5D82FE3434}" sibTransId="{07E40895-47B4-4B48-B0E0-9E55A09555B4}"/>
     <dgm:cxn modelId="{A8F3383F-CCDD-4157-AC0F-073DC2B5D26B}" srcId="{2C32B487-79E8-46F8-9549-26274D94FDE6}" destId="{40436139-3723-4B8D-AB95-0244E9630884}" srcOrd="2" destOrd="0" parTransId="{D2894A0B-53CA-4303-9BE1-E981D1A8F79B}" sibTransId="{207E7A23-9265-4129-9E15-084739DD8CD1}"/>
     <dgm:cxn modelId="{E64A2FB7-782F-4FF9-AEB8-9735AE8B4C95}" srcId="{07C30BC7-F715-4193-8D20-69482D69E1A0}" destId="{859FF870-4A9F-4332-9044-AE09D600ADD4}" srcOrd="0" destOrd="0" parTransId="{FD596549-5D25-4965-8BAF-67CDDBB1DEA9}" sibTransId="{9292BDBD-3677-42A9-BA01-A1B452AB4193}"/>
-    <dgm:cxn modelId="{A849B884-3A41-4F23-822B-1FFBF622B0B7}" type="presOf" srcId="{01F5A1AC-0DB5-4CCA-A383-8AC9403C27C9}" destId="{4EEEEBB0-478B-4B12-91A3-FD21C3C495E3}" srcOrd="0" destOrd="3" presId="urn:microsoft.com/office/officeart/2005/8/layout/vList2"/>
+    <dgm:cxn modelId="{93015903-0076-4812-B02B-654504019E4C}" srcId="{6886944D-2F1D-4481-BB65-A751698AAB4E}" destId="{01F5A1AC-0DB5-4CCA-A383-8AC9403C27C9}" srcOrd="3" destOrd="0" parTransId="{9ADE4857-2119-4576-87BA-7A7DB775316C}" sibTransId="{4EAF3512-FBA1-41AF-8B9B-72D69F3C1324}"/>
     <dgm:cxn modelId="{21259FE5-9372-4C68-9730-0189845B50B1}" srcId="{62E244CD-1E3B-4CDB-AF9B-1DA870912D00}" destId="{2C32B487-79E8-46F8-9549-26274D94FDE6}" srcOrd="2" destOrd="0" parTransId="{ABD79914-9DB0-48B1-A161-6DCCB28BAE0B}" sibTransId="{38BB3DC8-F866-4F61-9807-7502B068468D}"/>
-    <dgm:cxn modelId="{D9B9A512-76BC-464E-B8AA-5BD1FF4827C7}" type="presOf" srcId="{CB1EBF6D-D04D-4743-97D8-A561D5C23F14}" destId="{9F430D07-15CA-4EAE-BD92-8207B6A6B690}" srcOrd="0" destOrd="0" presId="urn:microsoft.com/office/officeart/2005/8/layout/vList2"/>
-    <dgm:cxn modelId="{93015903-0076-4812-B02B-654504019E4C}" srcId="{6886944D-2F1D-4481-BB65-A751698AAB4E}" destId="{01F5A1AC-0DB5-4CCA-A383-8AC9403C27C9}" srcOrd="3" destOrd="0" parTransId="{9ADE4857-2119-4576-87BA-7A7DB775316C}" sibTransId="{4EAF3512-FBA1-41AF-8B9B-72D69F3C1324}"/>
-    <dgm:cxn modelId="{6D1530E7-32B4-473F-89C9-DBFC95F165B3}" type="presOf" srcId="{6886944D-2F1D-4481-BB65-A751698AAB4E}" destId="{3829CA3E-A0B2-4DA9-B3A6-BF4DBD436A96}" srcOrd="0" destOrd="0" presId="urn:microsoft.com/office/officeart/2005/8/layout/vList2"/>
     <dgm:cxn modelId="{0018CB64-80D2-42D3-93E6-E9503D5D3328}" srcId="{6886944D-2F1D-4481-BB65-A751698AAB4E}" destId="{E3867ED5-92A8-4E59-B0AD-F7A4B75E2EC6}" srcOrd="2" destOrd="0" parTransId="{3FC274F0-AF8F-4BCA-AD23-E86436482053}" sibTransId="{249063A7-18E7-456E-8AD1-8D358F9DFC9A}"/>
     <dgm:cxn modelId="{589EC206-173C-4F93-8595-32313AFC7F33}" srcId="{07C30BC7-F715-4193-8D20-69482D69E1A0}" destId="{4431813A-3888-4F61-AFD0-39AE8373BDC2}" srcOrd="1" destOrd="0" parTransId="{B40EF48F-EA30-4217-972F-14DB290506C0}" sibTransId="{F9FDE6C8-6518-4C3D-80FC-70E3342E5C11}"/>
-    <dgm:cxn modelId="{C7342FE0-5F42-474C-B4B9-1E1031652FCC}" type="presOf" srcId="{7A42C367-9368-4AC3-ABFE-4E47F506B560}" destId="{435E53DC-64E3-42AD-8892-34CB8329AB47}" srcOrd="0" destOrd="2" presId="urn:microsoft.com/office/officeart/2005/8/layout/vList2"/>
-    <dgm:cxn modelId="{E7295D30-0098-4820-AE0B-9AF154C975AB}" type="presOf" srcId="{4D46C534-C25D-4497-B7F7-FE21CBB1B53D}" destId="{DFC493F6-8AEB-41BF-B4A1-DF43CD458F0E}" srcOrd="0" destOrd="0" presId="urn:microsoft.com/office/officeart/2005/8/layout/vList2"/>
-    <dgm:cxn modelId="{C267527F-A756-43AD-95D2-481E86FB1408}" type="presOf" srcId="{40436139-3723-4B8D-AB95-0244E9630884}" destId="{12628E79-3A44-40BE-827C-7BE1A1FA4CC9}" srcOrd="0" destOrd="2" presId="urn:microsoft.com/office/officeart/2005/8/layout/vList2"/>
-    <dgm:cxn modelId="{87E84714-8EF9-4A93-BD52-09A19DBB2F28}" type="presOf" srcId="{B469E96D-781C-4A6E-BFFD-990A492E6A98}" destId="{DFC493F6-8AEB-41BF-B4A1-DF43CD458F0E}" srcOrd="0" destOrd="1" presId="urn:microsoft.com/office/officeart/2005/8/layout/vList2"/>
+    <dgm:cxn modelId="{3B6883E4-7101-486F-8E7D-B74FAB7ED06F}" type="presOf" srcId="{6402C811-D256-417B-9C28-B19EE947BB99}" destId="{0A43AF25-9CB2-43B4-861F-593601D4B264}" srcOrd="0" destOrd="1" presId="urn:microsoft.com/office/officeart/2005/8/layout/vList2"/>
+    <dgm:cxn modelId="{076E615C-4C9E-4FC5-9678-798AA8BD9848}" type="presOf" srcId="{62E244CD-1E3B-4CDB-AF9B-1DA870912D00}" destId="{7AF946D8-36A9-4B5F-A11E-7A96B7647143}" srcOrd="0" destOrd="0" presId="urn:microsoft.com/office/officeart/2005/8/layout/vList2"/>
+    <dgm:cxn modelId="{32D9EF1E-DC38-41E5-A757-E5B02F59F912}" type="presOf" srcId="{39B67683-4CF0-4D01-977D-D4A53AC9CF2B}" destId="{0A43AF25-9CB2-43B4-861F-593601D4B264}" srcOrd="0" destOrd="0" presId="urn:microsoft.com/office/officeart/2005/8/layout/vList2"/>
+    <dgm:cxn modelId="{C05BA610-60EA-470F-9C7D-374361E7EADC}" type="presOf" srcId="{4431813A-3888-4F61-AFD0-39AE8373BDC2}" destId="{435E53DC-64E3-42AD-8892-34CB8329AB47}" srcOrd="0" destOrd="1" presId="urn:microsoft.com/office/officeart/2005/8/layout/vList2"/>
     <dgm:cxn modelId="{69414B3E-3696-40BE-B487-DD811F2451AF}" srcId="{2C32B487-79E8-46F8-9549-26274D94FDE6}" destId="{78FB7EE9-D5A1-4478-97AD-AB414A72D172}" srcOrd="0" destOrd="0" parTransId="{FBA390DB-CE91-4CFE-9F01-0559CA865B75}" sibTransId="{9CB59984-3E6B-4771-8EE2-453D54825F4B}"/>
     <dgm:cxn modelId="{F1A41BCC-5034-45AE-8EBF-DF922EBEF70D}" srcId="{25E324CE-58AD-411F-AD9F-B179C0C8E040}" destId="{B469E96D-781C-4A6E-BFFD-990A492E6A98}" srcOrd="1" destOrd="0" parTransId="{757DC284-28BA-4B7E-9264-057AD8E82FE3}" sibTransId="{3668727F-C405-472B-9912-AFAC96033AEA}"/>
-    <dgm:cxn modelId="{84C8A724-834F-4359-ABEB-90F1EA605705}" type="presOf" srcId="{62E244CD-1E3B-4CDB-AF9B-1DA870912D00}" destId="{7AF946D8-36A9-4B5F-A11E-7A96B7647143}" srcOrd="0" destOrd="0" presId="urn:microsoft.com/office/officeart/2005/8/layout/vList2"/>
+    <dgm:cxn modelId="{C44EC55F-3C27-4350-8998-0D89C9AC02F7}" type="presOf" srcId="{4D46C534-C25D-4497-B7F7-FE21CBB1B53D}" destId="{DFC493F6-8AEB-41BF-B4A1-DF43CD458F0E}" srcOrd="0" destOrd="0" presId="urn:microsoft.com/office/officeart/2005/8/layout/vList2"/>
     <dgm:cxn modelId="{3E6D4FE8-9D60-456D-BD85-EB6BF963BDF6}" srcId="{25E324CE-58AD-411F-AD9F-B179C0C8E040}" destId="{EC12FD63-91AD-4A2D-BE9B-4AFD386582E7}" srcOrd="2" destOrd="0" parTransId="{A4E2646F-536D-4444-9FEB-D30DE4E1FC55}" sibTransId="{27681EE4-9662-4992-BE36-E0A5B951698B}"/>
-    <dgm:cxn modelId="{D63BD676-AD6B-4228-8542-86CD8DAE4C97}" type="presOf" srcId="{E3867ED5-92A8-4E59-B0AD-F7A4B75E2EC6}" destId="{4EEEEBB0-478B-4B12-91A3-FD21C3C495E3}" srcOrd="0" destOrd="2" presId="urn:microsoft.com/office/officeart/2005/8/layout/vList2"/>
-    <dgm:cxn modelId="{C9CCC72C-2221-4F7D-935D-4AD2020D5B0B}" type="presOf" srcId="{9A2D2F96-50BA-4F8E-B751-5A0114CCC65A}" destId="{12628E79-3A44-40BE-827C-7BE1A1FA4CC9}" srcOrd="0" destOrd="1" presId="urn:microsoft.com/office/officeart/2005/8/layout/vList2"/>
+    <dgm:cxn modelId="{C72752BE-8FCD-478F-A1A2-7FF926B610BF}" type="presOf" srcId="{01F5A1AC-0DB5-4CCA-A383-8AC9403C27C9}" destId="{4EEEEBB0-478B-4B12-91A3-FD21C3C495E3}" srcOrd="0" destOrd="3" presId="urn:microsoft.com/office/officeart/2005/8/layout/vList2"/>
+    <dgm:cxn modelId="{5452488A-3D2A-45E0-B37E-F3F4CD58E322}" type="presOf" srcId="{B2338676-ED27-4903-9C74-D7E1943A5FC2}" destId="{4EEEEBB0-478B-4B12-91A3-FD21C3C495E3}" srcOrd="0" destOrd="0" presId="urn:microsoft.com/office/officeart/2005/8/layout/vList2"/>
     <dgm:cxn modelId="{38C79526-7919-4B80-86AA-026EE4EED7C0}" srcId="{6886944D-2F1D-4481-BB65-A751698AAB4E}" destId="{CDD3C8B0-FDC8-4B51-81C7-5BDE0F7B8703}" srcOrd="1" destOrd="0" parTransId="{8A037C3B-D4E4-4F8A-83A5-BF0D12E19DFB}" sibTransId="{7669C1C5-2FE2-44A8-A9A4-B5B43F557932}"/>
-    <dgm:cxn modelId="{00142CEE-B444-491B-89FF-229BC6AC9EC9}" type="presOf" srcId="{2C32B487-79E8-46F8-9549-26274D94FDE6}" destId="{C242CB75-CAF6-492E-9B32-DAE771B63F5E}" srcOrd="0" destOrd="0" presId="urn:microsoft.com/office/officeart/2005/8/layout/vList2"/>
-    <dgm:cxn modelId="{942747FD-97A1-4BFE-9DE2-61E5CBB2B4CF}" type="presOf" srcId="{CDD3C8B0-FDC8-4B51-81C7-5BDE0F7B8703}" destId="{4EEEEBB0-478B-4B12-91A3-FD21C3C495E3}" srcOrd="0" destOrd="1" presId="urn:microsoft.com/office/officeart/2005/8/layout/vList2"/>
     <dgm:cxn modelId="{A2894CE5-BC2D-40F8-B518-F3874137B805}" srcId="{62E244CD-1E3B-4CDB-AF9B-1DA870912D00}" destId="{CB1EBF6D-D04D-4743-97D8-A561D5C23F14}" srcOrd="4" destOrd="0" parTransId="{53124995-707A-411F-9A31-080261150359}" sibTransId="{D54E545A-514F-4ADB-8883-EF9FA1697651}"/>
+    <dgm:cxn modelId="{B69BF616-5789-4885-8855-B0FC8DE546BF}" type="presOf" srcId="{2C32B487-79E8-46F8-9549-26274D94FDE6}" destId="{C242CB75-CAF6-492E-9B32-DAE771B63F5E}" srcOrd="0" destOrd="0" presId="urn:microsoft.com/office/officeart/2005/8/layout/vList2"/>
+    <dgm:cxn modelId="{3A91E76D-A0CE-4104-99E1-EB912AEED54B}" type="presOf" srcId="{78FB7EE9-D5A1-4478-97AD-AB414A72D172}" destId="{12628E79-3A44-40BE-827C-7BE1A1FA4CC9}" srcOrd="0" destOrd="0" presId="urn:microsoft.com/office/officeart/2005/8/layout/vList2"/>
     <dgm:cxn modelId="{797BE468-0E8D-47BA-9BA5-00EBC2246BB3}" srcId="{CB1EBF6D-D04D-4743-97D8-A561D5C23F14}" destId="{39B67683-4CF0-4D01-977D-D4A53AC9CF2B}" srcOrd="0" destOrd="0" parTransId="{9D2D15ED-C1A7-4D48-B713-7D34FB03FE0A}" sibTransId="{275D177B-EFBF-4729-BCDF-FCD8205BAA36}"/>
-    <dgm:cxn modelId="{E446DF4F-2A11-48F3-B77D-C37D05B6AA58}" type="presOf" srcId="{4431813A-3888-4F61-AFD0-39AE8373BDC2}" destId="{435E53DC-64E3-42AD-8892-34CB8329AB47}" srcOrd="0" destOrd="1" presId="urn:microsoft.com/office/officeart/2005/8/layout/vList2"/>
+    <dgm:cxn modelId="{7557AA35-FDFD-4A95-84A6-1E573083BED0}" type="presOf" srcId="{859FF870-4A9F-4332-9044-AE09D600ADD4}" destId="{435E53DC-64E3-42AD-8892-34CB8329AB47}" srcOrd="0" destOrd="0" presId="urn:microsoft.com/office/officeart/2005/8/layout/vList2"/>
     <dgm:cxn modelId="{4D09CE4A-552A-43CE-955C-C79CF3F6F48B}" srcId="{62E244CD-1E3B-4CDB-AF9B-1DA870912D00}" destId="{6886944D-2F1D-4481-BB65-A751698AAB4E}" srcOrd="1" destOrd="0" parTransId="{2A2A2EE4-FD8D-4085-BCFC-928015904F0D}" sibTransId="{0FE7BDED-3175-4435-BF02-601BDE5C36F9}"/>
-    <dgm:cxn modelId="{F1867A3A-CE7E-45C1-96D2-E5BCD6A3BE96}" type="presOf" srcId="{B2338676-ED27-4903-9C74-D7E1943A5FC2}" destId="{4EEEEBB0-478B-4B12-91A3-FD21C3C495E3}" srcOrd="0" destOrd="0" presId="urn:microsoft.com/office/officeart/2005/8/layout/vList2"/>
+    <dgm:cxn modelId="{C409E4F8-778D-4841-A6E7-D64D6C581023}" type="presOf" srcId="{7A42C367-9368-4AC3-ABFE-4E47F506B560}" destId="{435E53DC-64E3-42AD-8892-34CB8329AB47}" srcOrd="0" destOrd="2" presId="urn:microsoft.com/office/officeart/2005/8/layout/vList2"/>
+    <dgm:cxn modelId="{49A23E7F-7E15-455B-BD2D-A648158F6DD6}" type="presOf" srcId="{CDD3C8B0-FDC8-4B51-81C7-5BDE0F7B8703}" destId="{4EEEEBB0-478B-4B12-91A3-FD21C3C495E3}" srcOrd="0" destOrd="1" presId="urn:microsoft.com/office/officeart/2005/8/layout/vList2"/>
+    <dgm:cxn modelId="{311D2649-E1BE-48FE-9C2E-6ADBEC648648}" type="presOf" srcId="{40436139-3723-4B8D-AB95-0244E9630884}" destId="{12628E79-3A44-40BE-827C-7BE1A1FA4CC9}" srcOrd="0" destOrd="2" presId="urn:microsoft.com/office/officeart/2005/8/layout/vList2"/>
+    <dgm:cxn modelId="{D6C818A7-8228-4E86-8D06-532C5EF99058}" type="presOf" srcId="{E3867ED5-92A8-4E59-B0AD-F7A4B75E2EC6}" destId="{4EEEEBB0-478B-4B12-91A3-FD21C3C495E3}" srcOrd="0" destOrd="2" presId="urn:microsoft.com/office/officeart/2005/8/layout/vList2"/>
     <dgm:cxn modelId="{C7D6DF15-2C47-4293-BBFB-0949B42E9676}" srcId="{62E244CD-1E3B-4CDB-AF9B-1DA870912D00}" destId="{25E324CE-58AD-411F-AD9F-B179C0C8E040}" srcOrd="0" destOrd="0" parTransId="{CAAA1113-3A25-41D5-AE7C-627071FB15CF}" sibTransId="{4EAB160E-C949-471D-BE2B-48A66A693856}"/>
-    <dgm:cxn modelId="{87BC6DFC-B234-4014-BA3E-69CD0BDD5EAD}" type="presOf" srcId="{39B67683-4CF0-4D01-977D-D4A53AC9CF2B}" destId="{0A43AF25-9CB2-43B4-861F-593601D4B264}" srcOrd="0" destOrd="0" presId="urn:microsoft.com/office/officeart/2005/8/layout/vList2"/>
-    <dgm:cxn modelId="{65A57B63-6B90-419E-93A9-79C5F1848F07}" type="presOf" srcId="{78FB7EE9-D5A1-4478-97AD-AB414A72D172}" destId="{12628E79-3A44-40BE-827C-7BE1A1FA4CC9}" srcOrd="0" destOrd="0" presId="urn:microsoft.com/office/officeart/2005/8/layout/vList2"/>
-    <dgm:cxn modelId="{6A3D86B8-6C3F-4493-80D0-0BCC78C3A834}" type="presOf" srcId="{EC12FD63-91AD-4A2D-BE9B-4AFD386582E7}" destId="{DFC493F6-8AEB-41BF-B4A1-DF43CD458F0E}" srcOrd="0" destOrd="2" presId="urn:microsoft.com/office/officeart/2005/8/layout/vList2"/>
-    <dgm:cxn modelId="{3F608DB3-7A67-41C4-80BC-18C8BE6ADAC8}" type="presParOf" srcId="{7AF946D8-36A9-4B5F-A11E-7A96B7647143}" destId="{A7B7B746-2932-400F-8118-9AB6898A1784}" srcOrd="0" destOrd="0" presId="urn:microsoft.com/office/officeart/2005/8/layout/vList2"/>
-    <dgm:cxn modelId="{5B9F0295-8175-4024-B742-3ADC502C74E0}" type="presParOf" srcId="{7AF946D8-36A9-4B5F-A11E-7A96B7647143}" destId="{DFC493F6-8AEB-41BF-B4A1-DF43CD458F0E}" srcOrd="1" destOrd="0" presId="urn:microsoft.com/office/officeart/2005/8/layout/vList2"/>
-    <dgm:cxn modelId="{B6F48C45-57B1-4EC2-886D-AB36D6385B45}" type="presParOf" srcId="{7AF946D8-36A9-4B5F-A11E-7A96B7647143}" destId="{3829CA3E-A0B2-4DA9-B3A6-BF4DBD436A96}" srcOrd="2" destOrd="0" presId="urn:microsoft.com/office/officeart/2005/8/layout/vList2"/>
-    <dgm:cxn modelId="{059AA3DE-2AB1-4487-97EB-310E5FBBC162}" type="presParOf" srcId="{7AF946D8-36A9-4B5F-A11E-7A96B7647143}" destId="{4EEEEBB0-478B-4B12-91A3-FD21C3C495E3}" srcOrd="3" destOrd="0" presId="urn:microsoft.com/office/officeart/2005/8/layout/vList2"/>
-    <dgm:cxn modelId="{EA22AC56-487A-4B8E-8B98-C6849DA56DD9}" type="presParOf" srcId="{7AF946D8-36A9-4B5F-A11E-7A96B7647143}" destId="{C242CB75-CAF6-492E-9B32-DAE771B63F5E}" srcOrd="4" destOrd="0" presId="urn:microsoft.com/office/officeart/2005/8/layout/vList2"/>
-    <dgm:cxn modelId="{A4859D26-61D9-4DBB-B279-E7FADF9FB1C5}" type="presParOf" srcId="{7AF946D8-36A9-4B5F-A11E-7A96B7647143}" destId="{12628E79-3A44-40BE-827C-7BE1A1FA4CC9}" srcOrd="5" destOrd="0" presId="urn:microsoft.com/office/officeart/2005/8/layout/vList2"/>
-    <dgm:cxn modelId="{86B701E4-F58F-454E-8B1C-DF50B5558457}" type="presParOf" srcId="{7AF946D8-36A9-4B5F-A11E-7A96B7647143}" destId="{575DA60C-0DE1-4ECB-A1E2-70ED414D7D91}" srcOrd="6" destOrd="0" presId="urn:microsoft.com/office/officeart/2005/8/layout/vList2"/>
-    <dgm:cxn modelId="{A74BF73C-C3E4-4AB0-91DA-AF8EBFA284B7}" type="presParOf" srcId="{7AF946D8-36A9-4B5F-A11E-7A96B7647143}" destId="{435E53DC-64E3-42AD-8892-34CB8329AB47}" srcOrd="7" destOrd="0" presId="urn:microsoft.com/office/officeart/2005/8/layout/vList2"/>
-    <dgm:cxn modelId="{4E03A27F-644D-4EAE-8D06-9652E51C3B18}" type="presParOf" srcId="{7AF946D8-36A9-4B5F-A11E-7A96B7647143}" destId="{9F430D07-15CA-4EAE-BD92-8207B6A6B690}" srcOrd="8" destOrd="0" presId="urn:microsoft.com/office/officeart/2005/8/layout/vList2"/>
-    <dgm:cxn modelId="{8291E515-D8BA-49C4-93F3-E59384B2006A}" type="presParOf" srcId="{7AF946D8-36A9-4B5F-A11E-7A96B7647143}" destId="{0A43AF25-9CB2-43B4-861F-593601D4B264}" srcOrd="9" destOrd="0" presId="urn:microsoft.com/office/officeart/2005/8/layout/vList2"/>
+    <dgm:cxn modelId="{D05597ED-8324-4DE8-A8E5-920325B6E6D9}" type="presOf" srcId="{25E324CE-58AD-411F-AD9F-B179C0C8E040}" destId="{A7B7B746-2932-400F-8118-9AB6898A1784}" srcOrd="0" destOrd="0" presId="urn:microsoft.com/office/officeart/2005/8/layout/vList2"/>
+    <dgm:cxn modelId="{2F0A2176-D81B-4A32-A580-BAF807404587}" type="presOf" srcId="{EC12FD63-91AD-4A2D-BE9B-4AFD386582E7}" destId="{DFC493F6-8AEB-41BF-B4A1-DF43CD458F0E}" srcOrd="0" destOrd="2" presId="urn:microsoft.com/office/officeart/2005/8/layout/vList2"/>
+    <dgm:cxn modelId="{C3A96370-D006-4F68-B9A9-DE75494B8D3D}" type="presOf" srcId="{07C30BC7-F715-4193-8D20-69482D69E1A0}" destId="{575DA60C-0DE1-4ECB-A1E2-70ED414D7D91}" srcOrd="0" destOrd="0" presId="urn:microsoft.com/office/officeart/2005/8/layout/vList2"/>
+    <dgm:cxn modelId="{D333E8C7-C86F-48A1-B090-783AB558007F}" type="presOf" srcId="{B469E96D-781C-4A6E-BFFD-990A492E6A98}" destId="{DFC493F6-8AEB-41BF-B4A1-DF43CD458F0E}" srcOrd="0" destOrd="1" presId="urn:microsoft.com/office/officeart/2005/8/layout/vList2"/>
+    <dgm:cxn modelId="{33E568FD-E4C6-4578-8E0C-5B90E7B3DDE9}" type="presParOf" srcId="{7AF946D8-36A9-4B5F-A11E-7A96B7647143}" destId="{A7B7B746-2932-400F-8118-9AB6898A1784}" srcOrd="0" destOrd="0" presId="urn:microsoft.com/office/officeart/2005/8/layout/vList2"/>
+    <dgm:cxn modelId="{FE3484D3-3B37-435F-B029-8E88C6144BD4}" type="presParOf" srcId="{7AF946D8-36A9-4B5F-A11E-7A96B7647143}" destId="{DFC493F6-8AEB-41BF-B4A1-DF43CD458F0E}" srcOrd="1" destOrd="0" presId="urn:microsoft.com/office/officeart/2005/8/layout/vList2"/>
+    <dgm:cxn modelId="{8651B248-E85B-4F22-AEB6-88C6CEB925C3}" type="presParOf" srcId="{7AF946D8-36A9-4B5F-A11E-7A96B7647143}" destId="{3829CA3E-A0B2-4DA9-B3A6-BF4DBD436A96}" srcOrd="2" destOrd="0" presId="urn:microsoft.com/office/officeart/2005/8/layout/vList2"/>
+    <dgm:cxn modelId="{42389CDD-B2CD-449D-8E53-72BFD3FC4440}" type="presParOf" srcId="{7AF946D8-36A9-4B5F-A11E-7A96B7647143}" destId="{4EEEEBB0-478B-4B12-91A3-FD21C3C495E3}" srcOrd="3" destOrd="0" presId="urn:microsoft.com/office/officeart/2005/8/layout/vList2"/>
+    <dgm:cxn modelId="{E410824B-34C0-4B65-AE93-9D92BD3B9D91}" type="presParOf" srcId="{7AF946D8-36A9-4B5F-A11E-7A96B7647143}" destId="{C242CB75-CAF6-492E-9B32-DAE771B63F5E}" srcOrd="4" destOrd="0" presId="urn:microsoft.com/office/officeart/2005/8/layout/vList2"/>
+    <dgm:cxn modelId="{740E0C09-7029-469D-805A-AABA933D28D0}" type="presParOf" srcId="{7AF946D8-36A9-4B5F-A11E-7A96B7647143}" destId="{12628E79-3A44-40BE-827C-7BE1A1FA4CC9}" srcOrd="5" destOrd="0" presId="urn:microsoft.com/office/officeart/2005/8/layout/vList2"/>
+    <dgm:cxn modelId="{EF690AB2-AF49-49B3-BCB1-F67CB8CB2EF8}" type="presParOf" srcId="{7AF946D8-36A9-4B5F-A11E-7A96B7647143}" destId="{575DA60C-0DE1-4ECB-A1E2-70ED414D7D91}" srcOrd="6" destOrd="0" presId="urn:microsoft.com/office/officeart/2005/8/layout/vList2"/>
+    <dgm:cxn modelId="{C9F5772C-5E39-4ACC-8AD0-2F93105F6DC8}" type="presParOf" srcId="{7AF946D8-36A9-4B5F-A11E-7A96B7647143}" destId="{435E53DC-64E3-42AD-8892-34CB8329AB47}" srcOrd="7" destOrd="0" presId="urn:microsoft.com/office/officeart/2005/8/layout/vList2"/>
+    <dgm:cxn modelId="{16470AC3-97B6-4599-9392-C631DE6D9126}" type="presParOf" srcId="{7AF946D8-36A9-4B5F-A11E-7A96B7647143}" destId="{9F430D07-15CA-4EAE-BD92-8207B6A6B690}" srcOrd="8" destOrd="0" presId="urn:microsoft.com/office/officeart/2005/8/layout/vList2"/>
+    <dgm:cxn modelId="{D6EB3F16-F07D-486A-8A3E-9FE30B91242B}" type="presParOf" srcId="{7AF946D8-36A9-4B5F-A11E-7A96B7647143}" destId="{0A43AF25-9CB2-43B4-861F-593601D4B264}" srcOrd="9" destOrd="0" presId="urn:microsoft.com/office/officeart/2005/8/layout/vList2"/>
   </dgm:cxnLst>
   <dgm:bg/>
   <dgm:whole/>
   <dgm:extLst>
     <a:ext uri="http://schemas.microsoft.com/office/drawing/2008/diagram">
-      <dsp:dataModelExt xmlns:dsp="http://schemas.microsoft.com/office/drawing/2008/diagram" xmlns="" relId="rId11" minVer="http://schemas.openxmlformats.org/drawingml/2006/diagram"/>
+      <dsp:dataModelExt xmlns:dsp="http://schemas.microsoft.com/office/drawing/2008/diagram" xmlns="" relId="rId13" minVer="http://schemas.openxmlformats.org/drawingml/2006/diagram"/>
     </a:ext>
   </dgm:extLst>
 </dgm:dataModel>
@@ -8490,7 +10894,7 @@
 </file>
 
 <file path=customXml/itemProps1.xml><?xml version="1.0" encoding="utf-8"?>
-<ds:datastoreItem xmlns:ds="http://schemas.openxmlformats.org/officeDocument/2006/customXml" ds:itemID="{524D6E2D-6AC7-4775-9B98-80B040BA5F0C}">
+<ds:datastoreItem xmlns:ds="http://schemas.openxmlformats.org/officeDocument/2006/customXml" ds:itemID="{1CCC2AA9-0E45-403C-8C19-BF228069250C}">
   <ds:schemaRefs>
     <ds:schemaRef ds:uri="http://schemas.openxmlformats.org/officeDocument/2006/bibliography"/>
   </ds:schemaRefs>

</xml_diff>

<commit_message>
Updates to documents and code
</commit_message>
<xml_diff>
--- a/Documentation/CrowSoft Agile DevOps Processes - Draft.docx
+++ b/Documentation/CrowSoft Agile DevOps Processes - Draft.docx
@@ -1720,7 +1720,7 @@
             <wp:docPr id="10" name="Diagram 7">
               <a:extLst xmlns:a="http://schemas.openxmlformats.org/drawingml/2006/main">
                 <a:ext uri="{FF2B5EF4-FFF2-40B4-BE49-F238E27FC236}">
-                  <a16:creationId xmlns:lc="http://schemas.openxmlformats.org/drawingml/2006/lockedCanvas" xmlns:a16="http://schemas.microsoft.com/office/drawing/2014/main" xmlns:p="http://schemas.openxmlformats.org/presentationml/2006/main" xmlns="" xmlns:w="http://schemas.openxmlformats.org/wordprocessingml/2006/main" xmlns:w10="urn:schemas-microsoft-com:office:word" xmlns:v="urn:schemas-microsoft-com:vml" xmlns:o="urn:schemas-microsoft-com:office:office" id="{04DF54E5-A886-4E15-96BB-C8D25FBC1910}"/>
+                  <a16:creationId xmlns:o="urn:schemas-microsoft-com:office:office" xmlns:v="urn:schemas-microsoft-com:vml" xmlns:w10="urn:schemas-microsoft-com:office:word" xmlns:w="http://schemas.openxmlformats.org/wordprocessingml/2006/main" xmlns="" xmlns:p="http://schemas.openxmlformats.org/presentationml/2006/main" xmlns:a16="http://schemas.microsoft.com/office/drawing/2014/main" xmlns:lc="http://schemas.openxmlformats.org/drawingml/2006/lockedCanvas" id="{04DF54E5-A886-4E15-96BB-C8D25FBC1910}"/>
                 </a:ext>
               </a:extLst>
             </wp:docPr>
@@ -1821,6 +1821,10 @@
       <w:pPr>
         <w:pStyle w:val="Caption"/>
         <w:keepNext/>
+        <w:rPr>
+          <w:noProof/>
+          <w:lang w:val="en-IE" w:eastAsia="en-IE"/>
+        </w:rPr>
       </w:pPr>
       <w:r>
         <w:t xml:space="preserve">Figure </w:t>
@@ -1844,16 +1848,22 @@
       <w:r>
         <w:t xml:space="preserve"> Process </w:t>
       </w:r>
-      <w:r>
+    </w:p>
+    <w:p>
+      <w:pPr>
         <w:rPr>
-          <w:noProof/>
+          <w:lang w:val="en-IE" w:eastAsia="en-IE"/>
+        </w:rPr>
+      </w:pPr>
+      <w:r>
+        <w:rPr>
           <w:lang w:val="en-IE" w:eastAsia="en-IE"/>
         </w:rPr>
         <w:drawing>
           <wp:inline distT="0" distB="0" distL="0" distR="0">
             <wp:extent cx="5731510" cy="3414412"/>
             <wp:effectExtent l="19050" t="0" r="0" b="0"/>
-            <wp:docPr id="2" name="Object 1"/>
+            <wp:docPr id="1" name="Object 1"/>
             <wp:cNvGraphicFramePr/>
             <a:graphic xmlns:a="http://schemas.openxmlformats.org/drawingml/2006/main">
               <a:graphicData uri="http://schemas.openxmlformats.org/drawingml/2006/lockedCanvas">
@@ -1875,7 +1885,7 @@
                       <a:cNvPr id="74" name="Rectangle: Rounded Corners 73">
                         <a:extLst>
                           <a:ext uri="{FF2B5EF4-FFF2-40B4-BE49-F238E27FC236}">
-                            <a16:creationId xmlns:p="http://schemas.openxmlformats.org/presentationml/2006/main" xmlns:a16="http://schemas.microsoft.com/office/drawing/2014/main" xmlns="" id="{1D838972-D107-4FC0-86F6-111F21BB8F67}"/>
+                            <a16:creationId xmlns:p="http://schemas.openxmlformats.org/presentationml/2006/main" xmlns="" xmlns:a16="http://schemas.microsoft.com/office/drawing/2014/main" id="{1D838972-D107-4FC0-86F6-111F21BB8F67}"/>
                           </a:ext>
                         </a:extLst>
                       </a:cNvPr>
@@ -2018,7 +2028,7 @@
                       <a:cNvPr id="6" name="Rectangle: Rounded Corners 5">
                         <a:extLst>
                           <a:ext uri="{FF2B5EF4-FFF2-40B4-BE49-F238E27FC236}">
-                            <a16:creationId xmlns:p="http://schemas.openxmlformats.org/presentationml/2006/main" xmlns:a16="http://schemas.microsoft.com/office/drawing/2014/main" xmlns="" id="{3361B1F7-61DA-41EA-A158-80D47FBC601B}"/>
+                            <a16:creationId xmlns:p="http://schemas.openxmlformats.org/presentationml/2006/main" xmlns="" xmlns:a16="http://schemas.microsoft.com/office/drawing/2014/main" id="{3361B1F7-61DA-41EA-A158-80D47FBC601B}"/>
                           </a:ext>
                         </a:extLst>
                       </a:cNvPr>
@@ -2161,7 +2171,7 @@
                       <a:cNvPr id="15362" name="Picture 2" descr="Related image">
                         <a:extLst>
                           <a:ext uri="{FF2B5EF4-FFF2-40B4-BE49-F238E27FC236}">
-                            <a16:creationId xmlns:p="http://schemas.openxmlformats.org/presentationml/2006/main" xmlns:a16="http://schemas.microsoft.com/office/drawing/2014/main" xmlns="" id="{8913D232-6DF1-48E3-A429-AE211CF7127D}"/>
+                            <a16:creationId xmlns:p="http://schemas.openxmlformats.org/presentationml/2006/main" xmlns="" xmlns:a16="http://schemas.microsoft.com/office/drawing/2014/main" id="{8913D232-6DF1-48E3-A429-AE211CF7127D}"/>
                           </a:ext>
                         </a:extLst>
                       </a:cNvPr>
@@ -2173,7 +2183,7 @@
                       <a:blip r:embed="rId14" cstate="print">
                         <a:extLst>
                           <a:ext uri="{28A0092B-C50C-407E-A947-70E740481C1C}">
-                            <a14:useLocalDpi xmlns:p="http://schemas.openxmlformats.org/presentationml/2006/main" xmlns:a14="http://schemas.microsoft.com/office/drawing/2010/main" xmlns="" val="0"/>
+                            <a14:useLocalDpi xmlns:p="http://schemas.openxmlformats.org/presentationml/2006/main" xmlns="" xmlns:a14="http://schemas.microsoft.com/office/drawing/2010/main" val="0"/>
                           </a:ext>
                         </a:extLst>
                       </a:blip>
@@ -2193,7 +2203,7 @@
                       <a:noFill/>
                       <a:extLst>
                         <a:ext uri="{909E8E84-426E-40DD-AFC4-6F175D3DCCD1}">
-                          <a14:hiddenFill xmlns:p="http://schemas.openxmlformats.org/presentationml/2006/main" xmlns:a14="http://schemas.microsoft.com/office/drawing/2010/main" xmlns="">
+                          <a14:hiddenFill xmlns:p="http://schemas.openxmlformats.org/presentationml/2006/main" xmlns="" xmlns:a14="http://schemas.microsoft.com/office/drawing/2010/main">
                             <a:solidFill>
                               <a:srgbClr val="FFFFFF"/>
                             </a:solidFill>
@@ -2207,7 +2217,7 @@
                       <a:cNvPr id="9" name="Rectangle: Rounded Corners 8">
                         <a:extLst>
                           <a:ext uri="{FF2B5EF4-FFF2-40B4-BE49-F238E27FC236}">
-                            <a16:creationId xmlns:p="http://schemas.openxmlformats.org/presentationml/2006/main" xmlns:a16="http://schemas.microsoft.com/office/drawing/2014/main" xmlns="" id="{026577BB-D8B8-49E0-8B70-1B84A8B8C33B}"/>
+                            <a16:creationId xmlns:p="http://schemas.openxmlformats.org/presentationml/2006/main" xmlns="" xmlns:a16="http://schemas.microsoft.com/office/drawing/2014/main" id="{026577BB-D8B8-49E0-8B70-1B84A8B8C33B}"/>
                           </a:ext>
                         </a:extLst>
                       </a:cNvPr>
@@ -2215,8 +2225,8 @@
                     </a:nvSpPr>
                     <a:spPr>
                       <a:xfrm>
-                        <a:off x="5128459" y="1307493"/>
-                        <a:ext cx="3812106" cy="1389929"/>
+                        <a:off x="4572000" y="1307493"/>
+                        <a:ext cx="4368565" cy="1389929"/>
                       </a:xfrm>
                       <a:prstGeom prst="roundRect">
                         <a:avLst/>
@@ -2350,7 +2360,7 @@
                       <a:cNvPr id="10" name="Picture 9">
                         <a:extLst>
                           <a:ext uri="{FF2B5EF4-FFF2-40B4-BE49-F238E27FC236}">
-                            <a16:creationId xmlns:p="http://schemas.openxmlformats.org/presentationml/2006/main" xmlns:a16="http://schemas.microsoft.com/office/drawing/2014/main" xmlns="" id="{5AC3D39C-1E7D-4D10-8B3F-7F6EB9B0ED46}"/>
+                            <a16:creationId xmlns:p="http://schemas.openxmlformats.org/presentationml/2006/main" xmlns="" xmlns:a16="http://schemas.microsoft.com/office/drawing/2014/main" id="{5AC3D39C-1E7D-4D10-8B3F-7F6EB9B0ED46}"/>
                           </a:ext>
                         </a:extLst>
                       </a:cNvPr>
@@ -2362,7 +2372,7 @@
                       <a:blip r:embed="rId15" cstate="print">
                         <a:extLst>
                           <a:ext uri="{28A0092B-C50C-407E-A947-70E740481C1C}">
-                            <a14:useLocalDpi xmlns:p="http://schemas.openxmlformats.org/presentationml/2006/main" xmlns:a14="http://schemas.microsoft.com/office/drawing/2010/main" xmlns="" val="0"/>
+                            <a14:useLocalDpi xmlns:p="http://schemas.openxmlformats.org/presentationml/2006/main" xmlns="" xmlns:a14="http://schemas.microsoft.com/office/drawing/2010/main" val="0"/>
                           </a:ext>
                         </a:extLst>
                       </a:blip>
@@ -2385,7 +2395,7 @@
                       <a:cNvPr id="12" name="Rectangle: Rounded Corners 11">
                         <a:extLst>
                           <a:ext uri="{FF2B5EF4-FFF2-40B4-BE49-F238E27FC236}">
-                            <a16:creationId xmlns:p="http://schemas.openxmlformats.org/presentationml/2006/main" xmlns:a16="http://schemas.microsoft.com/office/drawing/2014/main" xmlns="" id="{D5A10EA0-9538-4294-9A39-376087F91AA9}"/>
+                            <a16:creationId xmlns:p="http://schemas.openxmlformats.org/presentationml/2006/main" xmlns="" xmlns:a16="http://schemas.microsoft.com/office/drawing/2014/main" id="{D5A10EA0-9538-4294-9A39-376087F91AA9}"/>
                           </a:ext>
                         </a:extLst>
                       </a:cNvPr>
@@ -2394,7 +2404,7 @@
                     <a:spPr>
                       <a:xfrm>
                         <a:off x="2115429" y="1301522"/>
-                        <a:ext cx="2805830" cy="1368406"/>
+                        <a:ext cx="2227971" cy="1368406"/>
                       </a:xfrm>
                       <a:prstGeom prst="roundRect">
                         <a:avLst/>
@@ -2528,7 +2538,7 @@
                       <a:cNvPr id="13" name="Rectangle: Rounded Corners 12">
                         <a:extLst>
                           <a:ext uri="{FF2B5EF4-FFF2-40B4-BE49-F238E27FC236}">
-                            <a16:creationId xmlns:p="http://schemas.openxmlformats.org/presentationml/2006/main" xmlns:a16="http://schemas.microsoft.com/office/drawing/2014/main" xmlns="" id="{F6E1CC74-9639-445F-9926-FC0AF8932A1A}"/>
+                            <a16:creationId xmlns:p="http://schemas.openxmlformats.org/presentationml/2006/main" xmlns="" xmlns:a16="http://schemas.microsoft.com/office/drawing/2014/main" id="{F6E1CC74-9639-445F-9926-FC0AF8932A1A}"/>
                           </a:ext>
                         </a:extLst>
                       </a:cNvPr>
@@ -2671,7 +2681,7 @@
                       <a:cNvPr id="19" name="Picture 18">
                         <a:extLst>
                           <a:ext uri="{FF2B5EF4-FFF2-40B4-BE49-F238E27FC236}">
-                            <a16:creationId xmlns:p="http://schemas.openxmlformats.org/presentationml/2006/main" xmlns:a16="http://schemas.microsoft.com/office/drawing/2014/main" xmlns="" id="{6A2D1D4E-E637-41B0-9A80-E88C62213FA5}"/>
+                            <a16:creationId xmlns:p="http://schemas.openxmlformats.org/presentationml/2006/main" xmlns="" xmlns:a16="http://schemas.microsoft.com/office/drawing/2014/main" id="{6A2D1D4E-E637-41B0-9A80-E88C62213FA5}"/>
                           </a:ext>
                         </a:extLst>
                       </a:cNvPr>
@@ -2683,7 +2693,7 @@
                       <a:blip r:embed="rId16" cstate="print">
                         <a:extLst>
                           <a:ext uri="{28A0092B-C50C-407E-A947-70E740481C1C}">
-                            <a14:useLocalDpi xmlns:p="http://schemas.openxmlformats.org/presentationml/2006/main" xmlns:a14="http://schemas.microsoft.com/office/drawing/2010/main" xmlns="" val="0"/>
+                            <a14:useLocalDpi xmlns:p="http://schemas.openxmlformats.org/presentationml/2006/main" xmlns="" xmlns:a14="http://schemas.microsoft.com/office/drawing/2010/main" val="0"/>
                           </a:ext>
                         </a:extLst>
                       </a:blip>
@@ -2706,7 +2716,7 @@
                       <a:cNvPr id="20" name="Picture 19">
                         <a:extLst>
                           <a:ext uri="{FF2B5EF4-FFF2-40B4-BE49-F238E27FC236}">
-                            <a16:creationId xmlns:p="http://schemas.openxmlformats.org/presentationml/2006/main" xmlns:a16="http://schemas.microsoft.com/office/drawing/2014/main" xmlns="" id="{7A664BF7-2BED-4529-AF18-7CD31084EDBC}"/>
+                            <a16:creationId xmlns:p="http://schemas.openxmlformats.org/presentationml/2006/main" xmlns="" xmlns:a16="http://schemas.microsoft.com/office/drawing/2014/main" id="{7A664BF7-2BED-4529-AF18-7CD31084EDBC}"/>
                           </a:ext>
                         </a:extLst>
                       </a:cNvPr>
@@ -2718,7 +2728,7 @@
                       <a:blip r:embed="rId17" cstate="print">
                         <a:extLst>
                           <a:ext uri="{28A0092B-C50C-407E-A947-70E740481C1C}">
-                            <a14:useLocalDpi xmlns:p="http://schemas.openxmlformats.org/presentationml/2006/main" xmlns:a14="http://schemas.microsoft.com/office/drawing/2010/main" xmlns="" val="0"/>
+                            <a14:useLocalDpi xmlns:p="http://schemas.openxmlformats.org/presentationml/2006/main" xmlns="" xmlns:a14="http://schemas.microsoft.com/office/drawing/2010/main" val="0"/>
                           </a:ext>
                         </a:extLst>
                       </a:blip>
@@ -2728,8 +2738,8 @@
                     </a:blipFill>
                     <a:spPr>
                       <a:xfrm>
-                        <a:off x="4038600" y="1676400"/>
-                        <a:ext cx="737631" cy="582729"/>
+                        <a:off x="2819400" y="1905000"/>
+                        <a:ext cx="771645" cy="609600"/>
                       </a:xfrm>
                       <a:prstGeom prst="rect">
                         <a:avLst/>
@@ -2741,7 +2751,7 @@
                       <a:cNvPr id="27" name="Picture 4" descr="Related image">
                         <a:extLst>
                           <a:ext uri="{FF2B5EF4-FFF2-40B4-BE49-F238E27FC236}">
-                            <a16:creationId xmlns:p="http://schemas.openxmlformats.org/presentationml/2006/main" xmlns:a16="http://schemas.microsoft.com/office/drawing/2014/main" xmlns="" id="{D3474849-1B27-4378-8BAC-4A0E031BC269}"/>
+                            <a16:creationId xmlns:p="http://schemas.openxmlformats.org/presentationml/2006/main" xmlns="" xmlns:a16="http://schemas.microsoft.com/office/drawing/2014/main" id="{D3474849-1B27-4378-8BAC-4A0E031BC269}"/>
                           </a:ext>
                         </a:extLst>
                       </a:cNvPr>
@@ -2753,7 +2763,7 @@
                       <a:blip r:embed="rId18" cstate="print">
                         <a:extLst>
                           <a:ext uri="{28A0092B-C50C-407E-A947-70E740481C1C}">
-                            <a14:useLocalDpi xmlns:p="http://schemas.openxmlformats.org/presentationml/2006/main" xmlns:a14="http://schemas.microsoft.com/office/drawing/2010/main" xmlns="" val="0"/>
+                            <a14:useLocalDpi xmlns:p="http://schemas.openxmlformats.org/presentationml/2006/main" xmlns="" xmlns:a14="http://schemas.microsoft.com/office/drawing/2010/main" val="0"/>
                           </a:ext>
                         </a:extLst>
                       </a:blip>
@@ -2773,7 +2783,7 @@
                       <a:noFill/>
                       <a:extLst>
                         <a:ext uri="{909E8E84-426E-40DD-AFC4-6F175D3DCCD1}">
-                          <a14:hiddenFill xmlns:p="http://schemas.openxmlformats.org/presentationml/2006/main" xmlns:a14="http://schemas.microsoft.com/office/drawing/2010/main" xmlns="">
+                          <a14:hiddenFill xmlns:p="http://schemas.openxmlformats.org/presentationml/2006/main" xmlns="" xmlns:a14="http://schemas.microsoft.com/office/drawing/2010/main">
                             <a:solidFill>
                               <a:srgbClr val="FFFFFF"/>
                             </a:solidFill>
@@ -2787,7 +2797,7 @@
                       <a:cNvPr id="28" name="Picture 27">
                         <a:extLst>
                           <a:ext uri="{FF2B5EF4-FFF2-40B4-BE49-F238E27FC236}">
-                            <a16:creationId xmlns:p="http://schemas.openxmlformats.org/presentationml/2006/main" xmlns:a16="http://schemas.microsoft.com/office/drawing/2014/main" xmlns="" id="{B94385D5-98B6-4AC7-B7CD-65B49EF4CA03}"/>
+                            <a16:creationId xmlns:p="http://schemas.openxmlformats.org/presentationml/2006/main" xmlns="" xmlns:a16="http://schemas.microsoft.com/office/drawing/2014/main" id="{B94385D5-98B6-4AC7-B7CD-65B49EF4CA03}"/>
                           </a:ext>
                         </a:extLst>
                       </a:cNvPr>
@@ -2799,7 +2809,7 @@
                       <a:blip r:embed="rId19" cstate="print">
                         <a:extLst>
                           <a:ext uri="{28A0092B-C50C-407E-A947-70E740481C1C}">
-                            <a14:useLocalDpi xmlns:p="http://schemas.openxmlformats.org/presentationml/2006/main" xmlns:a14="http://schemas.microsoft.com/office/drawing/2010/main" xmlns="" val="0"/>
+                            <a14:useLocalDpi xmlns:p="http://schemas.openxmlformats.org/presentationml/2006/main" xmlns="" xmlns:a14="http://schemas.microsoft.com/office/drawing/2010/main" val="0"/>
                           </a:ext>
                         </a:extLst>
                       </a:blip>
@@ -2822,7 +2832,7 @@
                       <a:cNvPr id="31" name="Straight Connector 30">
                         <a:extLst>
                           <a:ext uri="{FF2B5EF4-FFF2-40B4-BE49-F238E27FC236}">
-                            <a16:creationId xmlns:p="http://schemas.openxmlformats.org/presentationml/2006/main" xmlns:a16="http://schemas.microsoft.com/office/drawing/2014/main" xmlns="" id="{323884FB-A247-4387-9215-9A9E8470F2A0}"/>
+                            <a16:creationId xmlns:p="http://schemas.openxmlformats.org/presentationml/2006/main" xmlns="" xmlns:a16="http://schemas.microsoft.com/office/drawing/2014/main" id="{323884FB-A247-4387-9215-9A9E8470F2A0}"/>
                           </a:ext>
                         </a:extLst>
                       </a:cNvPr>
@@ -2860,7 +2870,7 @@
                       <a:cNvPr id="33" name="Straight Connector 32">
                         <a:extLst>
                           <a:ext uri="{FF2B5EF4-FFF2-40B4-BE49-F238E27FC236}">
-                            <a16:creationId xmlns:p="http://schemas.openxmlformats.org/presentationml/2006/main" xmlns:a16="http://schemas.microsoft.com/office/drawing/2014/main" xmlns="" id="{EDBCDB02-1877-48E1-8234-82F5C68048D2}"/>
+                            <a16:creationId xmlns:p="http://schemas.openxmlformats.org/presentationml/2006/main" xmlns="" xmlns:a16="http://schemas.microsoft.com/office/drawing/2014/main" id="{EDBCDB02-1877-48E1-8234-82F5C68048D2}"/>
                           </a:ext>
                         </a:extLst>
                       </a:cNvPr>
@@ -2898,7 +2908,7 @@
                       <a:cNvPr id="37" name="Picture 36">
                         <a:extLst>
                           <a:ext uri="{FF2B5EF4-FFF2-40B4-BE49-F238E27FC236}">
-                            <a16:creationId xmlns:p="http://schemas.openxmlformats.org/presentationml/2006/main" xmlns:a16="http://schemas.microsoft.com/office/drawing/2014/main" xmlns="" id="{E63422CD-2838-4A04-81ED-A278AEC41896}"/>
+                            <a16:creationId xmlns:p="http://schemas.openxmlformats.org/presentationml/2006/main" xmlns="" xmlns:a16="http://schemas.microsoft.com/office/drawing/2014/main" id="{E63422CD-2838-4A04-81ED-A278AEC41896}"/>
                           </a:ext>
                         </a:extLst>
                       </a:cNvPr>
@@ -2910,7 +2920,7 @@
                       <a:blip r:embed="rId20" cstate="print">
                         <a:extLst>
                           <a:ext uri="{28A0092B-C50C-407E-A947-70E740481C1C}">
-                            <a14:useLocalDpi xmlns:p="http://schemas.openxmlformats.org/presentationml/2006/main" xmlns:a14="http://schemas.microsoft.com/office/drawing/2010/main" xmlns="" val="0"/>
+                            <a14:useLocalDpi xmlns:p="http://schemas.openxmlformats.org/presentationml/2006/main" xmlns="" xmlns:a14="http://schemas.microsoft.com/office/drawing/2010/main" val="0"/>
                           </a:ext>
                         </a:extLst>
                       </a:blip>
@@ -2920,7 +2930,7 @@
                     </a:blipFill>
                     <a:spPr>
                       <a:xfrm>
-                        <a:off x="5410200" y="1676400"/>
+                        <a:off x="4876800" y="1676400"/>
                         <a:ext cx="1534416" cy="493481"/>
                       </a:xfrm>
                       <a:prstGeom prst="rect">
@@ -2933,7 +2943,7 @@
                       <a:cNvPr id="39" name="Straight Connector 38">
                         <a:extLst>
                           <a:ext uri="{FF2B5EF4-FFF2-40B4-BE49-F238E27FC236}">
-                            <a16:creationId xmlns:p="http://schemas.openxmlformats.org/presentationml/2006/main" xmlns:a16="http://schemas.microsoft.com/office/drawing/2014/main" xmlns="" id="{33381917-C21F-4F2D-87AA-7E079E65AD3F}"/>
+                            <a16:creationId xmlns:p="http://schemas.openxmlformats.org/presentationml/2006/main" xmlns="" xmlns:a16="http://schemas.microsoft.com/office/drawing/2014/main" id="{33381917-C21F-4F2D-87AA-7E079E65AD3F}"/>
                           </a:ext>
                         </a:extLst>
                       </a:cNvPr>
@@ -2971,7 +2981,7 @@
                       <a:cNvPr id="47" name="Rectangle: Rounded Corners 46">
                         <a:extLst>
                           <a:ext uri="{FF2B5EF4-FFF2-40B4-BE49-F238E27FC236}">
-                            <a16:creationId xmlns:p="http://schemas.openxmlformats.org/presentationml/2006/main" xmlns:a16="http://schemas.microsoft.com/office/drawing/2014/main" xmlns="" id="{1A4C5F64-6070-4AA7-B3C8-B87CA784202B}"/>
+                            <a16:creationId xmlns:p="http://schemas.openxmlformats.org/presentationml/2006/main" xmlns="" xmlns:a16="http://schemas.microsoft.com/office/drawing/2014/main" id="{1A4C5F64-6070-4AA7-B3C8-B87CA784202B}"/>
                           </a:ext>
                         </a:extLst>
                       </a:cNvPr>
@@ -3114,7 +3124,7 @@
                       <a:cNvPr id="51" name="Picture 50">
                         <a:extLst>
                           <a:ext uri="{FF2B5EF4-FFF2-40B4-BE49-F238E27FC236}">
-                            <a16:creationId xmlns:p="http://schemas.openxmlformats.org/presentationml/2006/main" xmlns:a16="http://schemas.microsoft.com/office/drawing/2014/main" xmlns="" id="{72721FF6-1EE4-4E1C-AD01-BC2F7761B051}"/>
+                            <a16:creationId xmlns:p="http://schemas.openxmlformats.org/presentationml/2006/main" xmlns="" xmlns:a16="http://schemas.microsoft.com/office/drawing/2014/main" id="{72721FF6-1EE4-4E1C-AD01-BC2F7761B051}"/>
                           </a:ext>
                         </a:extLst>
                       </a:cNvPr>
@@ -3126,7 +3136,7 @@
                       <a:blip r:embed="rId21" cstate="print">
                         <a:extLst>
                           <a:ext uri="{28A0092B-C50C-407E-A947-70E740481C1C}">
-                            <a14:useLocalDpi xmlns:p="http://schemas.openxmlformats.org/presentationml/2006/main" xmlns:a14="http://schemas.microsoft.com/office/drawing/2010/main" xmlns="" val="0"/>
+                            <a14:useLocalDpi xmlns:p="http://schemas.openxmlformats.org/presentationml/2006/main" xmlns="" xmlns:a14="http://schemas.microsoft.com/office/drawing/2010/main" val="0"/>
                           </a:ext>
                         </a:extLst>
                       </a:blip>
@@ -3149,7 +3159,7 @@
                       <a:cNvPr id="59" name="Rectangle: Rounded Corners 58">
                         <a:extLst>
                           <a:ext uri="{FF2B5EF4-FFF2-40B4-BE49-F238E27FC236}">
-                            <a16:creationId xmlns:p="http://schemas.openxmlformats.org/presentationml/2006/main" xmlns:a16="http://schemas.microsoft.com/office/drawing/2014/main" xmlns="" id="{40DDAFC7-2343-4D18-84DB-27D82A318D14}"/>
+                            <a16:creationId xmlns:p="http://schemas.openxmlformats.org/presentationml/2006/main" xmlns="" xmlns:a16="http://schemas.microsoft.com/office/drawing/2014/main" id="{40DDAFC7-2343-4D18-84DB-27D82A318D14}"/>
                           </a:ext>
                         </a:extLst>
                       </a:cNvPr>
@@ -3299,7 +3309,7 @@
                       <a:cNvPr id="65" name="Rectangle: Rounded Corners 64">
                         <a:extLst>
                           <a:ext uri="{FF2B5EF4-FFF2-40B4-BE49-F238E27FC236}">
-                            <a16:creationId xmlns:p="http://schemas.openxmlformats.org/presentationml/2006/main" xmlns:a16="http://schemas.microsoft.com/office/drawing/2014/main" xmlns="" id="{46AFC2AF-CFE6-4A1C-A681-9C5F8CDC4E08}"/>
+                            <a16:creationId xmlns:p="http://schemas.openxmlformats.org/presentationml/2006/main" xmlns="" xmlns:a16="http://schemas.microsoft.com/office/drawing/2014/main" id="{46AFC2AF-CFE6-4A1C-A681-9C5F8CDC4E08}"/>
                           </a:ext>
                         </a:extLst>
                       </a:cNvPr>
@@ -3442,7 +3452,7 @@
                       <a:cNvPr id="72" name="Straight Connector 71">
                         <a:extLst>
                           <a:ext uri="{FF2B5EF4-FFF2-40B4-BE49-F238E27FC236}">
-                            <a16:creationId xmlns:p="http://schemas.openxmlformats.org/presentationml/2006/main" xmlns:a16="http://schemas.microsoft.com/office/drawing/2014/main" xmlns="" id="{F3E1E8B7-7631-4D72-A00F-E23044A1BE1F}"/>
+                            <a16:creationId xmlns:p="http://schemas.openxmlformats.org/presentationml/2006/main" xmlns="" xmlns:a16="http://schemas.microsoft.com/office/drawing/2014/main" id="{F3E1E8B7-7631-4D72-A00F-E23044A1BE1F}"/>
                           </a:ext>
                         </a:extLst>
                       </a:cNvPr>
@@ -3480,7 +3490,7 @@
                       <a:cNvPr id="78" name="Straight Connector 77">
                         <a:extLst>
                           <a:ext uri="{FF2B5EF4-FFF2-40B4-BE49-F238E27FC236}">
-                            <a16:creationId xmlns:p="http://schemas.openxmlformats.org/presentationml/2006/main" xmlns:a16="http://schemas.microsoft.com/office/drawing/2014/main" xmlns="" id="{F663B159-7BFE-4C43-8BAD-54538C2CE6DE}"/>
+                            <a16:creationId xmlns:p="http://schemas.openxmlformats.org/presentationml/2006/main" xmlns="" xmlns:a16="http://schemas.microsoft.com/office/drawing/2014/main" id="{F663B159-7BFE-4C43-8BAD-54538C2CE6DE}"/>
                           </a:ext>
                         </a:extLst>
                       </a:cNvPr>
@@ -3518,7 +3528,7 @@
                       <a:cNvPr id="83" name="Straight Connector 82">
                         <a:extLst>
                           <a:ext uri="{FF2B5EF4-FFF2-40B4-BE49-F238E27FC236}">
-                            <a16:creationId xmlns:p="http://schemas.openxmlformats.org/presentationml/2006/main" xmlns:a16="http://schemas.microsoft.com/office/drawing/2014/main" xmlns="" id="{AB4FE091-356B-4BA5-B45C-01D19290C22F}"/>
+                            <a16:creationId xmlns:p="http://schemas.openxmlformats.org/presentationml/2006/main" xmlns="" xmlns:a16="http://schemas.microsoft.com/office/drawing/2014/main" id="{AB4FE091-356B-4BA5-B45C-01D19290C22F}"/>
                           </a:ext>
                         </a:extLst>
                       </a:cNvPr>
@@ -3528,8 +3538,8 @@
                     </a:nvCxnSpPr>
                     <a:spPr>
                       <a:xfrm flipH="1" flipV="1">
-                        <a:off x="4539440" y="2547221"/>
-                        <a:ext cx="730143" cy="393315"/>
+                        <a:off x="4191000" y="2667000"/>
+                        <a:ext cx="1078584" cy="273537"/>
                       </a:xfrm>
                       <a:prstGeom prst="line">
                         <a:avLst/>
@@ -3556,7 +3566,7 @@
                       <a:cNvPr id="85" name="Straight Connector 84">
                         <a:extLst>
                           <a:ext uri="{FF2B5EF4-FFF2-40B4-BE49-F238E27FC236}">
-                            <a16:creationId xmlns:p="http://schemas.openxmlformats.org/presentationml/2006/main" xmlns:a16="http://schemas.microsoft.com/office/drawing/2014/main" xmlns="" id="{609F955E-CFBC-4484-ADFC-62A6ADD6D07B}"/>
+                            <a16:creationId xmlns:p="http://schemas.openxmlformats.org/presentationml/2006/main" xmlns="" xmlns:a16="http://schemas.microsoft.com/office/drawing/2014/main" id="{609F955E-CFBC-4484-ADFC-62A6ADD6D07B}"/>
                           </a:ext>
                         </a:extLst>
                       </a:cNvPr>
@@ -3594,7 +3604,7 @@
                       <a:cNvPr id="87" name="Straight Connector 86">
                         <a:extLst>
                           <a:ext uri="{FF2B5EF4-FFF2-40B4-BE49-F238E27FC236}">
-                            <a16:creationId xmlns:p="http://schemas.openxmlformats.org/presentationml/2006/main" xmlns:a16="http://schemas.microsoft.com/office/drawing/2014/main" xmlns="" id="{FDEA3AF4-4A30-4B3D-B6B2-0102418C87C1}"/>
+                            <a16:creationId xmlns:p="http://schemas.openxmlformats.org/presentationml/2006/main" xmlns="" xmlns:a16="http://schemas.microsoft.com/office/drawing/2014/main" id="{FDEA3AF4-4A30-4B3D-B6B2-0102418C87C1}"/>
                           </a:ext>
                         </a:extLst>
                       </a:cNvPr>
@@ -3632,7 +3642,7 @@
                       <a:cNvPr id="90" name="Straight Connector 89">
                         <a:extLst>
                           <a:ext uri="{FF2B5EF4-FFF2-40B4-BE49-F238E27FC236}">
-                            <a16:creationId xmlns:p="http://schemas.openxmlformats.org/presentationml/2006/main" xmlns:a16="http://schemas.microsoft.com/office/drawing/2014/main" xmlns="" id="{2F22BA16-D3B7-4B43-AFCE-ACF8AAE6F2AB}"/>
+                            <a16:creationId xmlns:p="http://schemas.openxmlformats.org/presentationml/2006/main" xmlns="" xmlns:a16="http://schemas.microsoft.com/office/drawing/2014/main" id="{2F22BA16-D3B7-4B43-AFCE-ACF8AAE6F2AB}"/>
                           </a:ext>
                         </a:extLst>
                       </a:cNvPr>
@@ -4023,38 +4033,13 @@
                   </a:pic>
                   <a:pic>
                     <a:nvPicPr>
-                      <a:cNvPr id="8236" name="Picture 44" descr="Related image"/>
+                      <a:cNvPr id="8238" name="Picture 46" descr="Image result for monit icon images"/>
                       <a:cNvPicPr>
                         <a:picLocks noChangeAspect="1" noChangeArrowheads="1"/>
                       </a:cNvPicPr>
                     </a:nvPicPr>
                     <a:blipFill>
                       <a:blip r:embed="rId29" cstate="print"/>
-                      <a:srcRect/>
-                      <a:stretch>
-                        <a:fillRect/>
-                      </a:stretch>
-                    </a:blipFill>
-                    <a:spPr bwMode="auto">
-                      <a:xfrm>
-                        <a:off x="2438400" y="1828800"/>
-                        <a:ext cx="1238462" cy="376560"/>
-                      </a:xfrm>
-                      <a:prstGeom prst="rect">
-                        <a:avLst/>
-                      </a:prstGeom>
-                      <a:noFill/>
-                    </a:spPr>
-                  </a:pic>
-                  <a:pic>
-                    <a:nvPicPr>
-                      <a:cNvPr id="8238" name="Picture 46" descr="Image result for monit icon images"/>
-                      <a:cNvPicPr>
-                        <a:picLocks noChangeAspect="1" noChangeArrowheads="1"/>
-                      </a:cNvPicPr>
-                    </a:nvPicPr>
-                    <a:blipFill>
-                      <a:blip r:embed="rId30" cstate="print"/>
                       <a:srcRect/>
                       <a:stretch>
                         <a:fillRect/>
@@ -4071,6 +4056,31 @@
                       <a:noFill/>
                     </a:spPr>
                   </a:pic>
+                  <a:pic>
+                    <a:nvPicPr>
+                      <a:cNvPr id="3" name="Picture 2" descr="Image result for gradle icon"/>
+                      <a:cNvPicPr>
+                        <a:picLocks noChangeAspect="1" noChangeArrowheads="1"/>
+                      </a:cNvPicPr>
+                    </a:nvPicPr>
+                    <a:blipFill>
+                      <a:blip r:embed="rId30" cstate="print"/>
+                      <a:srcRect/>
+                      <a:stretch>
+                        <a:fillRect/>
+                      </a:stretch>
+                    </a:blipFill>
+                    <a:spPr bwMode="auto">
+                      <a:xfrm>
+                        <a:off x="5867400" y="2209800"/>
+                        <a:ext cx="1363148" cy="381000"/>
+                      </a:xfrm>
+                      <a:prstGeom prst="rect">
+                        <a:avLst/>
+                      </a:prstGeom>
+                      <a:noFill/>
+                    </a:spPr>
+                  </a:pic>
                 </lc:lockedCanvas>
               </a:graphicData>
             </a:graphic>
@@ -4445,6 +4455,7 @@
         </w:numPr>
       </w:pPr>
       <w:r>
+        <w:lastRenderedPageBreak/>
         <w:t xml:space="preserve">Continuous Feedback (Slack, </w:t>
       </w:r>
       <w:proofErr w:type="spellStart"/>
@@ -4534,7 +4545,31 @@
       <w:rPr>
         <w:lang w:val="en-IE"/>
       </w:rPr>
-      <w:t>Updated: 26/03/2019</w:t>
+      <w:t xml:space="preserve">Updated: </w:t>
+    </w:r>
+    <w:r>
+      <w:rPr>
+        <w:lang w:val="en-IE"/>
+      </w:rPr>
+      <w:t>02</w:t>
+    </w:r>
+    <w:r>
+      <w:rPr>
+        <w:lang w:val="en-IE"/>
+      </w:rPr>
+      <w:t>/0</w:t>
+    </w:r>
+    <w:r>
+      <w:rPr>
+        <w:lang w:val="en-IE"/>
+      </w:rPr>
+      <w:t>4</w:t>
+    </w:r>
+    <w:r>
+      <w:rPr>
+        <w:lang w:val="en-IE"/>
+      </w:rPr>
+      <w:t>/2019</w:t>
     </w:r>
   </w:p>
   <w:p>
@@ -8471,57 +8506,57 @@
     </dgm:pt>
   </dgm:ptLst>
   <dgm:cxnLst>
-    <dgm:cxn modelId="{CB5F710D-F010-4AFC-85A1-1A85C25686D4}" type="presOf" srcId="{6886944D-2F1D-4481-BB65-A751698AAB4E}" destId="{3829CA3E-A0B2-4DA9-B3A6-BF4DBD436A96}" srcOrd="0" destOrd="0" presId="urn:microsoft.com/office/officeart/2005/8/layout/vList2"/>
+    <dgm:cxn modelId="{A8E93565-706A-4968-AD65-4B6B6A061D82}" type="presOf" srcId="{E3867ED5-92A8-4E59-B0AD-F7A4B75E2EC6}" destId="{4EEEEBB0-478B-4B12-91A3-FD21C3C495E3}" srcOrd="0" destOrd="2" presId="urn:microsoft.com/office/officeart/2005/8/layout/vList2"/>
+    <dgm:cxn modelId="{41AF96BC-E194-40E0-8606-B20104852A17}" type="presOf" srcId="{6886944D-2F1D-4481-BB65-A751698AAB4E}" destId="{3829CA3E-A0B2-4DA9-B3A6-BF4DBD436A96}" srcOrd="0" destOrd="0" presId="urn:microsoft.com/office/officeart/2005/8/layout/vList2"/>
     <dgm:cxn modelId="{713395DD-F005-4500-BF38-B06C81FA0CA9}" srcId="{62E244CD-1E3B-4CDB-AF9B-1DA870912D00}" destId="{07C30BC7-F715-4193-8D20-69482D69E1A0}" srcOrd="3" destOrd="0" parTransId="{A0817CDE-6D99-4401-AD0E-2FAEF889D2E9}" sibTransId="{B99A1964-93FB-44FA-96E3-4EA910D11D79}"/>
-    <dgm:cxn modelId="{5D5ADCF5-0B1D-4CB3-8749-9BDB9762C91A}" type="presOf" srcId="{9A2D2F96-50BA-4F8E-B751-5A0114CCC65A}" destId="{12628E79-3A44-40BE-827C-7BE1A1FA4CC9}" srcOrd="0" destOrd="1" presId="urn:microsoft.com/office/officeart/2005/8/layout/vList2"/>
+    <dgm:cxn modelId="{72A5C5B2-06AD-4436-B700-E98D1682620D}" type="presOf" srcId="{78FB7EE9-D5A1-4478-97AD-AB414A72D172}" destId="{12628E79-3A44-40BE-827C-7BE1A1FA4CC9}" srcOrd="0" destOrd="0" presId="urn:microsoft.com/office/officeart/2005/8/layout/vList2"/>
+    <dgm:cxn modelId="{3C15A845-8F70-40F0-A911-309C14E1AB17}" type="presOf" srcId="{9A2D2F96-50BA-4F8E-B751-5A0114CCC65A}" destId="{12628E79-3A44-40BE-827C-7BE1A1FA4CC9}" srcOrd="0" destOrd="1" presId="urn:microsoft.com/office/officeart/2005/8/layout/vList2"/>
+    <dgm:cxn modelId="{986017FC-B43B-4FA2-9E23-976A7DB88726}" type="presOf" srcId="{6402C811-D256-417B-9C28-B19EE947BB99}" destId="{0A43AF25-9CB2-43B4-861F-593601D4B264}" srcOrd="0" destOrd="1" presId="urn:microsoft.com/office/officeart/2005/8/layout/vList2"/>
     <dgm:cxn modelId="{6C33D92B-1D22-4C76-86A7-B1E47239806F}" srcId="{2C32B487-79E8-46F8-9549-26274D94FDE6}" destId="{9A2D2F96-50BA-4F8E-B751-5A0114CCC65A}" srcOrd="1" destOrd="0" parTransId="{2170BBD6-213B-4801-88D8-3A08E729A747}" sibTransId="{1B3FE35B-B691-40F4-A5C4-2322F5D8E3E9}"/>
     <dgm:cxn modelId="{53634C74-7D37-4350-AABB-4B6B3D6A725C}" srcId="{CB1EBF6D-D04D-4743-97D8-A561D5C23F14}" destId="{6402C811-D256-417B-9C28-B19EE947BB99}" srcOrd="1" destOrd="0" parTransId="{5B7F7D97-F298-480B-815D-9BEA31441919}" sibTransId="{89EC3DF0-0FD9-4E8C-9C9A-B414369573FF}"/>
-    <dgm:cxn modelId="{B00A562F-5453-4616-8C77-31A53EFE4202}" type="presOf" srcId="{CB1EBF6D-D04D-4743-97D8-A561D5C23F14}" destId="{9F430D07-15CA-4EAE-BD92-8207B6A6B690}" srcOrd="0" destOrd="0" presId="urn:microsoft.com/office/officeart/2005/8/layout/vList2"/>
+    <dgm:cxn modelId="{8499061F-5A92-4EDC-BA24-7279E5BD7393}" type="presOf" srcId="{39B67683-4CF0-4D01-977D-D4A53AC9CF2B}" destId="{0A43AF25-9CB2-43B4-861F-593601D4B264}" srcOrd="0" destOrd="0" presId="urn:microsoft.com/office/officeart/2005/8/layout/vList2"/>
     <dgm:cxn modelId="{C4A357C4-4328-484B-85CB-CE92DB8A73D6}" srcId="{25E324CE-58AD-411F-AD9F-B179C0C8E040}" destId="{4D46C534-C25D-4497-B7F7-FE21CBB1B53D}" srcOrd="0" destOrd="0" parTransId="{8E730DB9-5959-4664-8748-F92ECF2D329B}" sibTransId="{4D0BE76C-E126-42F5-953B-4FF7D53C1417}"/>
+    <dgm:cxn modelId="{33928F9A-5345-4C97-9E61-6CE929E67407}" type="presOf" srcId="{CB1EBF6D-D04D-4743-97D8-A561D5C23F14}" destId="{9F430D07-15CA-4EAE-BD92-8207B6A6B690}" srcOrd="0" destOrd="0" presId="urn:microsoft.com/office/officeart/2005/8/layout/vList2"/>
     <dgm:cxn modelId="{CF01C3CE-90A7-4511-9A3C-10D7BF40B258}" srcId="{07C30BC7-F715-4193-8D20-69482D69E1A0}" destId="{7A42C367-9368-4AC3-ABFE-4E47F506B560}" srcOrd="2" destOrd="0" parTransId="{C05C3938-DC7B-4873-8132-70D7ED2762B3}" sibTransId="{433E51CC-859B-4DCC-8456-FA419F72BEB2}"/>
     <dgm:cxn modelId="{1E568422-C837-4731-80C5-7D840FCB7C6D}" srcId="{6886944D-2F1D-4481-BB65-A751698AAB4E}" destId="{B2338676-ED27-4903-9C74-D7E1943A5FC2}" srcOrd="0" destOrd="0" parTransId="{AC44EC28-19EA-4775-B58C-7D5D82FE3434}" sibTransId="{07E40895-47B4-4B48-B0E0-9E55A09555B4}"/>
     <dgm:cxn modelId="{A8F3383F-CCDD-4157-AC0F-073DC2B5D26B}" srcId="{2C32B487-79E8-46F8-9549-26274D94FDE6}" destId="{40436139-3723-4B8D-AB95-0244E9630884}" srcOrd="2" destOrd="0" parTransId="{D2894A0B-53CA-4303-9BE1-E981D1A8F79B}" sibTransId="{207E7A23-9265-4129-9E15-084739DD8CD1}"/>
     <dgm:cxn modelId="{E64A2FB7-782F-4FF9-AEB8-9735AE8B4C95}" srcId="{07C30BC7-F715-4193-8D20-69482D69E1A0}" destId="{859FF870-4A9F-4332-9044-AE09D600ADD4}" srcOrd="0" destOrd="0" parTransId="{FD596549-5D25-4965-8BAF-67CDDBB1DEA9}" sibTransId="{9292BDBD-3677-42A9-BA01-A1B452AB4193}"/>
+    <dgm:cxn modelId="{853F61C2-AB00-4C6F-B264-08B4D99B473A}" type="presOf" srcId="{01F5A1AC-0DB5-4CCA-A383-8AC9403C27C9}" destId="{4EEEEBB0-478B-4B12-91A3-FD21C3C495E3}" srcOrd="0" destOrd="3" presId="urn:microsoft.com/office/officeart/2005/8/layout/vList2"/>
+    <dgm:cxn modelId="{9E964DCA-5E41-4F05-A10D-2820743E2E74}" type="presOf" srcId="{4D46C534-C25D-4497-B7F7-FE21CBB1B53D}" destId="{DFC493F6-8AEB-41BF-B4A1-DF43CD458F0E}" srcOrd="0" destOrd="0" presId="urn:microsoft.com/office/officeart/2005/8/layout/vList2"/>
     <dgm:cxn modelId="{93015903-0076-4812-B02B-654504019E4C}" srcId="{6886944D-2F1D-4481-BB65-A751698AAB4E}" destId="{01F5A1AC-0DB5-4CCA-A383-8AC9403C27C9}" srcOrd="3" destOrd="0" parTransId="{9ADE4857-2119-4576-87BA-7A7DB775316C}" sibTransId="{4EAF3512-FBA1-41AF-8B9B-72D69F3C1324}"/>
     <dgm:cxn modelId="{21259FE5-9372-4C68-9730-0189845B50B1}" srcId="{62E244CD-1E3B-4CDB-AF9B-1DA870912D00}" destId="{2C32B487-79E8-46F8-9549-26274D94FDE6}" srcOrd="2" destOrd="0" parTransId="{ABD79914-9DB0-48B1-A161-6DCCB28BAE0B}" sibTransId="{38BB3DC8-F866-4F61-9807-7502B068468D}"/>
     <dgm:cxn modelId="{0018CB64-80D2-42D3-93E6-E9503D5D3328}" srcId="{6886944D-2F1D-4481-BB65-A751698AAB4E}" destId="{E3867ED5-92A8-4E59-B0AD-F7A4B75E2EC6}" srcOrd="2" destOrd="0" parTransId="{3FC274F0-AF8F-4BCA-AD23-E86436482053}" sibTransId="{249063A7-18E7-456E-8AD1-8D358F9DFC9A}"/>
     <dgm:cxn modelId="{589EC206-173C-4F93-8595-32313AFC7F33}" srcId="{07C30BC7-F715-4193-8D20-69482D69E1A0}" destId="{4431813A-3888-4F61-AFD0-39AE8373BDC2}" srcOrd="1" destOrd="0" parTransId="{B40EF48F-EA30-4217-972F-14DB290506C0}" sibTransId="{F9FDE6C8-6518-4C3D-80FC-70E3342E5C11}"/>
-    <dgm:cxn modelId="{3B6883E4-7101-486F-8E7D-B74FAB7ED06F}" type="presOf" srcId="{6402C811-D256-417B-9C28-B19EE947BB99}" destId="{0A43AF25-9CB2-43B4-861F-593601D4B264}" srcOrd="0" destOrd="1" presId="urn:microsoft.com/office/officeart/2005/8/layout/vList2"/>
-    <dgm:cxn modelId="{076E615C-4C9E-4FC5-9678-798AA8BD9848}" type="presOf" srcId="{62E244CD-1E3B-4CDB-AF9B-1DA870912D00}" destId="{7AF946D8-36A9-4B5F-A11E-7A96B7647143}" srcOrd="0" destOrd="0" presId="urn:microsoft.com/office/officeart/2005/8/layout/vList2"/>
-    <dgm:cxn modelId="{32D9EF1E-DC38-41E5-A757-E5B02F59F912}" type="presOf" srcId="{39B67683-4CF0-4D01-977D-D4A53AC9CF2B}" destId="{0A43AF25-9CB2-43B4-861F-593601D4B264}" srcOrd="0" destOrd="0" presId="urn:microsoft.com/office/officeart/2005/8/layout/vList2"/>
-    <dgm:cxn modelId="{C05BA610-60EA-470F-9C7D-374361E7EADC}" type="presOf" srcId="{4431813A-3888-4F61-AFD0-39AE8373BDC2}" destId="{435E53DC-64E3-42AD-8892-34CB8329AB47}" srcOrd="0" destOrd="1" presId="urn:microsoft.com/office/officeart/2005/8/layout/vList2"/>
+    <dgm:cxn modelId="{3B39CE3D-893E-4CAF-A964-624464644875}" type="presOf" srcId="{859FF870-4A9F-4332-9044-AE09D600ADD4}" destId="{435E53DC-64E3-42AD-8892-34CB8329AB47}" srcOrd="0" destOrd="0" presId="urn:microsoft.com/office/officeart/2005/8/layout/vList2"/>
     <dgm:cxn modelId="{69414B3E-3696-40BE-B487-DD811F2451AF}" srcId="{2C32B487-79E8-46F8-9549-26274D94FDE6}" destId="{78FB7EE9-D5A1-4478-97AD-AB414A72D172}" srcOrd="0" destOrd="0" parTransId="{FBA390DB-CE91-4CFE-9F01-0559CA865B75}" sibTransId="{9CB59984-3E6B-4771-8EE2-453D54825F4B}"/>
     <dgm:cxn modelId="{F1A41BCC-5034-45AE-8EBF-DF922EBEF70D}" srcId="{25E324CE-58AD-411F-AD9F-B179C0C8E040}" destId="{B469E96D-781C-4A6E-BFFD-990A492E6A98}" srcOrd="1" destOrd="0" parTransId="{757DC284-28BA-4B7E-9264-057AD8E82FE3}" sibTransId="{3668727F-C405-472B-9912-AFAC96033AEA}"/>
-    <dgm:cxn modelId="{C44EC55F-3C27-4350-8998-0D89C9AC02F7}" type="presOf" srcId="{4D46C534-C25D-4497-B7F7-FE21CBB1B53D}" destId="{DFC493F6-8AEB-41BF-B4A1-DF43CD458F0E}" srcOrd="0" destOrd="0" presId="urn:microsoft.com/office/officeart/2005/8/layout/vList2"/>
     <dgm:cxn modelId="{3E6D4FE8-9D60-456D-BD85-EB6BF963BDF6}" srcId="{25E324CE-58AD-411F-AD9F-B179C0C8E040}" destId="{EC12FD63-91AD-4A2D-BE9B-4AFD386582E7}" srcOrd="2" destOrd="0" parTransId="{A4E2646F-536D-4444-9FEB-D30DE4E1FC55}" sibTransId="{27681EE4-9662-4992-BE36-E0A5B951698B}"/>
-    <dgm:cxn modelId="{C72752BE-8FCD-478F-A1A2-7FF926B610BF}" type="presOf" srcId="{01F5A1AC-0DB5-4CCA-A383-8AC9403C27C9}" destId="{4EEEEBB0-478B-4B12-91A3-FD21C3C495E3}" srcOrd="0" destOrd="3" presId="urn:microsoft.com/office/officeart/2005/8/layout/vList2"/>
-    <dgm:cxn modelId="{5452488A-3D2A-45E0-B37E-F3F4CD58E322}" type="presOf" srcId="{B2338676-ED27-4903-9C74-D7E1943A5FC2}" destId="{4EEEEBB0-478B-4B12-91A3-FD21C3C495E3}" srcOrd="0" destOrd="0" presId="urn:microsoft.com/office/officeart/2005/8/layout/vList2"/>
+    <dgm:cxn modelId="{FCF8EEAF-DB8F-478E-909E-394395A4E242}" type="presOf" srcId="{B2338676-ED27-4903-9C74-D7E1943A5FC2}" destId="{4EEEEBB0-478B-4B12-91A3-FD21C3C495E3}" srcOrd="0" destOrd="0" presId="urn:microsoft.com/office/officeart/2005/8/layout/vList2"/>
+    <dgm:cxn modelId="{5CECC6E2-6093-428D-88C8-69223AFA485F}" type="presOf" srcId="{CDD3C8B0-FDC8-4B51-81C7-5BDE0F7B8703}" destId="{4EEEEBB0-478B-4B12-91A3-FD21C3C495E3}" srcOrd="0" destOrd="1" presId="urn:microsoft.com/office/officeart/2005/8/layout/vList2"/>
     <dgm:cxn modelId="{38C79526-7919-4B80-86AA-026EE4EED7C0}" srcId="{6886944D-2F1D-4481-BB65-A751698AAB4E}" destId="{CDD3C8B0-FDC8-4B51-81C7-5BDE0F7B8703}" srcOrd="1" destOrd="0" parTransId="{8A037C3B-D4E4-4F8A-83A5-BF0D12E19DFB}" sibTransId="{7669C1C5-2FE2-44A8-A9A4-B5B43F557932}"/>
     <dgm:cxn modelId="{A2894CE5-BC2D-40F8-B518-F3874137B805}" srcId="{62E244CD-1E3B-4CDB-AF9B-1DA870912D00}" destId="{CB1EBF6D-D04D-4743-97D8-A561D5C23F14}" srcOrd="4" destOrd="0" parTransId="{53124995-707A-411F-9A31-080261150359}" sibTransId="{D54E545A-514F-4ADB-8883-EF9FA1697651}"/>
-    <dgm:cxn modelId="{B69BF616-5789-4885-8855-B0FC8DE546BF}" type="presOf" srcId="{2C32B487-79E8-46F8-9549-26274D94FDE6}" destId="{C242CB75-CAF6-492E-9B32-DAE771B63F5E}" srcOrd="0" destOrd="0" presId="urn:microsoft.com/office/officeart/2005/8/layout/vList2"/>
-    <dgm:cxn modelId="{3A91E76D-A0CE-4104-99E1-EB912AEED54B}" type="presOf" srcId="{78FB7EE9-D5A1-4478-97AD-AB414A72D172}" destId="{12628E79-3A44-40BE-827C-7BE1A1FA4CC9}" srcOrd="0" destOrd="0" presId="urn:microsoft.com/office/officeart/2005/8/layout/vList2"/>
+    <dgm:cxn modelId="{3FE42EE7-6067-4686-BEF0-C305637F20A7}" type="presOf" srcId="{62E244CD-1E3B-4CDB-AF9B-1DA870912D00}" destId="{7AF946D8-36A9-4B5F-A11E-7A96B7647143}" srcOrd="0" destOrd="0" presId="urn:microsoft.com/office/officeart/2005/8/layout/vList2"/>
+    <dgm:cxn modelId="{662084CE-A603-401D-BDAE-98F6BE4B38C9}" type="presOf" srcId="{25E324CE-58AD-411F-AD9F-B179C0C8E040}" destId="{A7B7B746-2932-400F-8118-9AB6898A1784}" srcOrd="0" destOrd="0" presId="urn:microsoft.com/office/officeart/2005/8/layout/vList2"/>
+    <dgm:cxn modelId="{4BC4C4EA-4060-43F4-AE6F-289315A9326E}" type="presOf" srcId="{2C32B487-79E8-46F8-9549-26274D94FDE6}" destId="{C242CB75-CAF6-492E-9B32-DAE771B63F5E}" srcOrd="0" destOrd="0" presId="urn:microsoft.com/office/officeart/2005/8/layout/vList2"/>
     <dgm:cxn modelId="{797BE468-0E8D-47BA-9BA5-00EBC2246BB3}" srcId="{CB1EBF6D-D04D-4743-97D8-A561D5C23F14}" destId="{39B67683-4CF0-4D01-977D-D4A53AC9CF2B}" srcOrd="0" destOrd="0" parTransId="{9D2D15ED-C1A7-4D48-B713-7D34FB03FE0A}" sibTransId="{275D177B-EFBF-4729-BCDF-FCD8205BAA36}"/>
-    <dgm:cxn modelId="{7557AA35-FDFD-4A95-84A6-1E573083BED0}" type="presOf" srcId="{859FF870-4A9F-4332-9044-AE09D600ADD4}" destId="{435E53DC-64E3-42AD-8892-34CB8329AB47}" srcOrd="0" destOrd="0" presId="urn:microsoft.com/office/officeart/2005/8/layout/vList2"/>
+    <dgm:cxn modelId="{50DFCCFC-7129-4FFA-ABDB-46716688F6A8}" type="presOf" srcId="{B469E96D-781C-4A6E-BFFD-990A492E6A98}" destId="{DFC493F6-8AEB-41BF-B4A1-DF43CD458F0E}" srcOrd="0" destOrd="1" presId="urn:microsoft.com/office/officeart/2005/8/layout/vList2"/>
     <dgm:cxn modelId="{4D09CE4A-552A-43CE-955C-C79CF3F6F48B}" srcId="{62E244CD-1E3B-4CDB-AF9B-1DA870912D00}" destId="{6886944D-2F1D-4481-BB65-A751698AAB4E}" srcOrd="1" destOrd="0" parTransId="{2A2A2EE4-FD8D-4085-BCFC-928015904F0D}" sibTransId="{0FE7BDED-3175-4435-BF02-601BDE5C36F9}"/>
-    <dgm:cxn modelId="{C409E4F8-778D-4841-A6E7-D64D6C581023}" type="presOf" srcId="{7A42C367-9368-4AC3-ABFE-4E47F506B560}" destId="{435E53DC-64E3-42AD-8892-34CB8329AB47}" srcOrd="0" destOrd="2" presId="urn:microsoft.com/office/officeart/2005/8/layout/vList2"/>
-    <dgm:cxn modelId="{49A23E7F-7E15-455B-BD2D-A648158F6DD6}" type="presOf" srcId="{CDD3C8B0-FDC8-4B51-81C7-5BDE0F7B8703}" destId="{4EEEEBB0-478B-4B12-91A3-FD21C3C495E3}" srcOrd="0" destOrd="1" presId="urn:microsoft.com/office/officeart/2005/8/layout/vList2"/>
-    <dgm:cxn modelId="{311D2649-E1BE-48FE-9C2E-6ADBEC648648}" type="presOf" srcId="{40436139-3723-4B8D-AB95-0244E9630884}" destId="{12628E79-3A44-40BE-827C-7BE1A1FA4CC9}" srcOrd="0" destOrd="2" presId="urn:microsoft.com/office/officeart/2005/8/layout/vList2"/>
-    <dgm:cxn modelId="{D6C818A7-8228-4E86-8D06-532C5EF99058}" type="presOf" srcId="{E3867ED5-92A8-4E59-B0AD-F7A4B75E2EC6}" destId="{4EEEEBB0-478B-4B12-91A3-FD21C3C495E3}" srcOrd="0" destOrd="2" presId="urn:microsoft.com/office/officeart/2005/8/layout/vList2"/>
+    <dgm:cxn modelId="{8D32848F-E749-4E78-A70A-D49DAFAB4093}" type="presOf" srcId="{EC12FD63-91AD-4A2D-BE9B-4AFD386582E7}" destId="{DFC493F6-8AEB-41BF-B4A1-DF43CD458F0E}" srcOrd="0" destOrd="2" presId="urn:microsoft.com/office/officeart/2005/8/layout/vList2"/>
+    <dgm:cxn modelId="{4D1E25BC-73A5-4179-8796-513CB91C378B}" type="presOf" srcId="{7A42C367-9368-4AC3-ABFE-4E47F506B560}" destId="{435E53DC-64E3-42AD-8892-34CB8329AB47}" srcOrd="0" destOrd="2" presId="urn:microsoft.com/office/officeart/2005/8/layout/vList2"/>
+    <dgm:cxn modelId="{8D7AEF3D-5527-4D3C-B78F-99966E512EB8}" type="presOf" srcId="{40436139-3723-4B8D-AB95-0244E9630884}" destId="{12628E79-3A44-40BE-827C-7BE1A1FA4CC9}" srcOrd="0" destOrd="2" presId="urn:microsoft.com/office/officeart/2005/8/layout/vList2"/>
     <dgm:cxn modelId="{C7D6DF15-2C47-4293-BBFB-0949B42E9676}" srcId="{62E244CD-1E3B-4CDB-AF9B-1DA870912D00}" destId="{25E324CE-58AD-411F-AD9F-B179C0C8E040}" srcOrd="0" destOrd="0" parTransId="{CAAA1113-3A25-41D5-AE7C-627071FB15CF}" sibTransId="{4EAB160E-C949-471D-BE2B-48A66A693856}"/>
-    <dgm:cxn modelId="{D05597ED-8324-4DE8-A8E5-920325B6E6D9}" type="presOf" srcId="{25E324CE-58AD-411F-AD9F-B179C0C8E040}" destId="{A7B7B746-2932-400F-8118-9AB6898A1784}" srcOrd="0" destOrd="0" presId="urn:microsoft.com/office/officeart/2005/8/layout/vList2"/>
-    <dgm:cxn modelId="{2F0A2176-D81B-4A32-A580-BAF807404587}" type="presOf" srcId="{EC12FD63-91AD-4A2D-BE9B-4AFD386582E7}" destId="{DFC493F6-8AEB-41BF-B4A1-DF43CD458F0E}" srcOrd="0" destOrd="2" presId="urn:microsoft.com/office/officeart/2005/8/layout/vList2"/>
-    <dgm:cxn modelId="{C3A96370-D006-4F68-B9A9-DE75494B8D3D}" type="presOf" srcId="{07C30BC7-F715-4193-8D20-69482D69E1A0}" destId="{575DA60C-0DE1-4ECB-A1E2-70ED414D7D91}" srcOrd="0" destOrd="0" presId="urn:microsoft.com/office/officeart/2005/8/layout/vList2"/>
-    <dgm:cxn modelId="{D333E8C7-C86F-48A1-B090-783AB558007F}" type="presOf" srcId="{B469E96D-781C-4A6E-BFFD-990A492E6A98}" destId="{DFC493F6-8AEB-41BF-B4A1-DF43CD458F0E}" srcOrd="0" destOrd="1" presId="urn:microsoft.com/office/officeart/2005/8/layout/vList2"/>
-    <dgm:cxn modelId="{33E568FD-E4C6-4578-8E0C-5B90E7B3DDE9}" type="presParOf" srcId="{7AF946D8-36A9-4B5F-A11E-7A96B7647143}" destId="{A7B7B746-2932-400F-8118-9AB6898A1784}" srcOrd="0" destOrd="0" presId="urn:microsoft.com/office/officeart/2005/8/layout/vList2"/>
-    <dgm:cxn modelId="{FE3484D3-3B37-435F-B029-8E88C6144BD4}" type="presParOf" srcId="{7AF946D8-36A9-4B5F-A11E-7A96B7647143}" destId="{DFC493F6-8AEB-41BF-B4A1-DF43CD458F0E}" srcOrd="1" destOrd="0" presId="urn:microsoft.com/office/officeart/2005/8/layout/vList2"/>
-    <dgm:cxn modelId="{8651B248-E85B-4F22-AEB6-88C6CEB925C3}" type="presParOf" srcId="{7AF946D8-36A9-4B5F-A11E-7A96B7647143}" destId="{3829CA3E-A0B2-4DA9-B3A6-BF4DBD436A96}" srcOrd="2" destOrd="0" presId="urn:microsoft.com/office/officeart/2005/8/layout/vList2"/>
-    <dgm:cxn modelId="{42389CDD-B2CD-449D-8E53-72BFD3FC4440}" type="presParOf" srcId="{7AF946D8-36A9-4B5F-A11E-7A96B7647143}" destId="{4EEEEBB0-478B-4B12-91A3-FD21C3C495E3}" srcOrd="3" destOrd="0" presId="urn:microsoft.com/office/officeart/2005/8/layout/vList2"/>
-    <dgm:cxn modelId="{E410824B-34C0-4B65-AE93-9D92BD3B9D91}" type="presParOf" srcId="{7AF946D8-36A9-4B5F-A11E-7A96B7647143}" destId="{C242CB75-CAF6-492E-9B32-DAE771B63F5E}" srcOrd="4" destOrd="0" presId="urn:microsoft.com/office/officeart/2005/8/layout/vList2"/>
-    <dgm:cxn modelId="{740E0C09-7029-469D-805A-AABA933D28D0}" type="presParOf" srcId="{7AF946D8-36A9-4B5F-A11E-7A96B7647143}" destId="{12628E79-3A44-40BE-827C-7BE1A1FA4CC9}" srcOrd="5" destOrd="0" presId="urn:microsoft.com/office/officeart/2005/8/layout/vList2"/>
-    <dgm:cxn modelId="{EF690AB2-AF49-49B3-BCB1-F67CB8CB2EF8}" type="presParOf" srcId="{7AF946D8-36A9-4B5F-A11E-7A96B7647143}" destId="{575DA60C-0DE1-4ECB-A1E2-70ED414D7D91}" srcOrd="6" destOrd="0" presId="urn:microsoft.com/office/officeart/2005/8/layout/vList2"/>
-    <dgm:cxn modelId="{C9F5772C-5E39-4ACC-8AD0-2F93105F6DC8}" type="presParOf" srcId="{7AF946D8-36A9-4B5F-A11E-7A96B7647143}" destId="{435E53DC-64E3-42AD-8892-34CB8329AB47}" srcOrd="7" destOrd="0" presId="urn:microsoft.com/office/officeart/2005/8/layout/vList2"/>
-    <dgm:cxn modelId="{16470AC3-97B6-4599-9392-C631DE6D9126}" type="presParOf" srcId="{7AF946D8-36A9-4B5F-A11E-7A96B7647143}" destId="{9F430D07-15CA-4EAE-BD92-8207B6A6B690}" srcOrd="8" destOrd="0" presId="urn:microsoft.com/office/officeart/2005/8/layout/vList2"/>
-    <dgm:cxn modelId="{D6EB3F16-F07D-486A-8A3E-9FE30B91242B}" type="presParOf" srcId="{7AF946D8-36A9-4B5F-A11E-7A96B7647143}" destId="{0A43AF25-9CB2-43B4-861F-593601D4B264}" srcOrd="9" destOrd="0" presId="urn:microsoft.com/office/officeart/2005/8/layout/vList2"/>
+    <dgm:cxn modelId="{4A356045-136B-4460-999F-41F97C05B953}" type="presOf" srcId="{4431813A-3888-4F61-AFD0-39AE8373BDC2}" destId="{435E53DC-64E3-42AD-8892-34CB8329AB47}" srcOrd="0" destOrd="1" presId="urn:microsoft.com/office/officeart/2005/8/layout/vList2"/>
+    <dgm:cxn modelId="{9F5B4B10-093A-4319-8AE8-D69EAAC82DC0}" type="presOf" srcId="{07C30BC7-F715-4193-8D20-69482D69E1A0}" destId="{575DA60C-0DE1-4ECB-A1E2-70ED414D7D91}" srcOrd="0" destOrd="0" presId="urn:microsoft.com/office/officeart/2005/8/layout/vList2"/>
+    <dgm:cxn modelId="{E12E25CF-7985-4F18-AF78-234E0984AE0C}" type="presParOf" srcId="{7AF946D8-36A9-4B5F-A11E-7A96B7647143}" destId="{A7B7B746-2932-400F-8118-9AB6898A1784}" srcOrd="0" destOrd="0" presId="urn:microsoft.com/office/officeart/2005/8/layout/vList2"/>
+    <dgm:cxn modelId="{25435A33-321E-4474-AF11-3543DB192C05}" type="presParOf" srcId="{7AF946D8-36A9-4B5F-A11E-7A96B7647143}" destId="{DFC493F6-8AEB-41BF-B4A1-DF43CD458F0E}" srcOrd="1" destOrd="0" presId="urn:microsoft.com/office/officeart/2005/8/layout/vList2"/>
+    <dgm:cxn modelId="{EDC80BDD-CEC0-4143-9975-9690403DE054}" type="presParOf" srcId="{7AF946D8-36A9-4B5F-A11E-7A96B7647143}" destId="{3829CA3E-A0B2-4DA9-B3A6-BF4DBD436A96}" srcOrd="2" destOrd="0" presId="urn:microsoft.com/office/officeart/2005/8/layout/vList2"/>
+    <dgm:cxn modelId="{C2A60FDC-4873-45B6-9EEF-EEFA9E7CF3FE}" type="presParOf" srcId="{7AF946D8-36A9-4B5F-A11E-7A96B7647143}" destId="{4EEEEBB0-478B-4B12-91A3-FD21C3C495E3}" srcOrd="3" destOrd="0" presId="urn:microsoft.com/office/officeart/2005/8/layout/vList2"/>
+    <dgm:cxn modelId="{12277922-71B8-4EE6-BB41-87EA54E7EB6F}" type="presParOf" srcId="{7AF946D8-36A9-4B5F-A11E-7A96B7647143}" destId="{C242CB75-CAF6-492E-9B32-DAE771B63F5E}" srcOrd="4" destOrd="0" presId="urn:microsoft.com/office/officeart/2005/8/layout/vList2"/>
+    <dgm:cxn modelId="{D6B699C5-453A-4BD1-AD0E-BB7015065432}" type="presParOf" srcId="{7AF946D8-36A9-4B5F-A11E-7A96B7647143}" destId="{12628E79-3A44-40BE-827C-7BE1A1FA4CC9}" srcOrd="5" destOrd="0" presId="urn:microsoft.com/office/officeart/2005/8/layout/vList2"/>
+    <dgm:cxn modelId="{E292B89D-D765-4926-B0BD-D9277ED8E218}" type="presParOf" srcId="{7AF946D8-36A9-4B5F-A11E-7A96B7647143}" destId="{575DA60C-0DE1-4ECB-A1E2-70ED414D7D91}" srcOrd="6" destOrd="0" presId="urn:microsoft.com/office/officeart/2005/8/layout/vList2"/>
+    <dgm:cxn modelId="{7398847A-10FD-4C57-99E0-93FF2BBF013B}" type="presParOf" srcId="{7AF946D8-36A9-4B5F-A11E-7A96B7647143}" destId="{435E53DC-64E3-42AD-8892-34CB8329AB47}" srcOrd="7" destOrd="0" presId="urn:microsoft.com/office/officeart/2005/8/layout/vList2"/>
+    <dgm:cxn modelId="{0452CE7E-E732-40A3-9848-3A4C87A4F4D9}" type="presParOf" srcId="{7AF946D8-36A9-4B5F-A11E-7A96B7647143}" destId="{9F430D07-15CA-4EAE-BD92-8207B6A6B690}" srcOrd="8" destOrd="0" presId="urn:microsoft.com/office/officeart/2005/8/layout/vList2"/>
+    <dgm:cxn modelId="{0649C1D4-3880-4512-B9D0-D4F43C76EA6A}" type="presParOf" srcId="{7AF946D8-36A9-4B5F-A11E-7A96B7647143}" destId="{0A43AF25-9CB2-43B4-861F-593601D4B264}" srcOrd="9" destOrd="0" presId="urn:microsoft.com/office/officeart/2005/8/layout/vList2"/>
   </dgm:cxnLst>
   <dgm:bg/>
   <dgm:whole/>
@@ -10894,7 +10929,7 @@
 </file>
 
 <file path=customXml/itemProps1.xml><?xml version="1.0" encoding="utf-8"?>
-<ds:datastoreItem xmlns:ds="http://schemas.openxmlformats.org/officeDocument/2006/customXml" ds:itemID="{1CCC2AA9-0E45-403C-8C19-BF228069250C}">
+<ds:datastoreItem xmlns:ds="http://schemas.openxmlformats.org/officeDocument/2006/customXml" ds:itemID="{93239AEA-F93F-4FD1-B1DA-27E22E329117}">
   <ds:schemaRefs>
     <ds:schemaRef ds:uri="http://schemas.openxmlformats.org/officeDocument/2006/bibliography"/>
   </ds:schemaRefs>

</xml_diff>